<commit_message>
Paso DateTime a ShortDateString
</commit_message>
<xml_diff>
--- a/Estrategia.docx
+++ b/Estrategia.docx
@@ -34,7 +34,7 @@
           </w:tcPr>
           <w:p>
             <w:pPr>
-              <w:pStyle w:val="Sinespaciado"/>
+              <w:pStyle w:val="NoSpacing"/>
               <w:rPr>
                 <w:rFonts w:asciiTheme="majorHAnsi" w:eastAsiaTheme="majorEastAsia" w:hAnsiTheme="majorHAnsi" w:cstheme="majorBidi"/>
                 <w:sz w:val="76"/>
@@ -107,7 +107,7 @@
             <w:sdtContent>
               <w:p>
                 <w:pPr>
-                  <w:pStyle w:val="Sinespaciado"/>
+                  <w:pStyle w:val="NoSpacing"/>
                   <w:rPr>
                     <w:color w:val="CEB966" w:themeColor="accent1"/>
                     <w:sz w:val="200"/>
@@ -158,7 +158,7 @@
               </w:tcPr>
               <w:p>
                 <w:pPr>
-                  <w:pStyle w:val="Sinespaciado"/>
+                  <w:pStyle w:val="NoSpacing"/>
                 </w:pPr>
                 <w:r>
                   <w:rPr>
@@ -168,7 +168,139 @@
                     <w:sz w:val="28"/>
                     <w:szCs w:val="28"/>
                   </w:rPr>
-                  <w:t>Mediante este trabajo práctico se intenta simular la migración y remoción de un viejo sistema de cupones y ofertas que ha quedado obsoleto. Se basa en el domino de los sitios de compra de cupones como Groupon, Pez urbano, Lets Bonus, Groupalia, Cuponica, Big Deal, etc. Se busca la administración y gestión de los movimientos a realizar con los cupones.</w:t>
+                  <w:t xml:space="preserve">Mediante este trabajo práctico se intenta simular la migración y remoción de un viejo sistema de cupones y ofertas que ha quedado obsoleto. Se basa en el domino de los sitios de compra de cupones como </w:t>
+                </w:r>
+                <w:proofErr w:type="spellStart"/>
+                <w:r>
+                  <w:rPr>
+                    <w:rFonts w:ascii="Cambria" w:eastAsia="Adobe Fangsong Std R" w:hAnsi="Cambria" w:cs="Times New Roman"/>
+                    <w:i/>
+                    <w:color w:val="758C5A" w:themeColor="accent2" w:themeShade="BF"/>
+                    <w:sz w:val="28"/>
+                    <w:szCs w:val="28"/>
+                  </w:rPr>
+                  <w:t>Groupon</w:t>
+                </w:r>
+                <w:proofErr w:type="spellEnd"/>
+                <w:r>
+                  <w:rPr>
+                    <w:rFonts w:ascii="Cambria" w:eastAsia="Adobe Fangsong Std R" w:hAnsi="Cambria" w:cs="Times New Roman"/>
+                    <w:i/>
+                    <w:color w:val="758C5A" w:themeColor="accent2" w:themeShade="BF"/>
+                    <w:sz w:val="28"/>
+                    <w:szCs w:val="28"/>
+                  </w:rPr>
+                  <w:t xml:space="preserve">, Pez urbano, </w:t>
+                </w:r>
+                <w:proofErr w:type="spellStart"/>
+                <w:r>
+                  <w:rPr>
+                    <w:rFonts w:ascii="Cambria" w:eastAsia="Adobe Fangsong Std R" w:hAnsi="Cambria" w:cs="Times New Roman"/>
+                    <w:i/>
+                    <w:color w:val="758C5A" w:themeColor="accent2" w:themeShade="BF"/>
+                    <w:sz w:val="28"/>
+                    <w:szCs w:val="28"/>
+                  </w:rPr>
+                  <w:t>Lets</w:t>
+                </w:r>
+                <w:proofErr w:type="spellEnd"/>
+                <w:r>
+                  <w:rPr>
+                    <w:rFonts w:ascii="Cambria" w:eastAsia="Adobe Fangsong Std R" w:hAnsi="Cambria" w:cs="Times New Roman"/>
+                    <w:i/>
+                    <w:color w:val="758C5A" w:themeColor="accent2" w:themeShade="BF"/>
+                    <w:sz w:val="28"/>
+                    <w:szCs w:val="28"/>
+                  </w:rPr>
+                  <w:t xml:space="preserve"> </w:t>
+                </w:r>
+                <w:proofErr w:type="spellStart"/>
+                <w:r>
+                  <w:rPr>
+                    <w:rFonts w:ascii="Cambria" w:eastAsia="Adobe Fangsong Std R" w:hAnsi="Cambria" w:cs="Times New Roman"/>
+                    <w:i/>
+                    <w:color w:val="758C5A" w:themeColor="accent2" w:themeShade="BF"/>
+                    <w:sz w:val="28"/>
+                    <w:szCs w:val="28"/>
+                  </w:rPr>
+                  <w:t>Bonus</w:t>
+                </w:r>
+                <w:proofErr w:type="spellEnd"/>
+                <w:r>
+                  <w:rPr>
+                    <w:rFonts w:ascii="Cambria" w:eastAsia="Adobe Fangsong Std R" w:hAnsi="Cambria" w:cs="Times New Roman"/>
+                    <w:i/>
+                    <w:color w:val="758C5A" w:themeColor="accent2" w:themeShade="BF"/>
+                    <w:sz w:val="28"/>
+                    <w:szCs w:val="28"/>
+                  </w:rPr>
+                  <w:t xml:space="preserve">, </w:t>
+                </w:r>
+                <w:proofErr w:type="spellStart"/>
+                <w:r>
+                  <w:rPr>
+                    <w:rFonts w:ascii="Cambria" w:eastAsia="Adobe Fangsong Std R" w:hAnsi="Cambria" w:cs="Times New Roman"/>
+                    <w:i/>
+                    <w:color w:val="758C5A" w:themeColor="accent2" w:themeShade="BF"/>
+                    <w:sz w:val="28"/>
+                    <w:szCs w:val="28"/>
+                  </w:rPr>
+                  <w:t>Groupalia</w:t>
+                </w:r>
+                <w:proofErr w:type="spellEnd"/>
+                <w:r>
+                  <w:rPr>
+                    <w:rFonts w:ascii="Cambria" w:eastAsia="Adobe Fangsong Std R" w:hAnsi="Cambria" w:cs="Times New Roman"/>
+                    <w:i/>
+                    <w:color w:val="758C5A" w:themeColor="accent2" w:themeShade="BF"/>
+                    <w:sz w:val="28"/>
+                    <w:szCs w:val="28"/>
+                  </w:rPr>
+                  <w:t xml:space="preserve">, </w:t>
+                </w:r>
+                <w:proofErr w:type="spellStart"/>
+                <w:r>
+                  <w:rPr>
+                    <w:rFonts w:ascii="Cambria" w:eastAsia="Adobe Fangsong Std R" w:hAnsi="Cambria" w:cs="Times New Roman"/>
+                    <w:i/>
+                    <w:color w:val="758C5A" w:themeColor="accent2" w:themeShade="BF"/>
+                    <w:sz w:val="28"/>
+                    <w:szCs w:val="28"/>
+                  </w:rPr>
+                  <w:t>Cuponica</w:t>
+                </w:r>
+                <w:proofErr w:type="spellEnd"/>
+                <w:r>
+                  <w:rPr>
+                    <w:rFonts w:ascii="Cambria" w:eastAsia="Adobe Fangsong Std R" w:hAnsi="Cambria" w:cs="Times New Roman"/>
+                    <w:i/>
+                    <w:color w:val="758C5A" w:themeColor="accent2" w:themeShade="BF"/>
+                    <w:sz w:val="28"/>
+                    <w:szCs w:val="28"/>
+                  </w:rPr>
+                  <w:t xml:space="preserve">, Big </w:t>
+                </w:r>
+                <w:proofErr w:type="spellStart"/>
+                <w:r>
+                  <w:rPr>
+                    <w:rFonts w:ascii="Cambria" w:eastAsia="Adobe Fangsong Std R" w:hAnsi="Cambria" w:cs="Times New Roman"/>
+                    <w:i/>
+                    <w:color w:val="758C5A" w:themeColor="accent2" w:themeShade="BF"/>
+                    <w:sz w:val="28"/>
+                    <w:szCs w:val="28"/>
+                  </w:rPr>
+                  <w:t>Deal</w:t>
+                </w:r>
+                <w:proofErr w:type="spellEnd"/>
+                <w:r>
+                  <w:rPr>
+                    <w:rFonts w:ascii="Cambria" w:eastAsia="Adobe Fangsong Std R" w:hAnsi="Cambria" w:cs="Times New Roman"/>
+                    <w:i/>
+                    <w:color w:val="758C5A" w:themeColor="accent2" w:themeShade="BF"/>
+                    <w:sz w:val="28"/>
+                    <w:szCs w:val="28"/>
+                  </w:rPr>
+                  <w:t>, etc. Se busca la administración y gestión de los movimientos a realizar con los cupones.</w:t>
                 </w:r>
               </w:p>
             </w:tc>
@@ -201,7 +333,7 @@
               </w:tcPr>
               <w:p>
                 <w:pPr>
-                  <w:pStyle w:val="Sinespaciado"/>
+                  <w:pStyle w:val="NoSpacing"/>
                   <w:jc w:val="center"/>
                   <w:rPr>
                     <w:rFonts w:asciiTheme="majorHAnsi" w:eastAsiaTheme="majorEastAsia" w:hAnsiTheme="majorHAnsi" w:cstheme="majorBidi"/>
@@ -258,6 +390,7 @@
               <w:color w:val="758C5A" w:themeColor="accent2" w:themeShade="BF"/>
               <w:sz w:val="24"/>
               <w:szCs w:val="24"/>
+              <w:lang w:val="es-ES" w:eastAsia="es-ES"/>
             </w:rPr>
             <w:drawing>
               <wp:anchor distT="0" distB="0" distL="114300" distR="114300" simplePos="0" relativeHeight="251658240" behindDoc="1" locked="0" layoutInCell="1" allowOverlap="1">
@@ -378,7 +511,7 @@
         </w:p>
         <w:tbl>
           <w:tblPr>
-            <w:tblStyle w:val="Listaclara-nfasis2"/>
+            <w:tblStyle w:val="LightList-Accent2"/>
             <w:tblW w:w="0" w:type="auto"/>
             <w:tblLook w:val="04A0" w:firstRow="1" w:lastRow="0" w:firstColumn="1" w:lastColumn="0" w:noHBand="0" w:noVBand="1"/>
           </w:tblPr>
@@ -460,6 +593,7 @@
                     <w:szCs w:val="36"/>
                   </w:rPr>
                 </w:pPr>
+                <w:proofErr w:type="spellStart"/>
                 <w:r>
                   <w:rPr>
                     <w:rFonts w:ascii="Cambria" w:eastAsia="Adobe Fangsong Std R" w:hAnsi="Cambria" w:cs="Times New Roman"/>
@@ -468,7 +602,18 @@
                     <w:sz w:val="36"/>
                     <w:szCs w:val="36"/>
                   </w:rPr>
-                  <w:t>Fabbro, Verónica</w:t>
+                  <w:t>Fabbro</w:t>
+                </w:r>
+                <w:proofErr w:type="spellEnd"/>
+                <w:r>
+                  <w:rPr>
+                    <w:rFonts w:ascii="Cambria" w:eastAsia="Adobe Fangsong Std R" w:hAnsi="Cambria" w:cs="Times New Roman"/>
+                    <w:b w:val="0"/>
+                    <w:color w:val="000000" w:themeColor="text1"/>
+                    <w:sz w:val="36"/>
+                    <w:szCs w:val="36"/>
+                  </w:rPr>
+                  <w:t>, Verónica</w:t>
                 </w:r>
               </w:p>
             </w:tc>
@@ -572,6 +717,7 @@
                     <w:szCs w:val="36"/>
                   </w:rPr>
                 </w:pPr>
+                <w:proofErr w:type="spellStart"/>
                 <w:r>
                   <w:rPr>
                     <w:rFonts w:ascii="Cambria" w:eastAsia="Adobe Fangsong Std R" w:hAnsi="Cambria" w:cs="Times New Roman"/>
@@ -580,7 +726,18 @@
                     <w:sz w:val="36"/>
                     <w:szCs w:val="36"/>
                   </w:rPr>
-                  <w:t>Sager, Esteban</w:t>
+                  <w:t>Sager</w:t>
+                </w:r>
+                <w:proofErr w:type="spellEnd"/>
+                <w:r>
+                  <w:rPr>
+                    <w:rFonts w:ascii="Cambria" w:eastAsia="Adobe Fangsong Std R" w:hAnsi="Cambria" w:cs="Times New Roman"/>
+                    <w:b w:val="0"/>
+                    <w:color w:val="000000" w:themeColor="text1"/>
+                    <w:sz w:val="36"/>
+                    <w:szCs w:val="36"/>
+                  </w:rPr>
+                  <w:t>, Esteban</w:t>
                 </w:r>
               </w:p>
             </w:tc>
@@ -682,12 +839,12 @@
     </w:sdt>
     <w:p>
       <w:pPr>
-        <w:pStyle w:val="Ttulo1"/>
+        <w:pStyle w:val="Heading1"/>
       </w:pPr>
     </w:p>
     <w:p>
       <w:pPr>
-        <w:pStyle w:val="Ttulo1"/>
+        <w:pStyle w:val="Heading1"/>
       </w:pPr>
       <w:r>
         <w:t>Estrategia</w:t>
@@ -695,7 +852,7 @@
     </w:p>
     <w:p>
       <w:pPr>
-        <w:pStyle w:val="Ttulo2"/>
+        <w:pStyle w:val="Heading2"/>
       </w:pPr>
       <w:r>
         <w:t>Diagrama Entidad – Relación</w:t>
@@ -705,12 +862,13 @@
       <w:r>
         <w:rPr>
           <w:noProof/>
+          <w:lang w:val="es-ES" w:eastAsia="es-ES"/>
         </w:rPr>
         <w:drawing>
           <wp:inline distT="0" distB="0" distL="0" distR="0">
-            <wp:extent cx="5612130" cy="5521575"/>
-            <wp:effectExtent l="0" t="0" r="0" b="0"/>
-            <wp:docPr id="4" name="Picture 4" descr="C:\Users\Esteban\Desktop\TP Cuponete.jpg"/>
+            <wp:extent cx="5612130" cy="5539686"/>
+            <wp:effectExtent l="0" t="0" r="7620" b="4445"/>
+            <wp:docPr id="1" name="Picture 1" descr="C:\Users\Esteban\Desktop\TP Cuponete.jpg"/>
             <wp:cNvGraphicFramePr>
               <a:graphicFrameLocks xmlns:a="http://schemas.openxmlformats.org/drawingml/2006/main" noChangeAspect="1"/>
             </wp:cNvGraphicFramePr>
@@ -718,7 +876,7 @@
               <a:graphicData uri="http://schemas.openxmlformats.org/drawingml/2006/picture">
                 <pic:pic xmlns:pic="http://schemas.openxmlformats.org/drawingml/2006/picture">
                   <pic:nvPicPr>
-                    <pic:cNvPr id="0" name="Picture 3" descr="C:\Users\Esteban\Desktop\TP Cuponete.jpg"/>
+                    <pic:cNvPr id="0" name="Picture 2" descr="C:\Users\Esteban\Desktop\TP Cuponete.jpg"/>
                     <pic:cNvPicPr>
                       <a:picLocks noChangeAspect="1" noChangeArrowheads="1"/>
                     </pic:cNvPicPr>
@@ -739,7 +897,7 @@
                   <pic:spPr bwMode="auto">
                     <a:xfrm>
                       <a:off x="0" y="0"/>
-                      <a:ext cx="5612130" cy="5521575"/>
+                      <a:ext cx="5612130" cy="5539686"/>
                     </a:xfrm>
                     <a:prstGeom prst="rect">
                       <a:avLst/>
@@ -762,7 +920,7 @@
     <w:p/>
     <w:p>
       <w:pPr>
-        <w:pStyle w:val="Ttulo2"/>
+        <w:pStyle w:val="Heading2"/>
       </w:pPr>
       <w:r>
         <w:lastRenderedPageBreak/>
@@ -793,7 +951,35 @@
         <w:rPr>
           <w:rFonts w:ascii="Cambria" w:hAnsi="Cambria"/>
         </w:rPr>
-        <w:t xml:space="preserve"> Posee los datos para la autenticación de los usuarios al momento de loguearse al sistema. El campo username en la migración es llenado con el DNI, en caso de los Clientes y con el CUIT en caso de los proveedores, ya que son los atributos que </w:t>
+        <w:t xml:space="preserve"> Posee los datos para la autenticación de los usuarios al momento de </w:t>
+      </w:r>
+      <w:proofErr w:type="spellStart"/>
+      <w:r>
+        <w:rPr>
+          <w:rFonts w:ascii="Cambria" w:hAnsi="Cambria"/>
+        </w:rPr>
+        <w:t>loguearse</w:t>
+      </w:r>
+      <w:proofErr w:type="spellEnd"/>
+      <w:r>
+        <w:rPr>
+          <w:rFonts w:ascii="Cambria" w:hAnsi="Cambria"/>
+        </w:rPr>
+        <w:t xml:space="preserve"> al sistema. El campo </w:t>
+      </w:r>
+      <w:proofErr w:type="spellStart"/>
+      <w:r>
+        <w:rPr>
+          <w:rFonts w:ascii="Cambria" w:hAnsi="Cambria"/>
+        </w:rPr>
+        <w:t>username</w:t>
+      </w:r>
+      <w:proofErr w:type="spellEnd"/>
+      <w:r>
+        <w:rPr>
+          <w:rFonts w:ascii="Cambria" w:hAnsi="Cambria"/>
+        </w:rPr>
+        <w:t xml:space="preserve"> en la migración es llenado con el DNI, en caso de los Clientes y con el CUIT en caso de los proveedores, ya que son los atributos que </w:t>
       </w:r>
       <w:r>
         <w:rPr>
@@ -805,7 +991,35 @@
         <w:rPr>
           <w:rFonts w:ascii="Cambria" w:hAnsi="Cambria"/>
         </w:rPr>
-        <w:t xml:space="preserve">identifican unívocamente. El campo “password” se encuentra hasheado con el algoritmo SHA256. </w:t>
+        <w:t>identifican unívocamente. El campo “</w:t>
+      </w:r>
+      <w:proofErr w:type="spellStart"/>
+      <w:r>
+        <w:rPr>
+          <w:rFonts w:ascii="Cambria" w:hAnsi="Cambria"/>
+        </w:rPr>
+        <w:t>password</w:t>
+      </w:r>
+      <w:proofErr w:type="spellEnd"/>
+      <w:r>
+        <w:rPr>
+          <w:rFonts w:ascii="Cambria" w:hAnsi="Cambria"/>
+        </w:rPr>
+        <w:t xml:space="preserve">” se encuentra </w:t>
+      </w:r>
+      <w:proofErr w:type="spellStart"/>
+      <w:r>
+        <w:rPr>
+          <w:rFonts w:ascii="Cambria" w:hAnsi="Cambria"/>
+        </w:rPr>
+        <w:t>hasheado</w:t>
+      </w:r>
+      <w:proofErr w:type="spellEnd"/>
+      <w:r>
+        <w:rPr>
+          <w:rFonts w:ascii="Cambria" w:hAnsi="Cambria"/>
+        </w:rPr>
+        <w:t xml:space="preserve"> con el algoritmo SHA256. </w:t>
       </w:r>
     </w:p>
     <w:p>
@@ -849,8 +1063,33 @@
           <w:rFonts w:ascii="Cambria" w:hAnsi="Cambria"/>
           <w:color w:val="auto"/>
         </w:rPr>
-        <w:t>Entidad que identifica a los clientes. Posee un username como identificador, nombre, apellido, mail, teléfono, dirección, fecha de nacimiento, dni</w:t>
-      </w:r>
+        <w:t xml:space="preserve">Entidad que identifica a los clientes. Posee un </w:t>
+      </w:r>
+      <w:proofErr w:type="spellStart"/>
+      <w:r>
+        <w:rPr>
+          <w:rFonts w:ascii="Cambria" w:hAnsi="Cambria"/>
+          <w:color w:val="auto"/>
+        </w:rPr>
+        <w:t>username</w:t>
+      </w:r>
+      <w:proofErr w:type="spellEnd"/>
+      <w:r>
+        <w:rPr>
+          <w:rFonts w:ascii="Cambria" w:hAnsi="Cambria"/>
+          <w:color w:val="auto"/>
+        </w:rPr>
+        <w:t xml:space="preserve"> como identificador, nombre, apellido, mail, teléfono, dirección, fecha de nacimiento, </w:t>
+      </w:r>
+      <w:proofErr w:type="spellStart"/>
+      <w:r>
+        <w:rPr>
+          <w:rFonts w:ascii="Cambria" w:hAnsi="Cambria"/>
+          <w:color w:val="auto"/>
+        </w:rPr>
+        <w:t>dni</w:t>
+      </w:r>
+      <w:proofErr w:type="spellEnd"/>
       <w:r>
         <w:rPr>
           <w:rFonts w:ascii="Cambria" w:hAnsi="Cambria"/>
@@ -868,7 +1107,7 @@
     </w:p>
     <w:p>
       <w:pPr>
-        <w:pStyle w:val="Prrafodelista"/>
+        <w:pStyle w:val="ListParagraph"/>
         <w:rPr>
           <w:rFonts w:ascii="Cambria" w:hAnsi="Cambria"/>
           <w:b/>
@@ -900,7 +1139,23 @@
           <w:rFonts w:ascii="Cambria" w:hAnsi="Cambria"/>
           <w:color w:val="auto"/>
         </w:rPr>
-        <w:t xml:space="preserve">: Entidad que representa a los proveedores. Posee un username como identificador, CUIT, razón social, mail, teléfono, dirección, </w:t>
+        <w:t xml:space="preserve">: Entidad que representa a los proveedores. Posee un </w:t>
+      </w:r>
+      <w:proofErr w:type="spellStart"/>
+      <w:r>
+        <w:rPr>
+          <w:rFonts w:ascii="Cambria" w:hAnsi="Cambria"/>
+          <w:color w:val="auto"/>
+        </w:rPr>
+        <w:t>username</w:t>
+      </w:r>
+      <w:proofErr w:type="spellEnd"/>
+      <w:r>
+        <w:rPr>
+          <w:rFonts w:ascii="Cambria" w:hAnsi="Cambria"/>
+          <w:color w:val="auto"/>
+        </w:rPr>
+        <w:t xml:space="preserve"> como identificador, CUIT, razón social, mail, teléfono, dirección, </w:t>
       </w:r>
       <w:r>
         <w:rPr>
@@ -968,7 +1223,7 @@
     </w:p>
     <w:p>
       <w:pPr>
-        <w:pStyle w:val="Prrafodelista"/>
+        <w:pStyle w:val="ListParagraph"/>
         <w:rPr>
           <w:rFonts w:ascii="Cambria" w:hAnsi="Cambria"/>
           <w:b/>
@@ -1008,7 +1263,23 @@
           <w:rFonts w:ascii="Cambria" w:hAnsi="Cambria"/>
           <w:color w:val="auto"/>
         </w:rPr>
-        <w:t>Representa a los administradores. Al momento de la migración existe un solo administrador, el administrador general. Para la aplicación, se permite crear administradores. Decidimos que con tener un username como identificador, nombre y apellido alcanza para los fines del TP.</w:t>
+        <w:t xml:space="preserve">Representa a los administradores. Al momento de la migración existe un solo administrador, el administrador general. Para la aplicación, se permite crear administradores. Decidimos que con tener un </w:t>
+      </w:r>
+      <w:proofErr w:type="spellStart"/>
+      <w:r>
+        <w:rPr>
+          <w:rFonts w:ascii="Cambria" w:hAnsi="Cambria"/>
+          <w:color w:val="auto"/>
+        </w:rPr>
+        <w:t>username</w:t>
+      </w:r>
+      <w:proofErr w:type="spellEnd"/>
+      <w:r>
+        <w:rPr>
+          <w:rFonts w:ascii="Cambria" w:hAnsi="Cambria"/>
+          <w:color w:val="auto"/>
+        </w:rPr>
+        <w:t xml:space="preserve"> como identificador, nombre y apellido alcanza para los fines del TP.</w:t>
       </w:r>
       <w:r>
         <w:rPr>
@@ -1051,22 +1322,32 @@
           <w:b/>
           <w:color w:val="746425" w:themeColor="accent1" w:themeShade="80"/>
         </w:rPr>
-        <w:t>, Funcionalidad_por_rol</w:t>
-      </w:r>
+        <w:t xml:space="preserve">, </w:t>
+      </w:r>
+      <w:proofErr w:type="spellStart"/>
       <w:r>
         <w:rPr>
           <w:rFonts w:ascii="Cambria" w:hAnsi="Cambria"/>
           <w:b/>
           <w:color w:val="746425" w:themeColor="accent1" w:themeShade="80"/>
         </w:rPr>
-        <w:t>:</w:t>
-      </w:r>
+        <w:t>Funcionalidad_por_rol</w:t>
+      </w:r>
+      <w:proofErr w:type="spellEnd"/>
       <w:r>
         <w:rPr>
           <w:rFonts w:ascii="Cambria" w:hAnsi="Cambria"/>
           <w:b/>
           <w:color w:val="746425" w:themeColor="accent1" w:themeShade="80"/>
         </w:rPr>
+        <w:t>:</w:t>
+      </w:r>
+      <w:r>
+        <w:rPr>
+          <w:rFonts w:ascii="Cambria" w:hAnsi="Cambria"/>
+          <w:b/>
+          <w:color w:val="746425" w:themeColor="accent1" w:themeShade="80"/>
+        </w:rPr>
         <w:t xml:space="preserve"> </w:t>
       </w:r>
       <w:r>
@@ -1081,8 +1362,17 @@
           <w:rFonts w:ascii="Cambria" w:hAnsi="Cambria"/>
           <w:color w:val="auto"/>
         </w:rPr>
-        <w:t>, mediante la tabla Funcionalidad_por_rol</w:t>
-      </w:r>
+        <w:t xml:space="preserve">, mediante la tabla </w:t>
+      </w:r>
+      <w:proofErr w:type="spellStart"/>
+      <w:r>
+        <w:rPr>
+          <w:rFonts w:ascii="Cambria" w:hAnsi="Cambria"/>
+          <w:color w:val="auto"/>
+        </w:rPr>
+        <w:t>Funcionalidad_por_rol</w:t>
+      </w:r>
+      <w:proofErr w:type="spellEnd"/>
       <w:r>
         <w:rPr>
           <w:rFonts w:ascii="Cambria" w:hAnsi="Cambria"/>
@@ -1279,7 +1569,21 @@
         <w:rPr>
           <w:rFonts w:ascii="Cambria" w:hAnsi="Cambria"/>
         </w:rPr>
-        <w:t xml:space="preserve"> Decidimos contar con los roles presentes en la migración, más el agregado de un rubro “otro” para resolver los rubros, pues el tp no contempla una gestión de rubros.</w:t>
+        <w:t xml:space="preserve"> Decidimos contar con los roles presentes en la migración, más el agregado de un rubro “otro” para resolver los rubros, pues el </w:t>
+      </w:r>
+      <w:proofErr w:type="spellStart"/>
+      <w:r>
+        <w:rPr>
+          <w:rFonts w:ascii="Cambria" w:hAnsi="Cambria"/>
+        </w:rPr>
+        <w:t>tp</w:t>
+      </w:r>
+      <w:proofErr w:type="spellEnd"/>
+      <w:r>
+        <w:rPr>
+          <w:rFonts w:ascii="Cambria" w:hAnsi="Cambria"/>
+        </w:rPr>
+        <w:t xml:space="preserve"> no contempla una gestión de rubros.</w:t>
       </w:r>
     </w:p>
     <w:p>
@@ -1307,13 +1611,63 @@
           <w:b/>
           <w:color w:val="746425" w:themeColor="accent1" w:themeShade="80"/>
         </w:rPr>
-        <w:t>Facturas:</w:t>
-      </w:r>
-      <w:r>
-        <w:rPr>
-          <w:rFonts w:ascii="Cambria" w:hAnsi="Cambria"/>
-        </w:rPr>
-        <w:t xml:space="preserve"> Esta tabla guarda la información de las ventas </w:t>
+        <w:t>Facturas</w:t>
+      </w:r>
+      <w:r>
+        <w:rPr>
+          <w:rFonts w:ascii="Cambria" w:hAnsi="Cambria"/>
+          <w:b/>
+          <w:color w:val="746425" w:themeColor="accent1" w:themeShade="80"/>
+        </w:rPr>
+        <w:t xml:space="preserve">, </w:t>
+      </w:r>
+      <w:proofErr w:type="spellStart"/>
+      <w:r>
+        <w:rPr>
+          <w:rFonts w:ascii="Cambria" w:hAnsi="Cambria"/>
+          <w:b/>
+          <w:color w:val="746425" w:themeColor="accent1" w:themeShade="80"/>
+        </w:rPr>
+        <w:t>Cupones_por_factura</w:t>
+      </w:r>
+      <w:proofErr w:type="spellEnd"/>
+      <w:r>
+        <w:rPr>
+          <w:rFonts w:ascii="Cambria" w:hAnsi="Cambria"/>
+          <w:b/>
+          <w:color w:val="746425" w:themeColor="accent1" w:themeShade="80"/>
+        </w:rPr>
+        <w:t>:</w:t>
+      </w:r>
+      <w:r>
+        <w:rPr>
+          <w:rFonts w:ascii="Cambria" w:hAnsi="Cambria"/>
+        </w:rPr>
+        <w:t xml:space="preserve"> </w:t>
+      </w:r>
+      <w:r>
+        <w:rPr>
+          <w:rFonts w:ascii="Cambria" w:hAnsi="Cambria"/>
+        </w:rPr>
+        <w:t xml:space="preserve">La </w:t>
+      </w:r>
+      <w:r>
+        <w:rPr>
+          <w:rFonts w:ascii="Cambria" w:hAnsi="Cambria"/>
+        </w:rPr>
+        <w:t>tabla</w:t>
+      </w:r>
+      <w:r>
+        <w:rPr>
+          <w:rFonts w:ascii="Cambria" w:hAnsi="Cambria"/>
+        </w:rPr>
+        <w:t xml:space="preserve"> Facturas</w:t>
+      </w:r>
+      <w:r>
+        <w:rPr>
+          <w:rFonts w:ascii="Cambria" w:hAnsi="Cambria"/>
+        </w:rPr>
+        <w:t xml:space="preserve"> guarda la información de las ventas </w:t>
       </w:r>
       <w:r>
         <w:rPr>
@@ -1375,6 +1729,50 @@
         </w:rPr>
         <w:t>Se decidió facturar el 50% del monto total, como una manera de representar la ganancia de la empresa del sistema.</w:t>
       </w:r>
+    </w:p>
+    <w:p>
+      <w:pPr>
+        <w:pStyle w:val="ListParagraph"/>
+        <w:rPr>
+          <w:rFonts w:ascii="Cambria" w:hAnsi="Cambria"/>
+        </w:rPr>
+      </w:pPr>
+      <w:r>
+        <w:rPr>
+          <w:rFonts w:ascii="Cambria" w:hAnsi="Cambria"/>
+        </w:rPr>
+        <w:lastRenderedPageBreak/>
+        <w:t xml:space="preserve">La tabla </w:t>
+      </w:r>
+      <w:proofErr w:type="spellStart"/>
+      <w:r>
+        <w:rPr>
+          <w:rFonts w:ascii="Cambria" w:hAnsi="Cambria"/>
+        </w:rPr>
+        <w:t>Cupones_por_factura</w:t>
+      </w:r>
+      <w:proofErr w:type="spellEnd"/>
+      <w:r>
+        <w:rPr>
+          <w:rFonts w:ascii="Cambria" w:hAnsi="Cambria"/>
+        </w:rPr>
+        <w:t xml:space="preserve"> guarda todos los cupones relacionados a una factura. Como la fecha del sistema se ingresa con configuración, surge el problema de que si se canjea un cupón en una fecha donde ya se facturó, decidimos que se lo pueda facturar en una nueva factura (otra solución podía ser no permitir que se facture un cupón en una fecha donde ya se facturó, pero no lo vemos correcto)</w:t>
+      </w:r>
+      <w:r>
+        <w:rPr>
+          <w:rFonts w:ascii="Cambria" w:hAnsi="Cambria"/>
+        </w:rPr>
+        <w:t>.</w:t>
+      </w:r>
+    </w:p>
+    <w:p>
+      <w:pPr>
+        <w:pStyle w:val="Default"/>
+        <w:ind w:left="720"/>
+        <w:rPr>
+          <w:rFonts w:ascii="Cambria" w:hAnsi="Cambria"/>
+        </w:rPr>
+      </w:pPr>
     </w:p>
     <w:p>
       <w:pPr>
@@ -1401,7 +1799,6 @@
           <w:b/>
           <w:color w:val="746425" w:themeColor="accent1" w:themeShade="80"/>
         </w:rPr>
-        <w:lastRenderedPageBreak/>
         <w:t>Promociones</w:t>
       </w:r>
       <w:r>
@@ -1426,14 +1823,42 @@
           <w:b/>
           <w:color w:val="746425" w:themeColor="accent1" w:themeShade="80"/>
         </w:rPr>
-        <w:t>, Localidad_por_promocion</w:t>
-      </w:r>
+        <w:t xml:space="preserve">, </w:t>
+      </w:r>
+      <w:proofErr w:type="spellStart"/>
       <w:r>
         <w:rPr>
           <w:rFonts w:ascii="Cambria" w:hAnsi="Cambria"/>
           <w:b/>
           <w:color w:val="746425" w:themeColor="accent1" w:themeShade="80"/>
         </w:rPr>
+        <w:t>Localidad_por_promocion</w:t>
+      </w:r>
+      <w:proofErr w:type="spellEnd"/>
+      <w:r>
+        <w:rPr>
+          <w:rFonts w:ascii="Cambria" w:hAnsi="Cambria"/>
+          <w:b/>
+          <w:color w:val="746425" w:themeColor="accent1" w:themeShade="80"/>
+        </w:rPr>
+        <w:t xml:space="preserve">, </w:t>
+      </w:r>
+      <w:proofErr w:type="spellStart"/>
+      <w:r>
+        <w:rPr>
+          <w:rFonts w:ascii="Cambria" w:hAnsi="Cambria"/>
+          <w:b/>
+          <w:color w:val="746425" w:themeColor="accent1" w:themeShade="80"/>
+        </w:rPr>
+        <w:t>Estados_Promociones</w:t>
+      </w:r>
+      <w:proofErr w:type="spellEnd"/>
+      <w:r>
+        <w:rPr>
+          <w:rFonts w:ascii="Cambria" w:hAnsi="Cambria"/>
+          <w:b/>
+          <w:color w:val="746425" w:themeColor="accent1" w:themeShade="80"/>
+        </w:rPr>
         <w:t>:</w:t>
       </w:r>
       <w:r>
@@ -1550,6 +1975,29 @@
           <w:color w:val="auto"/>
         </w:rPr>
         <w:t xml:space="preserve"> </w:t>
+      </w:r>
+      <w:r>
+        <w:rPr>
+          <w:rFonts w:ascii="Cambria" w:hAnsi="Cambria" w:cstheme="minorBidi"/>
+          <w:color w:val="auto"/>
+        </w:rPr>
+        <w:t xml:space="preserve">Las promociones tienen estados (Publicado, A Publicar), que se encuentran en la tabla </w:t>
+      </w:r>
+      <w:proofErr w:type="spellStart"/>
+      <w:r>
+        <w:rPr>
+          <w:rFonts w:ascii="Cambria" w:hAnsi="Cambria" w:cstheme="minorBidi"/>
+          <w:color w:val="auto"/>
+        </w:rPr>
+        <w:t>Estados_Promociones</w:t>
+      </w:r>
+      <w:proofErr w:type="spellEnd"/>
+      <w:r>
+        <w:rPr>
+          <w:rFonts w:ascii="Cambria" w:hAnsi="Cambria" w:cstheme="minorBidi"/>
+          <w:color w:val="auto"/>
+        </w:rPr>
+        <w:t>.</w:t>
       </w:r>
     </w:p>
     <w:p>
@@ -1624,13 +2072,41 @@
           <w:rFonts w:ascii="Cambria" w:hAnsi="Cambria"/>
         </w:rPr>
       </w:pPr>
+      <w:proofErr w:type="spellStart"/>
       <w:r>
         <w:rPr>
           <w:rFonts w:ascii="Cambria" w:hAnsi="Cambria"/>
           <w:b/>
           <w:color w:val="746425" w:themeColor="accent1" w:themeShade="80"/>
         </w:rPr>
-        <w:t>Giftcards:</w:t>
+        <w:t>Giftcards</w:t>
+      </w:r>
+      <w:proofErr w:type="spellEnd"/>
+      <w:r>
+        <w:rPr>
+          <w:rFonts w:ascii="Cambria" w:hAnsi="Cambria"/>
+          <w:b/>
+          <w:color w:val="746425" w:themeColor="accent1" w:themeShade="80"/>
+        </w:rPr>
+        <w:t xml:space="preserve">, </w:t>
+      </w:r>
+      <w:proofErr w:type="spellStart"/>
+      <w:r>
+        <w:rPr>
+          <w:rFonts w:ascii="Cambria" w:hAnsi="Cambria"/>
+          <w:b/>
+          <w:color w:val="746425" w:themeColor="accent1" w:themeShade="80"/>
+        </w:rPr>
+        <w:t>Montos_Giftcard</w:t>
+      </w:r>
+      <w:proofErr w:type="spellEnd"/>
+      <w:r>
+        <w:rPr>
+          <w:rFonts w:ascii="Cambria" w:hAnsi="Cambria"/>
+          <w:b/>
+          <w:color w:val="746425" w:themeColor="accent1" w:themeShade="80"/>
+        </w:rPr>
+        <w:t>:</w:t>
       </w:r>
       <w:r>
         <w:rPr>
@@ -1648,12 +2124,58 @@
         <w:rPr>
           <w:rFonts w:ascii="Cambria" w:hAnsi="Cambria"/>
         </w:rPr>
-        <w:t>os clientes pueden comprar a otro cliente una determinada suma de dinero para regalársela, esta información es registrada en esta tabla.</w:t>
+        <w:t xml:space="preserve">os clientes pueden comprar a otro cliente una determinada suma de dinero para regalársela, esta información es registrada en </w:t>
+      </w:r>
+      <w:r>
+        <w:rPr>
+          <w:rFonts w:ascii="Cambria" w:hAnsi="Cambria"/>
+        </w:rPr>
+        <w:t xml:space="preserve">la tabla </w:t>
+      </w:r>
+      <w:proofErr w:type="spellStart"/>
+      <w:r>
+        <w:rPr>
+          <w:rFonts w:ascii="Cambria" w:hAnsi="Cambria"/>
+        </w:rPr>
+        <w:t>Giftcards</w:t>
+      </w:r>
+      <w:proofErr w:type="spellEnd"/>
+      <w:r>
+        <w:rPr>
+          <w:rFonts w:ascii="Cambria" w:hAnsi="Cambria"/>
+        </w:rPr>
+        <w:t xml:space="preserve">, mientras que en </w:t>
+      </w:r>
+      <w:proofErr w:type="spellStart"/>
+      <w:r>
+        <w:rPr>
+          <w:rFonts w:ascii="Cambria" w:hAnsi="Cambria"/>
+        </w:rPr>
+        <w:t>Montos_Giftcards</w:t>
+      </w:r>
+      <w:proofErr w:type="spellEnd"/>
+      <w:r>
+        <w:rPr>
+          <w:rFonts w:ascii="Cambria" w:hAnsi="Cambria"/>
+        </w:rPr>
+        <w:t xml:space="preserve"> mantenemos los valores de los montos para un determinado momento, resolviendo el problema planteado de que los montos varían en función del tiempo</w:t>
+      </w:r>
+      <w:r>
+        <w:rPr>
+          <w:rFonts w:ascii="Cambria" w:hAnsi="Cambria"/>
+        </w:rPr>
+        <w:t>.</w:t>
+      </w:r>
+      <w:r>
+        <w:rPr>
+          <w:rFonts w:ascii="Cambria" w:hAnsi="Cambria"/>
+        </w:rPr>
+        <w:t xml:space="preserve"> Inicialmente, esta tabla se llena con los valores de los montos de la tabla Maestra al momento de migrar.</w:t>
       </w:r>
     </w:p>
     <w:p>
       <w:pPr>
-        <w:pStyle w:val="Prrafodelista"/>
+        <w:pStyle w:val="ListParagraph"/>
         <w:rPr>
           <w:rFonts w:ascii="Cambria" w:hAnsi="Cambria"/>
         </w:rPr>
@@ -1703,13 +2225,23 @@
         </w:rPr>
         <w:t xml:space="preserve"> </w:t>
       </w:r>
+      <w:proofErr w:type="spellStart"/>
       <w:r>
         <w:rPr>
           <w:rFonts w:ascii="Cambria" w:hAnsi="Cambria"/>
           <w:b/>
           <w:color w:val="746425" w:themeColor="accent1" w:themeShade="80"/>
         </w:rPr>
-        <w:t>Tipos_Pago:</w:t>
+        <w:t>Tipos_Pago</w:t>
+      </w:r>
+      <w:proofErr w:type="spellEnd"/>
+      <w:r>
+        <w:rPr>
+          <w:rFonts w:ascii="Cambria" w:hAnsi="Cambria"/>
+          <w:b/>
+          <w:color w:val="746425" w:themeColor="accent1" w:themeShade="80"/>
+        </w:rPr>
+        <w:t>:</w:t>
       </w:r>
       <w:r>
         <w:rPr>
@@ -1748,16 +2280,17 @@
     </w:p>
     <w:p>
       <w:pPr>
-        <w:pStyle w:val="Ttulo2"/>
-      </w:pPr>
-      <w:r>
+        <w:pStyle w:val="Heading2"/>
+      </w:pPr>
+      <w:r>
+        <w:lastRenderedPageBreak/>
         <w:t>Decisiones de diseño e implementación</w:t>
       </w:r>
     </w:p>
     <w:p/>
     <w:p>
       <w:pPr>
-        <w:pStyle w:val="Prrafodelista"/>
+        <w:pStyle w:val="ListParagraph"/>
         <w:numPr>
           <w:ilvl w:val="0"/>
           <w:numId w:val="4"/>
@@ -1806,7 +2339,27 @@
           <w:szCs w:val="24"/>
           <w:shd w:val="clear" w:color="auto" w:fill="FFFFFF"/>
         </w:rPr>
-        <w:t>La ejecución de los sp_configure al inicio del script de migración tienen fin exclusivo de poder crear un ensamblado a través de CLR.</w:t>
+        <w:t xml:space="preserve">La ejecución de los </w:t>
+      </w:r>
+      <w:proofErr w:type="spellStart"/>
+      <w:r>
+        <w:rPr>
+          <w:rFonts w:ascii="Cambria" w:hAnsi="Cambria" w:cs="Arial"/>
+          <w:sz w:val="24"/>
+          <w:szCs w:val="24"/>
+          <w:shd w:val="clear" w:color="auto" w:fill="FFFFFF"/>
+        </w:rPr>
+        <w:t>sp_configure</w:t>
+      </w:r>
+      <w:proofErr w:type="spellEnd"/>
+      <w:r>
+        <w:rPr>
+          <w:rFonts w:ascii="Cambria" w:hAnsi="Cambria" w:cs="Arial"/>
+          <w:sz w:val="24"/>
+          <w:szCs w:val="24"/>
+          <w:shd w:val="clear" w:color="auto" w:fill="FFFFFF"/>
+        </w:rPr>
+        <w:t xml:space="preserve"> al inicio del script de migración tienen fin exclusivo de poder crear un ensamblado a través de CLR.</w:t>
       </w:r>
       <w:r>
         <w:rPr>
@@ -1841,8 +2394,9 @@
           <w:szCs w:val="24"/>
           <w:shd w:val="clear" w:color="auto" w:fill="FFFFFF"/>
         </w:rPr>
-        <w:t xml:space="preserve"> de diseño incluir el procedimiento de hasheo de las contraseñas del lado de la base de datos.</w:t>
-      </w:r>
+        <w:t xml:space="preserve"> de diseño incluir el procedimiento de </w:t>
+      </w:r>
+      <w:proofErr w:type="spellStart"/>
       <w:r>
         <w:rPr>
           <w:rFonts w:ascii="Cambria" w:hAnsi="Cambria" w:cs="Arial"/>
@@ -1850,6 +2404,25 @@
           <w:szCs w:val="24"/>
           <w:shd w:val="clear" w:color="auto" w:fill="FFFFFF"/>
         </w:rPr>
+        <w:t>hasheo</w:t>
+      </w:r>
+      <w:proofErr w:type="spellEnd"/>
+      <w:r>
+        <w:rPr>
+          <w:rFonts w:ascii="Cambria" w:hAnsi="Cambria" w:cs="Arial"/>
+          <w:sz w:val="24"/>
+          <w:szCs w:val="24"/>
+          <w:shd w:val="clear" w:color="auto" w:fill="FFFFFF"/>
+        </w:rPr>
+        <w:t xml:space="preserve"> de las contraseñas del lado de la base de datos.</w:t>
+      </w:r>
+      <w:r>
+        <w:rPr>
+          <w:rFonts w:ascii="Cambria" w:hAnsi="Cambria" w:cs="Arial"/>
+          <w:sz w:val="24"/>
+          <w:szCs w:val="24"/>
+          <w:shd w:val="clear" w:color="auto" w:fill="FFFFFF"/>
+        </w:rPr>
         <w:t xml:space="preserve"> </w:t>
       </w:r>
       <w:r>
@@ -1877,16 +2450,29 @@
           <w:szCs w:val="24"/>
           <w:shd w:val="clear" w:color="auto" w:fill="FFFFFF"/>
         </w:rPr>
-        <w:t>Server provee hasta SHA1 por default, el procedimiento fue creado por CLR (Common Language Runtime), que permite</w:t>
-      </w:r>
-      <w:r>
-        <w:rPr>
-          <w:rFonts w:ascii="Cambria" w:hAnsi="Cambria" w:cs="Arial"/>
-          <w:sz w:val="24"/>
-          <w:szCs w:val="24"/>
+        <w:t>Server provee hasta SHA1 por default, el procedimiento fue creado por CLR (</w:t>
+      </w:r>
+      <w:proofErr w:type="spellStart"/>
+      <w:r>
+        <w:rPr>
+          <w:rFonts w:ascii="Cambria" w:hAnsi="Cambria" w:cs="Arial"/>
+          <w:sz w:val="24"/>
+          <w:szCs w:val="24"/>
+          <w:shd w:val="clear" w:color="auto" w:fill="FFFFFF"/>
+        </w:rPr>
+        <w:t>Common</w:t>
+      </w:r>
+      <w:proofErr w:type="spellEnd"/>
+      <w:r>
+        <w:rPr>
+          <w:rFonts w:ascii="Cambria" w:hAnsi="Cambria" w:cs="Arial"/>
+          <w:sz w:val="24"/>
+          <w:szCs w:val="24"/>
+          <w:shd w:val="clear" w:color="auto" w:fill="FFFFFF"/>
         </w:rPr>
         <w:t xml:space="preserve"> </w:t>
       </w:r>
+      <w:proofErr w:type="spellStart"/>
       <w:r>
         <w:rPr>
           <w:rFonts w:ascii="Cambria" w:hAnsi="Cambria" w:cs="Arial"/>
@@ -1894,12 +2480,99 @@
           <w:szCs w:val="24"/>
           <w:shd w:val="clear" w:color="auto" w:fill="FFFFFF"/>
         </w:rPr>
-        <w:t>generar un assembly en otro lenguaje de la familia .NET e incluirlo en SQLServer.</w:t>
+        <w:t>Language</w:t>
+      </w:r>
+      <w:proofErr w:type="spellEnd"/>
+      <w:r>
+        <w:rPr>
+          <w:rFonts w:ascii="Cambria" w:hAnsi="Cambria" w:cs="Arial"/>
+          <w:sz w:val="24"/>
+          <w:szCs w:val="24"/>
+          <w:shd w:val="clear" w:color="auto" w:fill="FFFFFF"/>
+        </w:rPr>
+        <w:t xml:space="preserve"> </w:t>
+      </w:r>
+      <w:proofErr w:type="spellStart"/>
+      <w:r>
+        <w:rPr>
+          <w:rFonts w:ascii="Cambria" w:hAnsi="Cambria" w:cs="Arial"/>
+          <w:sz w:val="24"/>
+          <w:szCs w:val="24"/>
+          <w:shd w:val="clear" w:color="auto" w:fill="FFFFFF"/>
+        </w:rPr>
+        <w:t>Runtime</w:t>
+      </w:r>
+      <w:proofErr w:type="spellEnd"/>
+      <w:r>
+        <w:rPr>
+          <w:rFonts w:ascii="Cambria" w:hAnsi="Cambria" w:cs="Arial"/>
+          <w:sz w:val="24"/>
+          <w:szCs w:val="24"/>
+          <w:shd w:val="clear" w:color="auto" w:fill="FFFFFF"/>
+        </w:rPr>
+        <w:t>), que permite</w:t>
+      </w:r>
+      <w:r>
+        <w:rPr>
+          <w:rFonts w:ascii="Cambria" w:hAnsi="Cambria" w:cs="Arial"/>
+          <w:sz w:val="24"/>
+          <w:szCs w:val="24"/>
+        </w:rPr>
+        <w:t xml:space="preserve"> </w:t>
+      </w:r>
+      <w:r>
+        <w:rPr>
+          <w:rFonts w:ascii="Cambria" w:hAnsi="Cambria" w:cs="Arial"/>
+          <w:sz w:val="24"/>
+          <w:szCs w:val="24"/>
+          <w:shd w:val="clear" w:color="auto" w:fill="FFFFFF"/>
+        </w:rPr>
+        <w:t xml:space="preserve">generar un </w:t>
+      </w:r>
+      <w:proofErr w:type="spellStart"/>
+      <w:r>
+        <w:rPr>
+          <w:rFonts w:ascii="Cambria" w:hAnsi="Cambria" w:cs="Arial"/>
+          <w:sz w:val="24"/>
+          <w:szCs w:val="24"/>
+          <w:shd w:val="clear" w:color="auto" w:fill="FFFFFF"/>
+        </w:rPr>
+        <w:t>assembly</w:t>
+      </w:r>
+      <w:proofErr w:type="spellEnd"/>
+      <w:r>
+        <w:rPr>
+          <w:rFonts w:ascii="Cambria" w:hAnsi="Cambria" w:cs="Arial"/>
+          <w:sz w:val="24"/>
+          <w:szCs w:val="24"/>
+          <w:shd w:val="clear" w:color="auto" w:fill="FFFFFF"/>
+        </w:rPr>
+        <w:t xml:space="preserve"> en otro lenguaje de la familia .NET e incluirlo en </w:t>
+      </w:r>
+      <w:proofErr w:type="spellStart"/>
+      <w:r>
+        <w:rPr>
+          <w:rFonts w:ascii="Cambria" w:hAnsi="Cambria" w:cs="Arial"/>
+          <w:sz w:val="24"/>
+          <w:szCs w:val="24"/>
+          <w:shd w:val="clear" w:color="auto" w:fill="FFFFFF"/>
+        </w:rPr>
+        <w:t>SQLServer</w:t>
+      </w:r>
+      <w:proofErr w:type="spellEnd"/>
+      <w:r>
+        <w:rPr>
+          <w:rFonts w:ascii="Cambria" w:hAnsi="Cambria" w:cs="Arial"/>
+          <w:sz w:val="24"/>
+          <w:szCs w:val="24"/>
+          <w:shd w:val="clear" w:color="auto" w:fill="FFFFFF"/>
+        </w:rPr>
+        <w:t>.</w:t>
       </w:r>
     </w:p>
     <w:p>
       <w:pPr>
-        <w:pStyle w:val="Prrafodelista"/>
+        <w:pStyle w:val="ListParagraph"/>
         <w:rPr>
           <w:rFonts w:ascii="Cambria" w:hAnsi="Cambria" w:cs="Arial"/>
           <w:sz w:val="24"/>
@@ -1907,10 +2580,12 @@
           <w:shd w:val="clear" w:color="auto" w:fill="FFFFFF"/>
         </w:rPr>
       </w:pPr>
+      <w:bookmarkStart w:id="0" w:name="_GoBack"/>
+      <w:bookmarkEnd w:id="0"/>
     </w:p>
     <w:p>
       <w:pPr>
-        <w:pStyle w:val="Prrafodelista"/>
+        <w:pStyle w:val="ListParagraph"/>
         <w:numPr>
           <w:ilvl w:val="0"/>
           <w:numId w:val="4"/>
@@ -1931,8 +2606,7 @@
           <w:szCs w:val="24"/>
           <w:shd w:val="clear" w:color="auto" w:fill="FFFFFF"/>
         </w:rPr>
-        <w:lastRenderedPageBreak/>
-        <w:t>Direcciones:</w:t>
+        <w:t xml:space="preserve">Archivo de configuración: </w:t>
       </w:r>
       <w:r>
         <w:rPr>
@@ -1941,12 +2615,61 @@
           <w:szCs w:val="24"/>
           <w:shd w:val="clear" w:color="auto" w:fill="FFFFFF"/>
         </w:rPr>
-        <w:t xml:space="preserve"> Como el TP no requiere una discriminación de direcciones por calle, altura, piso, etc., decidimos registrarlas mediante un solo campo que la integre por completo.</w:t>
+        <w:t>El archivo de configuración utilizado es “</w:t>
+      </w:r>
+      <w:proofErr w:type="spellStart"/>
+      <w:r>
+        <w:rPr>
+          <w:rFonts w:ascii="Cambria" w:hAnsi="Cambria" w:cs="Arial"/>
+          <w:sz w:val="24"/>
+          <w:szCs w:val="24"/>
+          <w:shd w:val="clear" w:color="auto" w:fill="FFFFFF"/>
+        </w:rPr>
+        <w:t>app.config</w:t>
+      </w:r>
+      <w:proofErr w:type="spellEnd"/>
+      <w:r>
+        <w:rPr>
+          <w:rFonts w:ascii="Cambria" w:hAnsi="Cambria" w:cs="Arial"/>
+          <w:sz w:val="24"/>
+          <w:szCs w:val="24"/>
+          <w:shd w:val="clear" w:color="auto" w:fill="FFFFFF"/>
+        </w:rPr>
+        <w:t>”. En la sección “</w:t>
+      </w:r>
+      <w:proofErr w:type="spellStart"/>
+      <w:r>
+        <w:rPr>
+          <w:rFonts w:ascii="Cambria" w:hAnsi="Cambria" w:cs="Arial"/>
+          <w:sz w:val="24"/>
+          <w:szCs w:val="24"/>
+          <w:shd w:val="clear" w:color="auto" w:fill="FFFFFF"/>
+        </w:rPr>
+        <w:t>AppSettings</w:t>
+      </w:r>
+      <w:proofErr w:type="spellEnd"/>
+      <w:r>
+        <w:rPr>
+          <w:rFonts w:ascii="Cambria" w:hAnsi="Cambria" w:cs="Arial"/>
+          <w:sz w:val="24"/>
+          <w:szCs w:val="24"/>
+          <w:shd w:val="clear" w:color="auto" w:fill="FFFFFF"/>
+        </w:rPr>
+        <w:t>” se encuentra la fecha para poder cambiarse, respetando el formato AAAA-MM-DD</w:t>
+      </w:r>
+      <w:r>
+        <w:rPr>
+          <w:rFonts w:ascii="Cambria" w:hAnsi="Cambria" w:cs="Arial"/>
+          <w:sz w:val="24"/>
+          <w:szCs w:val="24"/>
+          <w:shd w:val="clear" w:color="auto" w:fill="FFFFFF"/>
+        </w:rPr>
+        <w:t>.</w:t>
       </w:r>
     </w:p>
     <w:p>
       <w:pPr>
-        <w:pStyle w:val="Prrafodelista"/>
+        <w:pStyle w:val="ListParagraph"/>
         <w:rPr>
           <w:rFonts w:ascii="Cambria" w:hAnsi="Cambria" w:cs="Arial"/>
           <w:sz w:val="24"/>
@@ -1957,18 +2680,7 @@
     </w:p>
     <w:p>
       <w:pPr>
-        <w:pStyle w:val="Prrafodelista"/>
-        <w:rPr>
-          <w:rFonts w:ascii="Cambria" w:hAnsi="Cambria" w:cs="Arial"/>
-          <w:sz w:val="24"/>
-          <w:szCs w:val="24"/>
-          <w:shd w:val="clear" w:color="auto" w:fill="FFFFFF"/>
-        </w:rPr>
-      </w:pPr>
-    </w:p>
-    <w:p>
-      <w:pPr>
-        <w:pStyle w:val="Prrafodelista"/>
+        <w:pStyle w:val="ListParagraph"/>
         <w:numPr>
           <w:ilvl w:val="0"/>
           <w:numId w:val="4"/>
@@ -1989,7 +2701,7 @@
           <w:szCs w:val="24"/>
           <w:shd w:val="clear" w:color="auto" w:fill="FFFFFF"/>
         </w:rPr>
-        <w:t>Administrador General:</w:t>
+        <w:t>Direcciones:</w:t>
       </w:r>
       <w:r>
         <w:rPr>
@@ -1998,30 +2710,43 @@
           <w:szCs w:val="24"/>
           <w:shd w:val="clear" w:color="auto" w:fill="FFFFFF"/>
         </w:rPr>
-        <w:t xml:space="preserve"> Decidimos generar un registro en Clientes y en Proveedores para el administrador general, a fin de que pueda realizar las operaciones de dichos roles, no así para los administradores comunes. Por ejemplo, un administrador general podrá cargarse crédito y regalar giftcards, mientras que un administrador común no podrá hacerlo.</w:t>
+        <w:t xml:space="preserve"> Como el TP no requiere una discriminación de direcciones por calle, altura, piso, etc., decidimos registrarlas mediante un solo campo que la integre por completo.</w:t>
       </w:r>
     </w:p>
     <w:p>
       <w:pPr>
-        <w:pStyle w:val="Prrafodelista"/>
-        <w:rPr>
-          <w:rFonts w:ascii="Cambria" w:hAnsi="Cambria"/>
-          <w:sz w:val="24"/>
-          <w:szCs w:val="24"/>
+        <w:pStyle w:val="ListParagraph"/>
+        <w:rPr>
+          <w:rFonts w:ascii="Cambria" w:hAnsi="Cambria" w:cs="Arial"/>
+          <w:sz w:val="24"/>
+          <w:szCs w:val="24"/>
+          <w:shd w:val="clear" w:color="auto" w:fill="FFFFFF"/>
         </w:rPr>
       </w:pPr>
     </w:p>
     <w:p>
       <w:pPr>
-        <w:pStyle w:val="Prrafodelista"/>
+        <w:pStyle w:val="ListParagraph"/>
+        <w:rPr>
+          <w:rFonts w:ascii="Cambria" w:hAnsi="Cambria" w:cs="Arial"/>
+          <w:sz w:val="24"/>
+          <w:szCs w:val="24"/>
+          <w:shd w:val="clear" w:color="auto" w:fill="FFFFFF"/>
+        </w:rPr>
+      </w:pPr>
+    </w:p>
+    <w:p>
+      <w:pPr>
+        <w:pStyle w:val="ListParagraph"/>
         <w:numPr>
           <w:ilvl w:val="0"/>
           <w:numId w:val="4"/>
         </w:numPr>
         <w:rPr>
-          <w:rFonts w:ascii="Cambria" w:hAnsi="Cambria"/>
-          <w:sz w:val="24"/>
-          <w:szCs w:val="24"/>
+          <w:rFonts w:ascii="Cambria" w:hAnsi="Cambria" w:cs="Arial"/>
+          <w:sz w:val="24"/>
+          <w:szCs w:val="24"/>
+          <w:shd w:val="clear" w:color="auto" w:fill="FFFFFF"/>
         </w:rPr>
       </w:pPr>
       <w:r>
@@ -2033,7 +2758,7 @@
           <w:szCs w:val="24"/>
           <w:shd w:val="clear" w:color="auto" w:fill="FFFFFF"/>
         </w:rPr>
-        <w:t>ABM Rol:</w:t>
+        <w:t>Administrador General:</w:t>
       </w:r>
       <w:r>
         <w:rPr>
@@ -2042,8 +2767,9 @@
           <w:szCs w:val="24"/>
           <w:shd w:val="clear" w:color="auto" w:fill="FFFFFF"/>
         </w:rPr>
-        <w:t xml:space="preserve"> Respecto al ABM de Rol, al momento de dar de baja un rol decidimos eliminar las funcionalidades correspondientes a dicho rol. Por ende el usuario con dicho </w:t>
-      </w:r>
+        <w:t xml:space="preserve"> Decidimos generar un registro en Clientes y en Proveedores para el administrador general, a fin de que pueda realizar las operaciones de dichos roles, no así para los administradores comunes. Por ejemplo, un administrador general podrá cargarse crédito y regalar </w:t>
+      </w:r>
+      <w:proofErr w:type="spellStart"/>
       <w:r>
         <w:rPr>
           <w:rFonts w:ascii="Cambria" w:hAnsi="Cambria" w:cs="Arial"/>
@@ -2051,8 +2777,9 @@
           <w:szCs w:val="24"/>
           <w:shd w:val="clear" w:color="auto" w:fill="FFFFFF"/>
         </w:rPr>
-        <w:t xml:space="preserve">rol </w:t>
-      </w:r>
+        <w:t>giftcards</w:t>
+      </w:r>
+      <w:proofErr w:type="spellEnd"/>
       <w:r>
         <w:rPr>
           <w:rFonts w:ascii="Cambria" w:hAnsi="Cambria" w:cs="Arial"/>
@@ -2060,23 +2787,22 @@
           <w:szCs w:val="24"/>
           <w:shd w:val="clear" w:color="auto" w:fill="FFFFFF"/>
         </w:rPr>
-        <w:t>no podrá loguearse al sistema. No es que le quitamos el rol al usuario que lo posea, sino que no lo dejamos de gozar de las funcionalidades en el sistema.</w:t>
+        <w:t>, mientras que un administrador común no podrá hacerlo.</w:t>
       </w:r>
     </w:p>
     <w:p>
       <w:pPr>
-        <w:pStyle w:val="Prrafodelista"/>
-        <w:rPr>
-          <w:rFonts w:ascii="Cambria" w:hAnsi="Cambria" w:cs="Arial"/>
-          <w:sz w:val="24"/>
-          <w:szCs w:val="24"/>
-          <w:u w:val="single"/>
+        <w:pStyle w:val="ListParagraph"/>
+        <w:rPr>
+          <w:rFonts w:ascii="Cambria" w:hAnsi="Cambria"/>
+          <w:sz w:val="24"/>
+          <w:szCs w:val="24"/>
         </w:rPr>
       </w:pPr>
     </w:p>
     <w:p>
       <w:pPr>
-        <w:pStyle w:val="Prrafodelista"/>
+        <w:pStyle w:val="ListParagraph"/>
         <w:numPr>
           <w:ilvl w:val="0"/>
           <w:numId w:val="4"/>
@@ -2094,87 +2820,72 @@
           <w:color w:val="746425" w:themeColor="accent1" w:themeShade="80"/>
           <w:sz w:val="24"/>
           <w:szCs w:val="24"/>
-        </w:rPr>
-        <w:t>Registro de Usuario:</w:t>
-      </w:r>
-      <w:r>
-        <w:rPr>
-          <w:rFonts w:ascii="Cambria" w:hAnsi="Cambria" w:cs="Arial"/>
-          <w:sz w:val="24"/>
-          <w:szCs w:val="24"/>
-        </w:rPr>
-        <w:t xml:space="preserve"> </w:t>
-      </w:r>
-      <w:r>
-        <w:rPr>
-          <w:rFonts w:ascii="Cambria" w:hAnsi="Cambria" w:cs="Arial"/>
-          <w:sz w:val="24"/>
-          <w:szCs w:val="24"/>
-        </w:rPr>
-        <w:t>Al registrarse un proveedor</w:t>
-      </w:r>
-      <w:r>
-        <w:rPr>
-          <w:rFonts w:ascii="Cambria" w:hAnsi="Cambria" w:cs="Arial"/>
-          <w:sz w:val="24"/>
-          <w:szCs w:val="24"/>
-        </w:rPr>
-        <w:t>, se decidió tomar como Rubros los que se encontraron e</w:t>
-      </w:r>
-      <w:r>
-        <w:rPr>
-          <w:rFonts w:ascii="Cambria" w:hAnsi="Cambria" w:cs="Arial"/>
-          <w:sz w:val="24"/>
-          <w:szCs w:val="24"/>
-        </w:rPr>
-        <w:t>n la migración y la denominació</w:t>
-      </w:r>
-      <w:r>
-        <w:rPr>
-          <w:rFonts w:ascii="Cambria" w:hAnsi="Cambria" w:cs="Arial"/>
-          <w:sz w:val="24"/>
-          <w:szCs w:val="24"/>
-        </w:rPr>
-        <w:t>n “Otro” para el resto de los rubros</w:t>
-      </w:r>
-      <w:r>
-        <w:rPr>
-          <w:rFonts w:ascii="Cambria" w:hAnsi="Cambria" w:cs="Arial"/>
-          <w:sz w:val="24"/>
-          <w:szCs w:val="24"/>
-        </w:rPr>
-        <w:t>.</w:t>
-      </w:r>
-      <w:r>
-        <w:rPr>
-          <w:rFonts w:ascii="Cambria" w:hAnsi="Cambria" w:cs="Arial"/>
-          <w:sz w:val="24"/>
-          <w:szCs w:val="24"/>
-        </w:rPr>
-        <w:t xml:space="preserve"> Un nuevo usuario se puede registrar como cliente o proveedor, donde se cargan campos en común como username y password y además los campos distintivos respectivamente de cada rol.</w:t>
-      </w:r>
-      <w:r>
-        <w:rPr>
-          <w:rFonts w:ascii="Cambria" w:hAnsi="Cambria" w:cs="Arial"/>
-          <w:sz w:val="24"/>
-          <w:szCs w:val="24"/>
-        </w:rPr>
-        <w:t xml:space="preserve"> Las zonas de preferencia que pueden elegir los que quieran registrarse como Clientes son las obtenidos en el proceso de migración.</w:t>
+          <w:shd w:val="clear" w:color="auto" w:fill="FFFFFF"/>
+        </w:rPr>
+        <w:t>ABM Rol:</w:t>
+      </w:r>
+      <w:r>
+        <w:rPr>
+          <w:rFonts w:ascii="Cambria" w:hAnsi="Cambria" w:cs="Arial"/>
+          <w:sz w:val="24"/>
+          <w:szCs w:val="24"/>
+          <w:shd w:val="clear" w:color="auto" w:fill="FFFFFF"/>
+        </w:rPr>
+        <w:t xml:space="preserve"> Respecto al ABM de Rol, al momento de dar de baja un rol decidimos eliminar las funcionalidades correspondientes a dicho rol. Por ende el usuario con dicho </w:t>
+      </w:r>
+      <w:r>
+        <w:rPr>
+          <w:rFonts w:ascii="Cambria" w:hAnsi="Cambria" w:cs="Arial"/>
+          <w:sz w:val="24"/>
+          <w:szCs w:val="24"/>
+          <w:shd w:val="clear" w:color="auto" w:fill="FFFFFF"/>
+        </w:rPr>
+        <w:t xml:space="preserve">rol </w:t>
+      </w:r>
+      <w:r>
+        <w:rPr>
+          <w:rFonts w:ascii="Cambria" w:hAnsi="Cambria" w:cs="Arial"/>
+          <w:sz w:val="24"/>
+          <w:szCs w:val="24"/>
+          <w:shd w:val="clear" w:color="auto" w:fill="FFFFFF"/>
+        </w:rPr>
+        <w:t xml:space="preserve">no podrá </w:t>
+      </w:r>
+      <w:proofErr w:type="spellStart"/>
+      <w:r>
+        <w:rPr>
+          <w:rFonts w:ascii="Cambria" w:hAnsi="Cambria" w:cs="Arial"/>
+          <w:sz w:val="24"/>
+          <w:szCs w:val="24"/>
+          <w:shd w:val="clear" w:color="auto" w:fill="FFFFFF"/>
+        </w:rPr>
+        <w:t>loguearse</w:t>
+      </w:r>
+      <w:proofErr w:type="spellEnd"/>
+      <w:r>
+        <w:rPr>
+          <w:rFonts w:ascii="Cambria" w:hAnsi="Cambria" w:cs="Arial"/>
+          <w:sz w:val="24"/>
+          <w:szCs w:val="24"/>
+          <w:shd w:val="clear" w:color="auto" w:fill="FFFFFF"/>
+        </w:rPr>
+        <w:t xml:space="preserve"> al sistema. No es que le quitamos el rol al usuario que lo posea, sino que no lo dejamos de gozar de las funcionalidades en el sistema.</w:t>
       </w:r>
     </w:p>
     <w:p>
       <w:pPr>
-        <w:pStyle w:val="Prrafodelista"/>
-        <w:rPr>
-          <w:rFonts w:ascii="Cambria" w:hAnsi="Cambria" w:cs="Arial"/>
-          <w:sz w:val="24"/>
-          <w:szCs w:val="24"/>
+        <w:pStyle w:val="ListParagraph"/>
+        <w:rPr>
+          <w:rFonts w:ascii="Cambria" w:hAnsi="Cambria" w:cs="Arial"/>
+          <w:sz w:val="24"/>
+          <w:szCs w:val="24"/>
+          <w:u w:val="single"/>
         </w:rPr>
       </w:pPr>
     </w:p>
     <w:p>
       <w:pPr>
-        <w:pStyle w:val="Prrafodelista"/>
+        <w:pStyle w:val="ListParagraph"/>
         <w:numPr>
           <w:ilvl w:val="0"/>
           <w:numId w:val="4"/>
@@ -2193,20 +2904,130 @@
           <w:sz w:val="24"/>
           <w:szCs w:val="24"/>
         </w:rPr>
-        <w:t>Regalo de Bienvenida</w:t>
-      </w:r>
-      <w:r>
-        <w:rPr>
-          <w:rFonts w:ascii="Cambria" w:hAnsi="Cambria" w:cs="Arial"/>
-          <w:sz w:val="24"/>
-          <w:szCs w:val="24"/>
-        </w:rPr>
-        <w:t>: se consideró a los clientes que ya estaban en la Maestra como “nuevos” y por ende se les dio el regalo de bienvenida de $10.</w:t>
+        <w:t>Registro de Usuario:</w:t>
+      </w:r>
+      <w:r>
+        <w:rPr>
+          <w:rFonts w:ascii="Cambria" w:hAnsi="Cambria" w:cs="Arial"/>
+          <w:sz w:val="24"/>
+          <w:szCs w:val="24"/>
+        </w:rPr>
+        <w:t xml:space="preserve"> </w:t>
+      </w:r>
+      <w:r>
+        <w:rPr>
+          <w:rFonts w:ascii="Cambria" w:hAnsi="Cambria" w:cs="Arial"/>
+          <w:sz w:val="24"/>
+          <w:szCs w:val="24"/>
+        </w:rPr>
+        <w:t>Al registrarse un proveedor</w:t>
+      </w:r>
+      <w:r>
+        <w:rPr>
+          <w:rFonts w:ascii="Cambria" w:hAnsi="Cambria" w:cs="Arial"/>
+          <w:sz w:val="24"/>
+          <w:szCs w:val="24"/>
+        </w:rPr>
+        <w:t>, se decidió tomar como Rubros los que se encontraron e</w:t>
+      </w:r>
+      <w:r>
+        <w:rPr>
+          <w:rFonts w:ascii="Cambria" w:hAnsi="Cambria" w:cs="Arial"/>
+          <w:sz w:val="24"/>
+          <w:szCs w:val="24"/>
+        </w:rPr>
+        <w:t>n la migración y la denominació</w:t>
+      </w:r>
+      <w:r>
+        <w:rPr>
+          <w:rFonts w:ascii="Cambria" w:hAnsi="Cambria" w:cs="Arial"/>
+          <w:sz w:val="24"/>
+          <w:szCs w:val="24"/>
+        </w:rPr>
+        <w:t>n “Otro” para el resto de los rubros</w:t>
+      </w:r>
+      <w:r>
+        <w:rPr>
+          <w:rFonts w:ascii="Cambria" w:hAnsi="Cambria" w:cs="Arial"/>
+          <w:sz w:val="24"/>
+          <w:szCs w:val="24"/>
+        </w:rPr>
+        <w:t>.</w:t>
+      </w:r>
+      <w:r>
+        <w:rPr>
+          <w:rFonts w:ascii="Cambria" w:hAnsi="Cambria" w:cs="Arial"/>
+          <w:sz w:val="24"/>
+          <w:szCs w:val="24"/>
+        </w:rPr>
+        <w:t xml:space="preserve"> Un nuevo usuario se puede registrar como cliente o proveedor, donde se cargan campos en común como </w:t>
+      </w:r>
+      <w:proofErr w:type="spellStart"/>
+      <w:r>
+        <w:rPr>
+          <w:rFonts w:ascii="Cambria" w:hAnsi="Cambria" w:cs="Arial"/>
+          <w:sz w:val="24"/>
+          <w:szCs w:val="24"/>
+        </w:rPr>
+        <w:t>username</w:t>
+      </w:r>
+      <w:proofErr w:type="spellEnd"/>
+      <w:r>
+        <w:rPr>
+          <w:rFonts w:ascii="Cambria" w:hAnsi="Cambria" w:cs="Arial"/>
+          <w:sz w:val="24"/>
+          <w:szCs w:val="24"/>
+        </w:rPr>
+        <w:t xml:space="preserve"> y </w:t>
+      </w:r>
+      <w:proofErr w:type="spellStart"/>
+      <w:r>
+        <w:rPr>
+          <w:rFonts w:ascii="Cambria" w:hAnsi="Cambria" w:cs="Arial"/>
+          <w:sz w:val="24"/>
+          <w:szCs w:val="24"/>
+        </w:rPr>
+        <w:t>password</w:t>
+      </w:r>
+      <w:proofErr w:type="spellEnd"/>
+      <w:r>
+        <w:rPr>
+          <w:rFonts w:ascii="Cambria" w:hAnsi="Cambria" w:cs="Arial"/>
+          <w:sz w:val="24"/>
+          <w:szCs w:val="24"/>
+        </w:rPr>
+        <w:t xml:space="preserve"> y además los campos distintivos respectivamente de cada rol.</w:t>
+      </w:r>
+      <w:r>
+        <w:rPr>
+          <w:rFonts w:ascii="Cambria" w:hAnsi="Cambria" w:cs="Arial"/>
+          <w:sz w:val="24"/>
+          <w:szCs w:val="24"/>
+        </w:rPr>
+        <w:t xml:space="preserve"> Las zonas de preferencia que pueden elegir los que quieran registrarse como Clientes son </w:t>
+      </w:r>
+      <w:proofErr w:type="gramStart"/>
+      <w:r>
+        <w:rPr>
+          <w:rFonts w:ascii="Cambria" w:hAnsi="Cambria" w:cs="Arial"/>
+          <w:sz w:val="24"/>
+          <w:szCs w:val="24"/>
+        </w:rPr>
+        <w:t>las</w:t>
+      </w:r>
+      <w:proofErr w:type="gramEnd"/>
+      <w:r>
+        <w:rPr>
+          <w:rFonts w:ascii="Cambria" w:hAnsi="Cambria" w:cs="Arial"/>
+          <w:sz w:val="24"/>
+          <w:szCs w:val="24"/>
+        </w:rPr>
+        <w:t xml:space="preserve"> obtenidos en el proceso de migración.</w:t>
       </w:r>
     </w:p>
     <w:p>
       <w:pPr>
-        <w:pStyle w:val="Prrafodelista"/>
+        <w:pStyle w:val="ListParagraph"/>
         <w:rPr>
           <w:rFonts w:ascii="Cambria" w:hAnsi="Cambria" w:cs="Arial"/>
           <w:sz w:val="24"/>
@@ -2216,7 +3037,7 @@
     </w:p>
     <w:p>
       <w:pPr>
-        <w:pStyle w:val="Prrafodelista"/>
+        <w:pStyle w:val="ListParagraph"/>
         <w:numPr>
           <w:ilvl w:val="0"/>
           <w:numId w:val="4"/>
@@ -2235,28 +3056,20 @@
           <w:sz w:val="24"/>
           <w:szCs w:val="24"/>
         </w:rPr>
-        <w:t xml:space="preserve">Carga de crédito: </w:t>
-      </w:r>
-      <w:r>
-        <w:rPr>
-          <w:rFonts w:ascii="Cambria" w:hAnsi="Cambria" w:cs="Arial"/>
-          <w:sz w:val="24"/>
-          <w:szCs w:val="24"/>
-        </w:rPr>
-        <w:t>Si se realiza una carga con tarjeta, se hacen las validaciones correspondientes que resalten la decisión tomada de que un cliente tenga como máximo una tarjeta asociada de cada tipo</w:t>
-      </w:r>
-      <w:r>
-        <w:rPr>
-          <w:rFonts w:ascii="Cambria" w:hAnsi="Cambria" w:cs="Arial"/>
-          <w:sz w:val="24"/>
-          <w:szCs w:val="24"/>
-        </w:rPr>
-        <w:t xml:space="preserve">. </w:t>
+        <w:t>Regalo de Bienvenida</w:t>
+      </w:r>
+      <w:r>
+        <w:rPr>
+          <w:rFonts w:ascii="Cambria" w:hAnsi="Cambria" w:cs="Arial"/>
+          <w:sz w:val="24"/>
+          <w:szCs w:val="24"/>
+        </w:rPr>
+        <w:t>: se consideró a los clientes que ya estaban en la Maestra como “nuevos” y por ende se les dio el regalo de bienvenida de $10.</w:t>
       </w:r>
     </w:p>
     <w:p>
       <w:pPr>
-        <w:pStyle w:val="Prrafodelista"/>
+        <w:pStyle w:val="ListParagraph"/>
         <w:rPr>
           <w:rFonts w:ascii="Cambria" w:hAnsi="Cambria" w:cs="Arial"/>
           <w:sz w:val="24"/>
@@ -2266,7 +3079,7 @@
     </w:p>
     <w:p>
       <w:pPr>
-        <w:pStyle w:val="Prrafodelista"/>
+        <w:pStyle w:val="ListParagraph"/>
         <w:numPr>
           <w:ilvl w:val="0"/>
           <w:numId w:val="4"/>
@@ -2285,30 +3098,28 @@
           <w:sz w:val="24"/>
           <w:szCs w:val="24"/>
         </w:rPr>
-        <w:t>Comprar Giftcards:</w:t>
-      </w:r>
-      <w:r>
-        <w:rPr>
-          <w:rFonts w:ascii="Cambria" w:hAnsi="Cambria" w:cs="Arial"/>
-          <w:b/>
-          <w:color w:val="746425" w:themeColor="accent1" w:themeShade="80"/>
-          <w:sz w:val="24"/>
-          <w:szCs w:val="24"/>
-        </w:rPr>
-        <w:t xml:space="preserve"> </w:t>
-      </w:r>
-      <w:r>
-        <w:rPr>
-          <w:rFonts w:ascii="Cambria" w:hAnsi="Cambria" w:cs="Arial"/>
-          <w:sz w:val="24"/>
-          <w:szCs w:val="24"/>
-        </w:rPr>
-        <w:t>Como decisión de diseño para resolver el monto fijo, decidimos establecer por archivo de configuración un monto mínimo y máximo de giftcard, variando éste en la vista (combo box) de a 5 unidades.</w:t>
+        <w:t xml:space="preserve">Carga de crédito: </w:t>
+      </w:r>
+      <w:r>
+        <w:rPr>
+          <w:rFonts w:ascii="Cambria" w:hAnsi="Cambria" w:cs="Arial"/>
+          <w:sz w:val="24"/>
+          <w:szCs w:val="24"/>
+        </w:rPr>
+        <w:t>Si se realiza una carga con tarjeta, se hacen las validaciones correspondientes que resalten la decisión tomada de que un cliente tenga como máximo una tarjeta asociada de cada tipo</w:t>
+      </w:r>
+      <w:r>
+        <w:rPr>
+          <w:rFonts w:ascii="Cambria" w:hAnsi="Cambria" w:cs="Arial"/>
+          <w:sz w:val="24"/>
+          <w:szCs w:val="24"/>
+        </w:rPr>
+        <w:t xml:space="preserve">. </w:t>
       </w:r>
     </w:p>
     <w:p>
       <w:pPr>
-        <w:pStyle w:val="Prrafodelista"/>
+        <w:pStyle w:val="ListParagraph"/>
         <w:rPr>
           <w:rFonts w:ascii="Cambria" w:hAnsi="Cambria" w:cs="Arial"/>
           <w:sz w:val="24"/>
@@ -2318,7 +3129,7 @@
     </w:p>
     <w:p>
       <w:pPr>
-        <w:pStyle w:val="Prrafodelista"/>
+        <w:pStyle w:val="ListParagraph"/>
         <w:numPr>
           <w:ilvl w:val="0"/>
           <w:numId w:val="4"/>
@@ -2337,20 +3148,70 @@
           <w:sz w:val="24"/>
           <w:szCs w:val="24"/>
         </w:rPr>
-        <w:t xml:space="preserve">Comprar Cupón: </w:t>
-      </w:r>
-      <w:r>
-        <w:rPr>
-          <w:rFonts w:ascii="Cambria" w:hAnsi="Cambria" w:cs="Arial"/>
-          <w:sz w:val="24"/>
-          <w:szCs w:val="24"/>
-        </w:rPr>
-        <w:t>Decidimos mostrar el código de cupón comprado, siempre y cuando la compra haya sido exitosa, mediante un cuadro de diálogo.</w:t>
+        <w:t xml:space="preserve">Comprar </w:t>
+      </w:r>
+      <w:proofErr w:type="spellStart"/>
+      <w:r>
+        <w:rPr>
+          <w:rFonts w:ascii="Cambria" w:hAnsi="Cambria" w:cs="Arial"/>
+          <w:b/>
+          <w:color w:val="746425" w:themeColor="accent1" w:themeShade="80"/>
+          <w:sz w:val="24"/>
+          <w:szCs w:val="24"/>
+        </w:rPr>
+        <w:t>Giftcards</w:t>
+      </w:r>
+      <w:proofErr w:type="spellEnd"/>
+      <w:r>
+        <w:rPr>
+          <w:rFonts w:ascii="Cambria" w:hAnsi="Cambria" w:cs="Arial"/>
+          <w:b/>
+          <w:color w:val="746425" w:themeColor="accent1" w:themeShade="80"/>
+          <w:sz w:val="24"/>
+          <w:szCs w:val="24"/>
+        </w:rPr>
+        <w:t>:</w:t>
+      </w:r>
+      <w:r>
+        <w:rPr>
+          <w:rFonts w:ascii="Cambria" w:hAnsi="Cambria" w:cs="Arial"/>
+          <w:b/>
+          <w:color w:val="746425" w:themeColor="accent1" w:themeShade="80"/>
+          <w:sz w:val="24"/>
+          <w:szCs w:val="24"/>
+        </w:rPr>
+        <w:t xml:space="preserve"> </w:t>
+      </w:r>
+      <w:r>
+        <w:rPr>
+          <w:rFonts w:ascii="Cambria" w:hAnsi="Cambria" w:cs="Arial"/>
+          <w:sz w:val="24"/>
+          <w:szCs w:val="24"/>
+        </w:rPr>
+        <w:t xml:space="preserve">Como decisión de diseño para resolver el monto fijo, decidimos establecer por archivo de configuración un monto mínimo y máximo de </w:t>
+      </w:r>
+      <w:proofErr w:type="spellStart"/>
+      <w:r>
+        <w:rPr>
+          <w:rFonts w:ascii="Cambria" w:hAnsi="Cambria" w:cs="Arial"/>
+          <w:sz w:val="24"/>
+          <w:szCs w:val="24"/>
+        </w:rPr>
+        <w:t>giftcard</w:t>
+      </w:r>
+      <w:proofErr w:type="spellEnd"/>
+      <w:r>
+        <w:rPr>
+          <w:rFonts w:ascii="Cambria" w:hAnsi="Cambria" w:cs="Arial"/>
+          <w:sz w:val="24"/>
+          <w:szCs w:val="24"/>
+        </w:rPr>
+        <w:t>, variando éste en la vista (combo box) de a 5 unidades.</w:t>
       </w:r>
     </w:p>
     <w:p>
       <w:pPr>
-        <w:pStyle w:val="Prrafodelista"/>
+        <w:pStyle w:val="ListParagraph"/>
         <w:rPr>
           <w:rFonts w:ascii="Cambria" w:hAnsi="Cambria" w:cs="Arial"/>
           <w:sz w:val="24"/>
@@ -2360,7 +3221,7 @@
     </w:p>
     <w:p>
       <w:pPr>
-        <w:pStyle w:val="Prrafodelista"/>
+        <w:pStyle w:val="ListParagraph"/>
         <w:numPr>
           <w:ilvl w:val="0"/>
           <w:numId w:val="4"/>
@@ -2379,77 +3240,20 @@
           <w:sz w:val="24"/>
           <w:szCs w:val="24"/>
         </w:rPr>
-        <w:lastRenderedPageBreak/>
-        <w:t>Pedir devolución:</w:t>
-      </w:r>
-      <w:r>
-        <w:rPr>
-          <w:rFonts w:ascii="Cambria" w:hAnsi="Cambria" w:cs="Arial"/>
-          <w:sz w:val="24"/>
-          <w:szCs w:val="24"/>
-        </w:rPr>
-        <w:t xml:space="preserve"> Decidimos mostrar los datos del cupón mediante un cuadro de diálogo al cliente que quiere realizar una devolución, y en caso de confirmarlo, se procederá a realizar la devolución, </w:t>
-      </w:r>
-      <w:r>
-        <w:rPr>
-          <w:rFonts w:ascii="Cambria" w:hAnsi="Cambria" w:cs="Arial"/>
-          <w:sz w:val="24"/>
-          <w:szCs w:val="24"/>
-        </w:rPr>
-        <w:t>reintegrando</w:t>
-      </w:r>
-      <w:r>
-        <w:rPr>
-          <w:rFonts w:ascii="Cambria" w:hAnsi="Cambria" w:cs="Arial"/>
-          <w:sz w:val="24"/>
-          <w:szCs w:val="24"/>
-        </w:rPr>
-        <w:t xml:space="preserve"> el </w:t>
-      </w:r>
-      <w:r>
-        <w:rPr>
-          <w:rFonts w:ascii="Cambria" w:hAnsi="Cambria" w:cs="Arial"/>
-          <w:sz w:val="24"/>
-          <w:szCs w:val="24"/>
-        </w:rPr>
-        <w:t xml:space="preserve">monto del cupón al </w:t>
-      </w:r>
-      <w:r>
-        <w:rPr>
-          <w:rFonts w:ascii="Cambria" w:hAnsi="Cambria" w:cs="Arial"/>
-          <w:sz w:val="24"/>
-          <w:szCs w:val="24"/>
-        </w:rPr>
-        <w:t xml:space="preserve">saldo </w:t>
-      </w:r>
-      <w:r>
-        <w:rPr>
-          <w:rFonts w:ascii="Cambria" w:hAnsi="Cambria" w:cs="Arial"/>
-          <w:sz w:val="24"/>
-          <w:szCs w:val="24"/>
-        </w:rPr>
-        <w:t>d</w:t>
-      </w:r>
-      <w:r>
-        <w:rPr>
-          <w:rFonts w:ascii="Cambria" w:hAnsi="Cambria" w:cs="Arial"/>
-          <w:sz w:val="24"/>
-          <w:szCs w:val="24"/>
-        </w:rPr>
-        <w:t>el cliente.</w:t>
-      </w:r>
-      <w:r>
-        <w:rPr>
-          <w:rFonts w:ascii="Cambria" w:hAnsi="Cambria" w:cs="Arial"/>
-          <w:sz w:val="24"/>
-          <w:szCs w:val="24"/>
-        </w:rPr>
-        <w:t xml:space="preserve"> En cuanto al motivo de la devolución, lo resolvimos con un textbox multilínea, donde el usuario podrá explayarse convenientemente.</w:t>
+        <w:t xml:space="preserve">Comprar Cupón: </w:t>
+      </w:r>
+      <w:r>
+        <w:rPr>
+          <w:rFonts w:ascii="Cambria" w:hAnsi="Cambria" w:cs="Arial"/>
+          <w:sz w:val="24"/>
+          <w:szCs w:val="24"/>
+        </w:rPr>
+        <w:t>Decidimos mostrar el código de cupón comprado, siempre y cuando la compra haya sido exitosa, mediante un cuadro de diálogo.</w:t>
       </w:r>
     </w:p>
     <w:p>
       <w:pPr>
-        <w:pStyle w:val="Prrafodelista"/>
+        <w:pStyle w:val="ListParagraph"/>
         <w:rPr>
           <w:rFonts w:ascii="Cambria" w:hAnsi="Cambria" w:cs="Arial"/>
           <w:sz w:val="24"/>
@@ -2459,7 +3263,7 @@
     </w:p>
     <w:p>
       <w:pPr>
-        <w:pStyle w:val="Prrafodelista"/>
+        <w:pStyle w:val="ListParagraph"/>
         <w:numPr>
           <w:ilvl w:val="0"/>
           <w:numId w:val="4"/>
@@ -2478,20 +3282,112 @@
           <w:sz w:val="24"/>
           <w:szCs w:val="24"/>
         </w:rPr>
-        <w:t xml:space="preserve">Armar Cupón: </w:t>
-      </w:r>
-      <w:r>
-        <w:rPr>
-          <w:rFonts w:ascii="Cambria" w:hAnsi="Cambria" w:cs="Arial"/>
-          <w:sz w:val="24"/>
-          <w:szCs w:val="24"/>
-        </w:rPr>
-        <w:t>Decidimos generar un código de promoción numérico y random que se le informará, mediante un cuadro de diálogo, al proveedor cuando arme satisfactoriamente la promoción. Esta decisión se debe a que no nos resulta correcto que el proveedor ingrese el código, pues es una cuestión propia del sistema para diferenciar las promociones entre sí.</w:t>
+        <w:t>Pedir devolución:</w:t>
+      </w:r>
+      <w:r>
+        <w:rPr>
+          <w:rFonts w:ascii="Cambria" w:hAnsi="Cambria" w:cs="Arial"/>
+          <w:sz w:val="24"/>
+          <w:szCs w:val="24"/>
+        </w:rPr>
+        <w:t xml:space="preserve"> Decidimos mostrar los datos del cupón mediante un cuadro de diálogo al cliente que quiere realizar una devolución, y en caso de confirmarlo, se procederá a realizar la devolución, </w:t>
+      </w:r>
+      <w:r>
+        <w:rPr>
+          <w:rFonts w:ascii="Cambria" w:hAnsi="Cambria" w:cs="Arial"/>
+          <w:sz w:val="24"/>
+          <w:szCs w:val="24"/>
+        </w:rPr>
+        <w:t>reintegrando</w:t>
+      </w:r>
+      <w:r>
+        <w:rPr>
+          <w:rFonts w:ascii="Cambria" w:hAnsi="Cambria" w:cs="Arial"/>
+          <w:sz w:val="24"/>
+          <w:szCs w:val="24"/>
+        </w:rPr>
+        <w:t xml:space="preserve"> el </w:t>
+      </w:r>
+      <w:r>
+        <w:rPr>
+          <w:rFonts w:ascii="Cambria" w:hAnsi="Cambria" w:cs="Arial"/>
+          <w:sz w:val="24"/>
+          <w:szCs w:val="24"/>
+        </w:rPr>
+        <w:t xml:space="preserve">monto del cupón al </w:t>
+      </w:r>
+      <w:r>
+        <w:rPr>
+          <w:rFonts w:ascii="Cambria" w:hAnsi="Cambria" w:cs="Arial"/>
+          <w:sz w:val="24"/>
+          <w:szCs w:val="24"/>
+        </w:rPr>
+        <w:t xml:space="preserve">saldo </w:t>
+      </w:r>
+      <w:r>
+        <w:rPr>
+          <w:rFonts w:ascii="Cambria" w:hAnsi="Cambria" w:cs="Arial"/>
+          <w:sz w:val="24"/>
+          <w:szCs w:val="24"/>
+        </w:rPr>
+        <w:t>d</w:t>
+      </w:r>
+      <w:r>
+        <w:rPr>
+          <w:rFonts w:ascii="Cambria" w:hAnsi="Cambria" w:cs="Arial"/>
+          <w:sz w:val="24"/>
+          <w:szCs w:val="24"/>
+        </w:rPr>
+        <w:t>el cliente.</w:t>
+      </w:r>
+      <w:r>
+        <w:rPr>
+          <w:rFonts w:ascii="Cambria" w:hAnsi="Cambria" w:cs="Arial"/>
+          <w:sz w:val="24"/>
+          <w:szCs w:val="24"/>
+        </w:rPr>
+        <w:t xml:space="preserve"> En cuanto al motivo de la devolución, lo resolvimos con un </w:t>
+      </w:r>
+      <w:proofErr w:type="spellStart"/>
+      <w:r>
+        <w:rPr>
+          <w:rFonts w:ascii="Cambria" w:hAnsi="Cambria" w:cs="Arial"/>
+          <w:sz w:val="24"/>
+          <w:szCs w:val="24"/>
+        </w:rPr>
+        <w:t>textbox</w:t>
+      </w:r>
+      <w:proofErr w:type="spellEnd"/>
+      <w:r>
+        <w:rPr>
+          <w:rFonts w:ascii="Cambria" w:hAnsi="Cambria" w:cs="Arial"/>
+          <w:sz w:val="24"/>
+          <w:szCs w:val="24"/>
+        </w:rPr>
+        <w:t xml:space="preserve"> </w:t>
+      </w:r>
+      <w:proofErr w:type="spellStart"/>
+      <w:r>
+        <w:rPr>
+          <w:rFonts w:ascii="Cambria" w:hAnsi="Cambria" w:cs="Arial"/>
+          <w:sz w:val="24"/>
+          <w:szCs w:val="24"/>
+        </w:rPr>
+        <w:t>multilínea</w:t>
+      </w:r>
+      <w:proofErr w:type="spellEnd"/>
+      <w:r>
+        <w:rPr>
+          <w:rFonts w:ascii="Cambria" w:hAnsi="Cambria" w:cs="Arial"/>
+          <w:sz w:val="24"/>
+          <w:szCs w:val="24"/>
+        </w:rPr>
+        <w:t>, donde el usuario podrá explayarse convenientemente.</w:t>
       </w:r>
     </w:p>
     <w:p>
       <w:pPr>
-        <w:pStyle w:val="Prrafodelista"/>
+        <w:pStyle w:val="ListParagraph"/>
         <w:rPr>
           <w:rFonts w:ascii="Cambria" w:hAnsi="Cambria" w:cs="Arial"/>
           <w:sz w:val="24"/>
@@ -2501,7 +3397,7 @@
     </w:p>
     <w:p>
       <w:pPr>
-        <w:pStyle w:val="Prrafodelista"/>
+        <w:pStyle w:val="ListParagraph"/>
         <w:numPr>
           <w:ilvl w:val="0"/>
           <w:numId w:val="4"/>
@@ -2520,30 +3416,40 @@
           <w:sz w:val="24"/>
           <w:szCs w:val="24"/>
         </w:rPr>
-        <w:t>Facturar a Proveedor:</w:t>
-      </w:r>
-      <w:r>
-        <w:rPr>
-          <w:rFonts w:ascii="Cambria" w:hAnsi="Cambria" w:cs="Arial"/>
-          <w:sz w:val="24"/>
-          <w:szCs w:val="24"/>
-        </w:rPr>
-        <w:t xml:space="preserve"> Como el enunciado no aclara cómo hay que seleccionar el proveedor, decidimos resolverlo mediante un combo box que muestra todos los proveedores del sistema, más la posibilidad de no seleccionar ninguno (primera opción de la lista de selección)</w:t>
-      </w:r>
-      <w:r>
-        <w:rPr>
-          <w:rFonts w:ascii="Cambria" w:hAnsi="Cambria" w:cs="Arial"/>
-          <w:sz w:val="24"/>
-          <w:szCs w:val="24"/>
-        </w:rPr>
-        <w:t>. El importe y número de la factura se muestran en un cuadro de diálogo.</w:t>
+        <w:t xml:space="preserve">Armar Cupón: </w:t>
+      </w:r>
+      <w:r>
+        <w:rPr>
+          <w:rFonts w:ascii="Cambria" w:hAnsi="Cambria" w:cs="Arial"/>
+          <w:sz w:val="24"/>
+          <w:szCs w:val="24"/>
+        </w:rPr>
+        <w:t xml:space="preserve">Decidimos generar un código de promoción numérico y </w:t>
+      </w:r>
+      <w:proofErr w:type="spellStart"/>
+      <w:r>
+        <w:rPr>
+          <w:rFonts w:ascii="Cambria" w:hAnsi="Cambria" w:cs="Arial"/>
+          <w:sz w:val="24"/>
+          <w:szCs w:val="24"/>
+        </w:rPr>
+        <w:t>random</w:t>
+      </w:r>
+      <w:proofErr w:type="spellEnd"/>
+      <w:r>
+        <w:rPr>
+          <w:rFonts w:ascii="Cambria" w:hAnsi="Cambria" w:cs="Arial"/>
+          <w:sz w:val="24"/>
+          <w:szCs w:val="24"/>
+        </w:rPr>
+        <w:t xml:space="preserve"> que se le informará, mediante un cuadro de diálogo, al proveedor cuando arme satisfactoriamente la promoción. Esta decisión se debe a que no nos resulta correcto que el proveedor ingrese el código, pues es una cuestión propia del sistema para diferenciar las promociones entre sí.</w:t>
       </w:r>
     </w:p>
     <w:p>
       <w:pPr>
-        <w:pStyle w:val="Prrafodelista"/>
-        <w:rPr>
-          <w:rFonts w:ascii="Cambria" w:hAnsi="Cambria"/>
+        <w:pStyle w:val="ListParagraph"/>
+        <w:rPr>
+          <w:rFonts w:ascii="Cambria" w:hAnsi="Cambria" w:cs="Arial"/>
           <w:sz w:val="24"/>
           <w:szCs w:val="24"/>
         </w:rPr>
@@ -2551,7 +3457,7 @@
     </w:p>
     <w:p>
       <w:pPr>
-        <w:pStyle w:val="Prrafodelista"/>
+        <w:pStyle w:val="ListParagraph"/>
         <w:numPr>
           <w:ilvl w:val="0"/>
           <w:numId w:val="4"/>
@@ -2564,44 +3470,36 @@
       </w:pPr>
       <w:r>
         <w:rPr>
-          <w:rFonts w:ascii="Cambria" w:hAnsi="Cambria"/>
+          <w:rFonts w:ascii="Cambria" w:hAnsi="Cambria" w:cs="Arial"/>
           <w:b/>
           <w:color w:val="746425" w:themeColor="accent1" w:themeShade="80"/>
           <w:sz w:val="24"/>
           <w:szCs w:val="24"/>
         </w:rPr>
-        <w:t>Cambio de Rol:</w:t>
-      </w:r>
-      <w:r>
-        <w:rPr>
-          <w:rFonts w:ascii="Cambria" w:hAnsi="Cambria"/>
-          <w:sz w:val="24"/>
-          <w:szCs w:val="24"/>
-        </w:rPr>
-        <w:t xml:space="preserve"> el administrador general puede cambiarle el rol a cualquier usuario del sistema sea Cliente, Proveedor o Administrador. En caso de que el cambio que se haga sea para ser Cliente o Proveedor, al confirmar el cambio aparecer</w:t>
-      </w:r>
-      <w:r>
-        <w:rPr>
-          <w:rFonts w:ascii="Cambria" w:hAnsi="Cambria"/>
-          <w:sz w:val="24"/>
-          <w:szCs w:val="24"/>
-        </w:rPr>
-        <w:t>á un formulario de alta donde</w:t>
-      </w:r>
-      <w:r>
-        <w:rPr>
-          <w:rFonts w:ascii="Cambria" w:hAnsi="Cambria" w:cs="Arial"/>
-          <w:sz w:val="24"/>
-          <w:szCs w:val="24"/>
-        </w:rPr>
-        <w:t xml:space="preserve"> ya estará cargado y deshabilitado el campo username, y el de contraseña también aparecerá deshabilitado y podrá cargar los campos distintivos de cada rol.</w:t>
+        <w:t>Facturar a Proveedor:</w:t>
+      </w:r>
+      <w:r>
+        <w:rPr>
+          <w:rFonts w:ascii="Cambria" w:hAnsi="Cambria" w:cs="Arial"/>
+          <w:sz w:val="24"/>
+          <w:szCs w:val="24"/>
+        </w:rPr>
+        <w:t xml:space="preserve"> Como el enunciado no aclara cómo hay que seleccionar el proveedor, decidimos resolverlo mediante un combo box que muestra todos los proveedores del sistema, más la posibilidad de no seleccionar ninguno (primera opción de la lista de selección)</w:t>
+      </w:r>
+      <w:r>
+        <w:rPr>
+          <w:rFonts w:ascii="Cambria" w:hAnsi="Cambria" w:cs="Arial"/>
+          <w:sz w:val="24"/>
+          <w:szCs w:val="24"/>
+        </w:rPr>
+        <w:t>. El importe y número de la factura se muestran en un cuadro de diálogo.</w:t>
       </w:r>
     </w:p>
     <w:p>
       <w:pPr>
-        <w:pStyle w:val="Prrafodelista"/>
-        <w:rPr>
-          <w:rFonts w:ascii="Cambria" w:hAnsi="Cambria" w:cs="Arial"/>
+        <w:pStyle w:val="ListParagraph"/>
+        <w:rPr>
+          <w:rFonts w:ascii="Cambria" w:hAnsi="Cambria"/>
           <w:sz w:val="24"/>
           <w:szCs w:val="24"/>
         </w:rPr>
@@ -2609,7 +3507,7 @@
     </w:p>
     <w:p>
       <w:pPr>
-        <w:pStyle w:val="Prrafodelista"/>
+        <w:pStyle w:val="ListParagraph"/>
         <w:numPr>
           <w:ilvl w:val="0"/>
           <w:numId w:val="4"/>
@@ -2622,199 +3520,70 @@
       </w:pPr>
       <w:r>
         <w:rPr>
-          <w:rFonts w:ascii="Cambria" w:hAnsi="Cambria" w:cs="Arial"/>
+          <w:rFonts w:ascii="Cambria" w:hAnsi="Cambria"/>
           <w:b/>
           <w:color w:val="746425" w:themeColor="accent1" w:themeShade="80"/>
           <w:sz w:val="24"/>
           <w:szCs w:val="24"/>
         </w:rPr>
-        <w:t>ABM Clientes</w:t>
-      </w:r>
-      <w:r>
-        <w:rPr>
-          <w:rFonts w:ascii="Cambria" w:hAnsi="Cambria" w:cs="Arial"/>
-          <w:b/>
-          <w:color w:val="746425" w:themeColor="accent1" w:themeShade="80"/>
-          <w:sz w:val="24"/>
-          <w:szCs w:val="24"/>
-        </w:rPr>
-        <w:t xml:space="preserve"> y Proveedores</w:t>
-      </w:r>
-      <w:r>
-        <w:rPr>
-          <w:rFonts w:ascii="Cambria" w:hAnsi="Cambria" w:cs="Arial"/>
-          <w:b/>
-          <w:color w:val="746425" w:themeColor="accent1" w:themeShade="80"/>
-          <w:sz w:val="24"/>
-          <w:szCs w:val="24"/>
-        </w:rPr>
-        <w:t>:</w:t>
-      </w:r>
-      <w:r>
-        <w:rPr>
-          <w:rFonts w:ascii="Cambria" w:hAnsi="Cambria" w:cs="Arial"/>
-          <w:sz w:val="24"/>
-          <w:szCs w:val="24"/>
-        </w:rPr>
-        <w:t xml:space="preserve"> En el alta y la modificación consideramos como </w:t>
-      </w:r>
-      <w:r>
-        <w:rPr>
-          <w:rFonts w:ascii="Cambria" w:hAnsi="Cambria" w:cs="Arial"/>
-          <w:sz w:val="24"/>
-          <w:szCs w:val="24"/>
-        </w:rPr>
-        <w:t>únicos</w:t>
-      </w:r>
-      <w:r>
-        <w:rPr>
-          <w:rFonts w:ascii="Cambria" w:hAnsi="Cambria" w:cs="Arial"/>
-          <w:sz w:val="24"/>
-          <w:szCs w:val="24"/>
-        </w:rPr>
-        <w:t xml:space="preserve"> los campos username, </w:t>
-      </w:r>
-      <w:r>
-        <w:rPr>
-          <w:rFonts w:ascii="Cambria" w:hAnsi="Cambria" w:cs="Arial"/>
-          <w:sz w:val="24"/>
-          <w:szCs w:val="24"/>
-        </w:rPr>
-        <w:t xml:space="preserve">DNI, teléfono y mail en el caso de los clientes; en el caso de proveedores nos decidimos por username, CUIT, razón social, teléfono y mail. Obligatorios para dar de alta o modificar un registro son todos los campos que se le solicitan en el formulario correspondiente. </w:t>
-      </w:r>
-      <w:r>
-        <w:rPr>
-          <w:rFonts w:ascii="Cambria" w:hAnsi="Cambria" w:cs="Arial"/>
-          <w:sz w:val="24"/>
-          <w:szCs w:val="24"/>
-        </w:rPr>
-        <w:br/>
-      </w:r>
-      <w:r>
-        <w:rPr>
-          <w:rFonts w:ascii="Cambria" w:hAnsi="Cambria" w:cs="Arial"/>
-          <w:sz w:val="24"/>
-          <w:szCs w:val="24"/>
-        </w:rPr>
-        <w:t>El administrador general puede inhabilitar o habilitar a un usuario en el formulario de modificación.</w:t>
-      </w:r>
-      <w:r>
-        <w:rPr>
-          <w:rFonts w:ascii="Cambria" w:hAnsi="Cambria" w:cs="Arial"/>
-          <w:sz w:val="24"/>
-          <w:szCs w:val="24"/>
-        </w:rPr>
-        <w:t xml:space="preserve"> </w:t>
-      </w:r>
-      <w:r>
-        <w:rPr>
-          <w:rFonts w:ascii="Cambria" w:hAnsi="Cambria" w:cs="Arial"/>
-          <w:sz w:val="24"/>
-          <w:szCs w:val="24"/>
-        </w:rPr>
-        <w:br/>
-      </w:r>
-      <w:r>
-        <w:rPr>
-          <w:rFonts w:ascii="Cambria" w:hAnsi="Cambria" w:cs="Arial"/>
-          <w:sz w:val="24"/>
-          <w:szCs w:val="24"/>
-        </w:rPr>
-        <w:t>En la modificación de la password de cualquiera de estos dos roles se lleva a cabo presionando el botón “Cambiar password” que abrirá un formulario para poder cambiar este atributo y luego de realizar el cambio o cancelar esa operación vuelve al mismo formulario de Modificación.</w:t>
-      </w:r>
-      <w:r>
-        <w:rPr>
-          <w:rFonts w:ascii="Cambria" w:hAnsi="Cambria" w:cs="Arial"/>
-          <w:sz w:val="24"/>
-          <w:szCs w:val="24"/>
-        </w:rPr>
-        <w:t xml:space="preserve"> </w:t>
-      </w:r>
-      <w:r>
-        <w:rPr>
-          <w:rFonts w:ascii="Cambria" w:hAnsi="Cambria" w:cs="Arial"/>
-          <w:sz w:val="24"/>
-          <w:szCs w:val="24"/>
-        </w:rPr>
-        <w:t>Los usuarios que se logu</w:t>
-      </w:r>
-      <w:r>
-        <w:rPr>
-          <w:rFonts w:ascii="Cambria" w:hAnsi="Cambria" w:cs="Arial"/>
-          <w:sz w:val="24"/>
-          <w:szCs w:val="24"/>
-        </w:rPr>
-        <w:t>een también podrán cambiarse la contraseña o darse de baja en el formulario Main.</w:t>
-      </w:r>
-      <w:r>
-        <w:rPr>
-          <w:rFonts w:ascii="Cambria" w:hAnsi="Cambria" w:cs="Arial"/>
-          <w:sz w:val="24"/>
-          <w:szCs w:val="24"/>
-        </w:rPr>
-        <w:t xml:space="preserve"> </w:t>
-      </w:r>
-      <w:r>
-        <w:rPr>
-          <w:rFonts w:ascii="Cambria" w:hAnsi="Cambria" w:cs="Arial"/>
-          <w:sz w:val="24"/>
-          <w:szCs w:val="24"/>
-        </w:rPr>
-        <w:t xml:space="preserve">En el listado de clientes se podrá filtrar la búsqueda según el nombre (texto libre), apellido (texto libre), mail (texto libre) y DNI (texto </w:t>
-      </w:r>
-      <w:r>
-        <w:rPr>
-          <w:rFonts w:ascii="Cambria" w:hAnsi="Cambria" w:cs="Arial"/>
-          <w:sz w:val="24"/>
-          <w:szCs w:val="24"/>
-        </w:rPr>
-        <w:lastRenderedPageBreak/>
-        <w:t xml:space="preserve">exacto) y en el de proveedores el filtrado es por razón social (texto libre), CUIT (texto exacto) y mail (texto libre). En estos listados se mostrará a todos los usuarios que tengan ese rol estén en el estado en que se encuentren. </w:t>
-      </w:r>
-      <w:r>
-        <w:rPr>
-          <w:rFonts w:ascii="Cambria" w:hAnsi="Cambria" w:cs="Arial"/>
-          <w:sz w:val="24"/>
-          <w:szCs w:val="24"/>
-        </w:rPr>
-        <w:br/>
-      </w:r>
-      <w:r>
-        <w:rPr>
-          <w:rFonts w:ascii="Cambria" w:hAnsi="Cambria" w:cs="Arial"/>
-          <w:sz w:val="24"/>
-          <w:szCs w:val="24"/>
-        </w:rPr>
-        <w:t>También agregamos a los datos del usuario dos botones, “Modificar” y “Eliminar”, que por los cuales se pueden realizar las operaciones que dan sus nombres</w:t>
-      </w:r>
-      <w:r>
-        <w:rPr>
-          <w:rFonts w:ascii="Cambria" w:hAnsi="Cambria" w:cs="Arial"/>
-          <w:sz w:val="24"/>
-          <w:szCs w:val="24"/>
-        </w:rPr>
-        <w:t xml:space="preserve">. </w:t>
-      </w:r>
-      <w:r>
-        <w:rPr>
-          <w:rFonts w:ascii="Cambria" w:hAnsi="Cambria" w:cs="Arial"/>
-          <w:sz w:val="24"/>
-          <w:szCs w:val="24"/>
-        </w:rPr>
-        <w:br/>
-      </w:r>
-      <w:r>
-        <w:rPr>
-          <w:rFonts w:ascii="Cambria" w:hAnsi="Cambria" w:cs="Arial"/>
-          <w:sz w:val="24"/>
-          <w:szCs w:val="24"/>
-        </w:rPr>
-        <w:t>Las zonas de preferencia que pueden elegir los Clientes son las existentes en la migración.</w:t>
+        <w:t>Cambio de Rol:</w:t>
+      </w:r>
+      <w:r>
+        <w:rPr>
+          <w:rFonts w:ascii="Cambria" w:hAnsi="Cambria"/>
+          <w:sz w:val="24"/>
+          <w:szCs w:val="24"/>
+        </w:rPr>
+        <w:t xml:space="preserve"> el administrador general puede cambiarle el rol a cualquier usuario del sistema sea Cliente, Proveedor o Administrador. En caso de que el cambio que se haga sea para ser Cliente o Proveedor, al confirmar el cambio aparecer</w:t>
+      </w:r>
+      <w:r>
+        <w:rPr>
+          <w:rFonts w:ascii="Cambria" w:hAnsi="Cambria"/>
+          <w:sz w:val="24"/>
+          <w:szCs w:val="24"/>
+        </w:rPr>
+        <w:t>á un formulario de alta donde</w:t>
+      </w:r>
+      <w:r>
+        <w:rPr>
+          <w:rFonts w:ascii="Cambria" w:hAnsi="Cambria" w:cs="Arial"/>
+          <w:sz w:val="24"/>
+          <w:szCs w:val="24"/>
+        </w:rPr>
+        <w:t xml:space="preserve"> ya estará cargado y deshabilitado el campo </w:t>
+      </w:r>
+      <w:proofErr w:type="spellStart"/>
+      <w:r>
+        <w:rPr>
+          <w:rFonts w:ascii="Cambria" w:hAnsi="Cambria" w:cs="Arial"/>
+          <w:sz w:val="24"/>
+          <w:szCs w:val="24"/>
+        </w:rPr>
+        <w:t>username</w:t>
+      </w:r>
+      <w:proofErr w:type="spellEnd"/>
+      <w:r>
+        <w:rPr>
+          <w:rFonts w:ascii="Cambria" w:hAnsi="Cambria" w:cs="Arial"/>
+          <w:sz w:val="24"/>
+          <w:szCs w:val="24"/>
+        </w:rPr>
+        <w:t>, y el de contraseña también aparecerá deshabilitado y podrá cargar los campos distintivos de cada rol.</w:t>
       </w:r>
     </w:p>
     <w:p>
       <w:pPr>
-        <w:pStyle w:val="Prrafodelista"/>
+        <w:pStyle w:val="ListParagraph"/>
+        <w:rPr>
+          <w:rFonts w:ascii="Cambria" w:hAnsi="Cambria" w:cs="Arial"/>
+          <w:sz w:val="24"/>
+          <w:szCs w:val="24"/>
+        </w:rPr>
+      </w:pPr>
+    </w:p>
+    <w:p>
+      <w:pPr>
+        <w:pStyle w:val="ListParagraph"/>
         <w:numPr>
           <w:ilvl w:val="0"/>
           <w:numId w:val="4"/>
@@ -2827,17 +3596,121 @@
       </w:pPr>
       <w:r>
         <w:rPr>
-          <w:rFonts w:ascii="Cambria" w:hAnsi="Cambria"/>
+          <w:rFonts w:ascii="Cambria" w:hAnsi="Cambria" w:cs="Arial"/>
           <w:b/>
           <w:color w:val="746425" w:themeColor="accent1" w:themeShade="80"/>
           <w:sz w:val="24"/>
           <w:szCs w:val="24"/>
         </w:rPr>
-        <w:t>ABM Administrador:</w:t>
-      </w:r>
-      <w:r>
-        <w:rPr>
-          <w:rFonts w:ascii="Cambria" w:hAnsi="Cambria"/>
+        <w:t>ABM Clientes</w:t>
+      </w:r>
+      <w:r>
+        <w:rPr>
+          <w:rFonts w:ascii="Cambria" w:hAnsi="Cambria" w:cs="Arial"/>
+          <w:b/>
+          <w:color w:val="746425" w:themeColor="accent1" w:themeShade="80"/>
+          <w:sz w:val="24"/>
+          <w:szCs w:val="24"/>
+        </w:rPr>
+        <w:t xml:space="preserve"> y Proveedores</w:t>
+      </w:r>
+      <w:r>
+        <w:rPr>
+          <w:rFonts w:ascii="Cambria" w:hAnsi="Cambria" w:cs="Arial"/>
+          <w:b/>
+          <w:color w:val="746425" w:themeColor="accent1" w:themeShade="80"/>
+          <w:sz w:val="24"/>
+          <w:szCs w:val="24"/>
+        </w:rPr>
+        <w:t>:</w:t>
+      </w:r>
+      <w:r>
+        <w:rPr>
+          <w:rFonts w:ascii="Cambria" w:hAnsi="Cambria" w:cs="Arial"/>
+          <w:sz w:val="24"/>
+          <w:szCs w:val="24"/>
+        </w:rPr>
+        <w:t xml:space="preserve"> En el alta y la modificación consideramos como </w:t>
+      </w:r>
+      <w:r>
+        <w:rPr>
+          <w:rFonts w:ascii="Cambria" w:hAnsi="Cambria" w:cs="Arial"/>
+          <w:sz w:val="24"/>
+          <w:szCs w:val="24"/>
+        </w:rPr>
+        <w:t>únicos</w:t>
+      </w:r>
+      <w:r>
+        <w:rPr>
+          <w:rFonts w:ascii="Cambria" w:hAnsi="Cambria" w:cs="Arial"/>
+          <w:sz w:val="24"/>
+          <w:szCs w:val="24"/>
+        </w:rPr>
+        <w:t xml:space="preserve"> los campos </w:t>
+      </w:r>
+      <w:proofErr w:type="spellStart"/>
+      <w:r>
+        <w:rPr>
+          <w:rFonts w:ascii="Cambria" w:hAnsi="Cambria" w:cs="Arial"/>
+          <w:sz w:val="24"/>
+          <w:szCs w:val="24"/>
+        </w:rPr>
+        <w:t>username</w:t>
+      </w:r>
+      <w:proofErr w:type="spellEnd"/>
+      <w:r>
+        <w:rPr>
+          <w:rFonts w:ascii="Cambria" w:hAnsi="Cambria" w:cs="Arial"/>
+          <w:sz w:val="24"/>
+          <w:szCs w:val="24"/>
+        </w:rPr>
+        <w:t xml:space="preserve">, </w:t>
+      </w:r>
+      <w:r>
+        <w:rPr>
+          <w:rFonts w:ascii="Cambria" w:hAnsi="Cambria" w:cs="Arial"/>
+          <w:sz w:val="24"/>
+          <w:szCs w:val="24"/>
+        </w:rPr>
+        <w:t xml:space="preserve">DNI, teléfono y mail en el caso de los clientes; en el caso de proveedores nos decidimos por </w:t>
+      </w:r>
+      <w:proofErr w:type="spellStart"/>
+      <w:r>
+        <w:rPr>
+          <w:rFonts w:ascii="Cambria" w:hAnsi="Cambria" w:cs="Arial"/>
+          <w:sz w:val="24"/>
+          <w:szCs w:val="24"/>
+        </w:rPr>
+        <w:t>username</w:t>
+      </w:r>
+      <w:proofErr w:type="spellEnd"/>
+      <w:r>
+        <w:rPr>
+          <w:rFonts w:ascii="Cambria" w:hAnsi="Cambria" w:cs="Arial"/>
+          <w:sz w:val="24"/>
+          <w:szCs w:val="24"/>
+        </w:rPr>
+        <w:t xml:space="preserve">, CUIT, razón social, teléfono y mail. Obligatorios para dar de alta o modificar un registro son todos los campos que se le solicitan en el formulario correspondiente. </w:t>
+      </w:r>
+      <w:r>
+        <w:rPr>
+          <w:rFonts w:ascii="Cambria" w:hAnsi="Cambria" w:cs="Arial"/>
+          <w:sz w:val="24"/>
+          <w:szCs w:val="24"/>
+        </w:rPr>
+        <w:br/>
+      </w:r>
+      <w:r>
+        <w:rPr>
+          <w:rFonts w:ascii="Cambria" w:hAnsi="Cambria" w:cs="Arial"/>
+          <w:sz w:val="24"/>
+          <w:szCs w:val="24"/>
+        </w:rPr>
+        <w:t>El administrador general puede inhabilitar o habilitar a un usuario en el formulario de modificación.</w:t>
+      </w:r>
+      <w:r>
+        <w:rPr>
+          <w:rFonts w:ascii="Cambria" w:hAnsi="Cambria" w:cs="Arial"/>
           <w:sz w:val="24"/>
           <w:szCs w:val="24"/>
         </w:rPr>
@@ -2845,72 +3718,176 @@
       </w:r>
       <w:r>
         <w:rPr>
-          <w:rFonts w:ascii="Cambria" w:hAnsi="Cambria"/>
-          <w:sz w:val="24"/>
-          <w:szCs w:val="24"/>
-        </w:rPr>
-        <w:t xml:space="preserve">decidimos agregar esta funcionalidad </w:t>
-      </w:r>
-      <w:r>
-        <w:rPr>
-          <w:rFonts w:ascii="Cambria" w:hAnsi="Cambria"/>
-          <w:sz w:val="24"/>
-          <w:szCs w:val="24"/>
-        </w:rPr>
-        <w:t xml:space="preserve">extra </w:t>
-      </w:r>
-      <w:r>
-        <w:rPr>
-          <w:rFonts w:ascii="Cambria" w:hAnsi="Cambria"/>
-          <w:sz w:val="24"/>
-          <w:szCs w:val="24"/>
-        </w:rPr>
-        <w:t xml:space="preserve">al administrador general para poder </w:t>
-      </w:r>
-      <w:r>
-        <w:rPr>
-          <w:rFonts w:ascii="Cambria" w:hAnsi="Cambria"/>
-          <w:sz w:val="24"/>
-          <w:szCs w:val="24"/>
-        </w:rPr>
-        <w:t xml:space="preserve">crear, </w:t>
-      </w:r>
-      <w:r>
-        <w:rPr>
-          <w:rFonts w:ascii="Cambria" w:hAnsi="Cambria"/>
-          <w:sz w:val="24"/>
-          <w:szCs w:val="24"/>
-        </w:rPr>
-        <w:t>habilitar, inhabilita</w:t>
-      </w:r>
-      <w:r>
-        <w:rPr>
-          <w:rFonts w:ascii="Cambria" w:hAnsi="Cambria"/>
-          <w:sz w:val="24"/>
-          <w:szCs w:val="24"/>
-        </w:rPr>
-        <w:t>r o eliminar a un administrador ya que el enunciado no lo contempla y es la forma que resolvimos en nuestro diseño para gestionar admini</w:t>
-      </w:r>
-      <w:r>
-        <w:rPr>
-          <w:rFonts w:ascii="Cambria" w:hAnsi="Cambria"/>
-          <w:sz w:val="24"/>
-          <w:szCs w:val="24"/>
-        </w:rPr>
-        <w:t>s</w:t>
-      </w:r>
-      <w:r>
-        <w:rPr>
-          <w:rFonts w:ascii="Cambria" w:hAnsi="Cambria"/>
-          <w:sz w:val="24"/>
-          <w:szCs w:val="24"/>
-        </w:rPr>
-        <w:t>tradores. Realizamos un listado de administradores donde se muestra el username, nombre, apellido, el estado en que se encuentren y tres botones para evitar crear mas formularios, que habilitan, deshabilitan y eliminan un administrador.</w:t>
+          <w:rFonts w:ascii="Cambria" w:hAnsi="Cambria" w:cs="Arial"/>
+          <w:sz w:val="24"/>
+          <w:szCs w:val="24"/>
+        </w:rPr>
+        <w:br/>
+      </w:r>
+      <w:r>
+        <w:rPr>
+          <w:rFonts w:ascii="Cambria" w:hAnsi="Cambria" w:cs="Arial"/>
+          <w:sz w:val="24"/>
+          <w:szCs w:val="24"/>
+        </w:rPr>
+        <w:t xml:space="preserve">En la modificación de la </w:t>
+      </w:r>
+      <w:proofErr w:type="spellStart"/>
+      <w:r>
+        <w:rPr>
+          <w:rFonts w:ascii="Cambria" w:hAnsi="Cambria" w:cs="Arial"/>
+          <w:sz w:val="24"/>
+          <w:szCs w:val="24"/>
+        </w:rPr>
+        <w:t>password</w:t>
+      </w:r>
+      <w:proofErr w:type="spellEnd"/>
+      <w:r>
+        <w:rPr>
+          <w:rFonts w:ascii="Cambria" w:hAnsi="Cambria" w:cs="Arial"/>
+          <w:sz w:val="24"/>
+          <w:szCs w:val="24"/>
+        </w:rPr>
+        <w:t xml:space="preserve"> de cualquiera de estos dos roles se lleva a cabo presionando el botón “Cambiar </w:t>
+      </w:r>
+      <w:proofErr w:type="spellStart"/>
+      <w:r>
+        <w:rPr>
+          <w:rFonts w:ascii="Cambria" w:hAnsi="Cambria" w:cs="Arial"/>
+          <w:sz w:val="24"/>
+          <w:szCs w:val="24"/>
+        </w:rPr>
+        <w:t>password</w:t>
+      </w:r>
+      <w:proofErr w:type="spellEnd"/>
+      <w:r>
+        <w:rPr>
+          <w:rFonts w:ascii="Cambria" w:hAnsi="Cambria" w:cs="Arial"/>
+          <w:sz w:val="24"/>
+          <w:szCs w:val="24"/>
+        </w:rPr>
+        <w:t>” que abrirá un formulario para poder cambiar este atributo y luego de realizar el cambio o cancelar esa operación vuelve al mismo formulario de Modificación.</w:t>
+      </w:r>
+      <w:r>
+        <w:rPr>
+          <w:rFonts w:ascii="Cambria" w:hAnsi="Cambria" w:cs="Arial"/>
+          <w:sz w:val="24"/>
+          <w:szCs w:val="24"/>
+        </w:rPr>
+        <w:t xml:space="preserve"> </w:t>
+      </w:r>
+      <w:r>
+        <w:rPr>
+          <w:rFonts w:ascii="Cambria" w:hAnsi="Cambria" w:cs="Arial"/>
+          <w:sz w:val="24"/>
+          <w:szCs w:val="24"/>
+        </w:rPr>
+        <w:t xml:space="preserve">Los usuarios que se </w:t>
+      </w:r>
+      <w:proofErr w:type="spellStart"/>
+      <w:r>
+        <w:rPr>
+          <w:rFonts w:ascii="Cambria" w:hAnsi="Cambria" w:cs="Arial"/>
+          <w:sz w:val="24"/>
+          <w:szCs w:val="24"/>
+        </w:rPr>
+        <w:t>logu</w:t>
+      </w:r>
+      <w:r>
+        <w:rPr>
+          <w:rFonts w:ascii="Cambria" w:hAnsi="Cambria" w:cs="Arial"/>
+          <w:sz w:val="24"/>
+          <w:szCs w:val="24"/>
+        </w:rPr>
+        <w:t>een</w:t>
+      </w:r>
+      <w:proofErr w:type="spellEnd"/>
+      <w:r>
+        <w:rPr>
+          <w:rFonts w:ascii="Cambria" w:hAnsi="Cambria" w:cs="Arial"/>
+          <w:sz w:val="24"/>
+          <w:szCs w:val="24"/>
+        </w:rPr>
+        <w:t xml:space="preserve"> también podrán cambiarse la contraseña o darse de baja en el formulario </w:t>
+      </w:r>
+      <w:proofErr w:type="spellStart"/>
+      <w:r>
+        <w:rPr>
+          <w:rFonts w:ascii="Cambria" w:hAnsi="Cambria" w:cs="Arial"/>
+          <w:sz w:val="24"/>
+          <w:szCs w:val="24"/>
+        </w:rPr>
+        <w:t>Main</w:t>
+      </w:r>
+      <w:proofErr w:type="spellEnd"/>
+      <w:r>
+        <w:rPr>
+          <w:rFonts w:ascii="Cambria" w:hAnsi="Cambria" w:cs="Arial"/>
+          <w:sz w:val="24"/>
+          <w:szCs w:val="24"/>
+        </w:rPr>
+        <w:t>.</w:t>
+      </w:r>
+      <w:r>
+        <w:rPr>
+          <w:rFonts w:ascii="Cambria" w:hAnsi="Cambria" w:cs="Arial"/>
+          <w:sz w:val="24"/>
+          <w:szCs w:val="24"/>
+        </w:rPr>
+        <w:t xml:space="preserve"> </w:t>
+      </w:r>
+      <w:r>
+        <w:rPr>
+          <w:rFonts w:ascii="Cambria" w:hAnsi="Cambria" w:cs="Arial"/>
+          <w:sz w:val="24"/>
+          <w:szCs w:val="24"/>
+        </w:rPr>
+        <w:t xml:space="preserve">En el listado de clientes se podrá filtrar la búsqueda según el nombre (texto libre), apellido (texto libre), mail (texto libre) y DNI (texto exacto) y en el de proveedores el filtrado es por razón social (texto libre), CUIT (texto exacto) y mail (texto libre). En estos listados se mostrará a todos los usuarios que tengan ese rol estén en el estado en que se encuentren. </w:t>
+      </w:r>
+      <w:r>
+        <w:rPr>
+          <w:rFonts w:ascii="Cambria" w:hAnsi="Cambria" w:cs="Arial"/>
+          <w:sz w:val="24"/>
+          <w:szCs w:val="24"/>
+        </w:rPr>
+        <w:br/>
+      </w:r>
+      <w:r>
+        <w:rPr>
+          <w:rFonts w:ascii="Cambria" w:hAnsi="Cambria" w:cs="Arial"/>
+          <w:sz w:val="24"/>
+          <w:szCs w:val="24"/>
+        </w:rPr>
+        <w:t>También agregamos a los datos del usuario dos botones, “Modificar” y “Eliminar”, que por los cuales se pueden realizar las operaciones que dan sus nombres</w:t>
+      </w:r>
+      <w:r>
+        <w:rPr>
+          <w:rFonts w:ascii="Cambria" w:hAnsi="Cambria" w:cs="Arial"/>
+          <w:sz w:val="24"/>
+          <w:szCs w:val="24"/>
+        </w:rPr>
+        <w:t xml:space="preserve">. </w:t>
+      </w:r>
+      <w:r>
+        <w:rPr>
+          <w:rFonts w:ascii="Cambria" w:hAnsi="Cambria" w:cs="Arial"/>
+          <w:sz w:val="24"/>
+          <w:szCs w:val="24"/>
+        </w:rPr>
+        <w:br/>
+      </w:r>
+      <w:r>
+        <w:rPr>
+          <w:rFonts w:ascii="Cambria" w:hAnsi="Cambria" w:cs="Arial"/>
+          <w:sz w:val="24"/>
+          <w:szCs w:val="24"/>
+        </w:rPr>
+        <w:t>Las zonas de preferencia que pueden elegir los Clientes son las existentes en la migración.</w:t>
       </w:r>
     </w:p>
     <w:p>
       <w:pPr>
-        <w:pStyle w:val="Prrafodelista"/>
+        <w:pStyle w:val="ListParagraph"/>
         <w:numPr>
           <w:ilvl w:val="0"/>
           <w:numId w:val="4"/>
@@ -2929,30 +3906,122 @@
           <w:sz w:val="24"/>
           <w:szCs w:val="24"/>
         </w:rPr>
-        <w:t>Archivo de Configuración:</w:t>
-      </w:r>
-      <w:r>
-        <w:rPr>
-          <w:rFonts w:ascii="Cambria" w:hAnsi="Cambria"/>
-          <w:sz w:val="24"/>
-          <w:szCs w:val="24"/>
-        </w:rPr>
-        <w:t xml:space="preserve"> el archivo de </w:t>
-      </w:r>
-      <w:bookmarkStart w:id="0" w:name="_GoBack"/>
-      <w:bookmarkEnd w:id="0"/>
-      <w:r>
-        <w:rPr>
-          <w:rFonts w:ascii="Cambria" w:hAnsi="Cambria"/>
-          <w:sz w:val="24"/>
-          <w:szCs w:val="24"/>
-        </w:rPr>
-        <w:t>configuración se encuentra dentro de la carpeta src/GrouponDesktop/bin/Debug y se llama “Config.txt”.</w:t>
+        <w:t>ABM Administrador:</w:t>
+      </w:r>
+      <w:r>
+        <w:rPr>
+          <w:rFonts w:ascii="Cambria" w:hAnsi="Cambria"/>
+          <w:sz w:val="24"/>
+          <w:szCs w:val="24"/>
+        </w:rPr>
+        <w:t xml:space="preserve"> </w:t>
+      </w:r>
+      <w:r>
+        <w:rPr>
+          <w:rFonts w:ascii="Cambria" w:hAnsi="Cambria"/>
+          <w:sz w:val="24"/>
+          <w:szCs w:val="24"/>
+        </w:rPr>
+        <w:t xml:space="preserve">decidimos agregar esta funcionalidad </w:t>
+      </w:r>
+      <w:r>
+        <w:rPr>
+          <w:rFonts w:ascii="Cambria" w:hAnsi="Cambria"/>
+          <w:sz w:val="24"/>
+          <w:szCs w:val="24"/>
+        </w:rPr>
+        <w:t xml:space="preserve">extra </w:t>
+      </w:r>
+      <w:r>
+        <w:rPr>
+          <w:rFonts w:ascii="Cambria" w:hAnsi="Cambria"/>
+          <w:sz w:val="24"/>
+          <w:szCs w:val="24"/>
+        </w:rPr>
+        <w:t xml:space="preserve">al administrador general para poder </w:t>
+      </w:r>
+      <w:r>
+        <w:rPr>
+          <w:rFonts w:ascii="Cambria" w:hAnsi="Cambria"/>
+          <w:sz w:val="24"/>
+          <w:szCs w:val="24"/>
+        </w:rPr>
+        <w:t xml:space="preserve">crear, </w:t>
+      </w:r>
+      <w:r>
+        <w:rPr>
+          <w:rFonts w:ascii="Cambria" w:hAnsi="Cambria"/>
+          <w:sz w:val="24"/>
+          <w:szCs w:val="24"/>
+        </w:rPr>
+        <w:t>habilitar, inhabilita</w:t>
+      </w:r>
+      <w:r>
+        <w:rPr>
+          <w:rFonts w:ascii="Cambria" w:hAnsi="Cambria"/>
+          <w:sz w:val="24"/>
+          <w:szCs w:val="24"/>
+        </w:rPr>
+        <w:t>r o eliminar a un administrador ya que el enunciado no lo contempla y es la forma que resolvimos en nuestro diseño para gestionar admini</w:t>
+      </w:r>
+      <w:r>
+        <w:rPr>
+          <w:rFonts w:ascii="Cambria" w:hAnsi="Cambria"/>
+          <w:sz w:val="24"/>
+          <w:szCs w:val="24"/>
+        </w:rPr>
+        <w:t>s</w:t>
+      </w:r>
+      <w:r>
+        <w:rPr>
+          <w:rFonts w:ascii="Cambria" w:hAnsi="Cambria"/>
+          <w:sz w:val="24"/>
+          <w:szCs w:val="24"/>
+        </w:rPr>
+        <w:t xml:space="preserve">tradores. Realizamos un listado de administradores donde se muestra el </w:t>
+      </w:r>
+      <w:proofErr w:type="spellStart"/>
+      <w:r>
+        <w:rPr>
+          <w:rFonts w:ascii="Cambria" w:hAnsi="Cambria"/>
+          <w:sz w:val="24"/>
+          <w:szCs w:val="24"/>
+        </w:rPr>
+        <w:t>username</w:t>
+      </w:r>
+      <w:proofErr w:type="spellEnd"/>
+      <w:r>
+        <w:rPr>
+          <w:rFonts w:ascii="Cambria" w:hAnsi="Cambria"/>
+          <w:sz w:val="24"/>
+          <w:szCs w:val="24"/>
+        </w:rPr>
+        <w:t xml:space="preserve">, nombre, apellido, el estado en que se encuentren y tres botones para evitar crear </w:t>
+      </w:r>
+      <w:proofErr w:type="spellStart"/>
+      <w:proofErr w:type="gramStart"/>
+      <w:r>
+        <w:rPr>
+          <w:rFonts w:ascii="Cambria" w:hAnsi="Cambria"/>
+          <w:sz w:val="24"/>
+          <w:szCs w:val="24"/>
+        </w:rPr>
+        <w:t>mas</w:t>
+      </w:r>
+      <w:proofErr w:type="spellEnd"/>
+      <w:proofErr w:type="gramEnd"/>
+      <w:r>
+        <w:rPr>
+          <w:rFonts w:ascii="Cambria" w:hAnsi="Cambria"/>
+          <w:sz w:val="24"/>
+          <w:szCs w:val="24"/>
+        </w:rPr>
+        <w:t xml:space="preserve"> formularios, que habilitan, deshabilitan y eliminan un administrador.</w:t>
       </w:r>
     </w:p>
     <w:p>
       <w:pPr>
-        <w:pStyle w:val="Prrafodelista"/>
+        <w:pStyle w:val="ListParagraph"/>
         <w:numPr>
           <w:ilvl w:val="0"/>
           <w:numId w:val="4"/>
@@ -2971,6 +4040,110 @@
           <w:sz w:val="24"/>
           <w:szCs w:val="24"/>
         </w:rPr>
+        <w:t>Archivo de Configuración:</w:t>
+      </w:r>
+      <w:r>
+        <w:rPr>
+          <w:rFonts w:ascii="Cambria" w:hAnsi="Cambria"/>
+          <w:sz w:val="24"/>
+          <w:szCs w:val="24"/>
+        </w:rPr>
+        <w:t xml:space="preserve"> el archivo de configuración se encuentra dentro de la carpeta </w:t>
+      </w:r>
+      <w:proofErr w:type="spellStart"/>
+      <w:r>
+        <w:rPr>
+          <w:rFonts w:ascii="Cambria" w:hAnsi="Cambria"/>
+          <w:sz w:val="24"/>
+          <w:szCs w:val="24"/>
+        </w:rPr>
+        <w:t>src</w:t>
+      </w:r>
+      <w:proofErr w:type="spellEnd"/>
+      <w:r>
+        <w:rPr>
+          <w:rFonts w:ascii="Cambria" w:hAnsi="Cambria"/>
+          <w:sz w:val="24"/>
+          <w:szCs w:val="24"/>
+        </w:rPr>
+        <w:t>/</w:t>
+      </w:r>
+      <w:proofErr w:type="spellStart"/>
+      <w:r>
+        <w:rPr>
+          <w:rFonts w:ascii="Cambria" w:hAnsi="Cambria"/>
+          <w:sz w:val="24"/>
+          <w:szCs w:val="24"/>
+        </w:rPr>
+        <w:t>GrouponDesktop</w:t>
+      </w:r>
+      <w:proofErr w:type="spellEnd"/>
+      <w:r>
+        <w:rPr>
+          <w:rFonts w:ascii="Cambria" w:hAnsi="Cambria"/>
+          <w:sz w:val="24"/>
+          <w:szCs w:val="24"/>
+        </w:rPr>
+        <w:t>/</w:t>
+      </w:r>
+      <w:proofErr w:type="spellStart"/>
+      <w:r>
+        <w:rPr>
+          <w:rFonts w:ascii="Cambria" w:hAnsi="Cambria"/>
+          <w:sz w:val="24"/>
+          <w:szCs w:val="24"/>
+        </w:rPr>
+        <w:t>bin</w:t>
+      </w:r>
+      <w:proofErr w:type="spellEnd"/>
+      <w:r>
+        <w:rPr>
+          <w:rFonts w:ascii="Cambria" w:hAnsi="Cambria"/>
+          <w:sz w:val="24"/>
+          <w:szCs w:val="24"/>
+        </w:rPr>
+        <w:t>/</w:t>
+      </w:r>
+      <w:proofErr w:type="spellStart"/>
+      <w:r>
+        <w:rPr>
+          <w:rFonts w:ascii="Cambria" w:hAnsi="Cambria"/>
+          <w:sz w:val="24"/>
+          <w:szCs w:val="24"/>
+        </w:rPr>
+        <w:t>Debug</w:t>
+      </w:r>
+      <w:proofErr w:type="spellEnd"/>
+      <w:r>
+        <w:rPr>
+          <w:rFonts w:ascii="Cambria" w:hAnsi="Cambria"/>
+          <w:sz w:val="24"/>
+          <w:szCs w:val="24"/>
+        </w:rPr>
+        <w:t xml:space="preserve"> y se llama “Config.txt”.</w:t>
+      </w:r>
+    </w:p>
+    <w:p>
+      <w:pPr>
+        <w:pStyle w:val="ListParagraph"/>
+        <w:numPr>
+          <w:ilvl w:val="0"/>
+          <w:numId w:val="4"/>
+        </w:numPr>
+        <w:rPr>
+          <w:rFonts w:ascii="Cambria" w:hAnsi="Cambria"/>
+          <w:sz w:val="24"/>
+          <w:szCs w:val="24"/>
+        </w:rPr>
+      </w:pPr>
+      <w:r>
+        <w:rPr>
+          <w:rFonts w:ascii="Cambria" w:hAnsi="Cambria"/>
+          <w:b/>
+          <w:color w:val="746425" w:themeColor="accent1" w:themeShade="80"/>
+          <w:sz w:val="24"/>
+          <w:szCs w:val="24"/>
+        </w:rPr>
         <w:t xml:space="preserve">Modo de Ejecución: </w:t>
       </w:r>
       <w:r>
@@ -2979,7 +4152,61 @@
           <w:sz w:val="24"/>
           <w:szCs w:val="24"/>
         </w:rPr>
-        <w:t>el proyecto debe ser ejecutado como Debug desde el Visual Studio o bien una vez generado el .exe desde dicho archivo dentro de la carpeta Debug.</w:t>
+        <w:t xml:space="preserve">el proyecto debe ser ejecutado como </w:t>
+      </w:r>
+      <w:proofErr w:type="spellStart"/>
+      <w:r>
+        <w:rPr>
+          <w:rFonts w:ascii="Cambria" w:hAnsi="Cambria"/>
+          <w:sz w:val="24"/>
+          <w:szCs w:val="24"/>
+        </w:rPr>
+        <w:t>Debug</w:t>
+      </w:r>
+      <w:proofErr w:type="spellEnd"/>
+      <w:r>
+        <w:rPr>
+          <w:rFonts w:ascii="Cambria" w:hAnsi="Cambria"/>
+          <w:sz w:val="24"/>
+          <w:szCs w:val="24"/>
+        </w:rPr>
+        <w:t xml:space="preserve"> desde el Visual Studio o bien una vez generado el .</w:t>
+      </w:r>
+      <w:proofErr w:type="spellStart"/>
+      <w:r>
+        <w:rPr>
+          <w:rFonts w:ascii="Cambria" w:hAnsi="Cambria"/>
+          <w:sz w:val="24"/>
+          <w:szCs w:val="24"/>
+        </w:rPr>
+        <w:t>exe</w:t>
+      </w:r>
+      <w:proofErr w:type="spellEnd"/>
+      <w:r>
+        <w:rPr>
+          <w:rFonts w:ascii="Cambria" w:hAnsi="Cambria"/>
+          <w:sz w:val="24"/>
+          <w:szCs w:val="24"/>
+        </w:rPr>
+        <w:t xml:space="preserve"> desde dicho archivo dentro de la carpeta </w:t>
+      </w:r>
+      <w:proofErr w:type="spellStart"/>
+      <w:r>
+        <w:rPr>
+          <w:rFonts w:ascii="Cambria" w:hAnsi="Cambria"/>
+          <w:sz w:val="24"/>
+          <w:szCs w:val="24"/>
+        </w:rPr>
+        <w:t>Debug</w:t>
+      </w:r>
+      <w:proofErr w:type="spellEnd"/>
+      <w:r>
+        <w:rPr>
+          <w:rFonts w:ascii="Cambria" w:hAnsi="Cambria"/>
+          <w:sz w:val="24"/>
+          <w:szCs w:val="24"/>
+        </w:rPr>
+        <w:t>.</w:t>
       </w:r>
     </w:p>
     <w:sectPr>
@@ -3029,7 +4256,7 @@
 <w:ftr xmlns:wpc="http://schemas.microsoft.com/office/word/2010/wordprocessingCanvas" xmlns:mc="http://schemas.openxmlformats.org/markup-compatibility/2006" xmlns:o="urn:schemas-microsoft-com:office:office" xmlns:r="http://schemas.openxmlformats.org/officeDocument/2006/relationships" xmlns:m="http://schemas.openxmlformats.org/officeDocument/2006/math" xmlns:v="urn:schemas-microsoft-com:vml" xmlns:wp14="http://schemas.microsoft.com/office/word/2010/wordprocessingDrawing" xmlns:wp="http://schemas.openxmlformats.org/drawingml/2006/wordprocessingDrawing" xmlns:w10="urn:schemas-microsoft-com:office:word" xmlns:w="http://schemas.openxmlformats.org/wordprocessingml/2006/main" xmlns:w14="http://schemas.microsoft.com/office/word/2010/wordml" xmlns:wpg="http://schemas.microsoft.com/office/word/2010/wordprocessingGroup" xmlns:wpi="http://schemas.microsoft.com/office/word/2010/wordprocessingInk" xmlns:wne="http://schemas.microsoft.com/office/word/2006/wordml" xmlns:wps="http://schemas.microsoft.com/office/word/2010/wordprocessingShape" mc:Ignorable="w14 wp14">
   <w:p>
     <w:pPr>
-      <w:pStyle w:val="Piedepgina"/>
+      <w:pStyle w:val="Footer"/>
     </w:pPr>
   </w:p>
 </w:ftr>
@@ -3049,7 +4276,7 @@
     <w:sdtContent>
       <w:p>
         <w:pPr>
-          <w:pStyle w:val="Piedepgina"/>
+          <w:pStyle w:val="Footer"/>
           <w:jc w:val="right"/>
         </w:pPr>
         <w:r>
@@ -3065,7 +4292,7 @@
           <w:rPr>
             <w:noProof/>
           </w:rPr>
-          <w:t>6</w:t>
+          <w:t>4</w:t>
         </w:r>
         <w:r>
           <w:rPr>
@@ -3078,7 +4305,7 @@
   </w:sdt>
   <w:p>
     <w:pPr>
-      <w:pStyle w:val="Piedepgina"/>
+      <w:pStyle w:val="Footer"/>
     </w:pPr>
   </w:p>
 </w:ftr>
@@ -3088,7 +4315,7 @@
 <w:ftr xmlns:wpc="http://schemas.microsoft.com/office/word/2010/wordprocessingCanvas" xmlns:mc="http://schemas.openxmlformats.org/markup-compatibility/2006" xmlns:o="urn:schemas-microsoft-com:office:office" xmlns:r="http://schemas.openxmlformats.org/officeDocument/2006/relationships" xmlns:m="http://schemas.openxmlformats.org/officeDocument/2006/math" xmlns:v="urn:schemas-microsoft-com:vml" xmlns:wp14="http://schemas.microsoft.com/office/word/2010/wordprocessingDrawing" xmlns:wp="http://schemas.openxmlformats.org/drawingml/2006/wordprocessingDrawing" xmlns:w10="urn:schemas-microsoft-com:office:word" xmlns:w="http://schemas.openxmlformats.org/wordprocessingml/2006/main" xmlns:w14="http://schemas.microsoft.com/office/word/2010/wordml" xmlns:wpg="http://schemas.microsoft.com/office/word/2010/wordprocessingGroup" xmlns:wpi="http://schemas.microsoft.com/office/word/2010/wordprocessingInk" xmlns:wne="http://schemas.microsoft.com/office/word/2006/wordml" xmlns:wps="http://schemas.microsoft.com/office/word/2010/wordprocessingShape" mc:Ignorable="w14 wp14">
   <w:p>
     <w:pPr>
-      <w:pStyle w:val="Piedepgina"/>
+      <w:pStyle w:val="Footer"/>
     </w:pPr>
   </w:p>
 </w:ftr>
@@ -3123,7 +4350,7 @@
 <w:hdr xmlns:wpc="http://schemas.microsoft.com/office/word/2010/wordprocessingCanvas" xmlns:mc="http://schemas.openxmlformats.org/markup-compatibility/2006" xmlns:o="urn:schemas-microsoft-com:office:office" xmlns:r="http://schemas.openxmlformats.org/officeDocument/2006/relationships" xmlns:m="http://schemas.openxmlformats.org/officeDocument/2006/math" xmlns:v="urn:schemas-microsoft-com:vml" xmlns:wp14="http://schemas.microsoft.com/office/word/2010/wordprocessingDrawing" xmlns:wp="http://schemas.openxmlformats.org/drawingml/2006/wordprocessingDrawing" xmlns:w10="urn:schemas-microsoft-com:office:word" xmlns:w="http://schemas.openxmlformats.org/wordprocessingml/2006/main" xmlns:w14="http://schemas.microsoft.com/office/word/2010/wordml" xmlns:wpg="http://schemas.microsoft.com/office/word/2010/wordprocessingGroup" xmlns:wpi="http://schemas.microsoft.com/office/word/2010/wordprocessingInk" xmlns:wne="http://schemas.microsoft.com/office/word/2006/wordml" xmlns:wps="http://schemas.microsoft.com/office/word/2010/wordprocessingShape" mc:Ignorable="w14 wp14">
   <w:p>
     <w:pPr>
-      <w:pStyle w:val="Encabezado"/>
+      <w:pStyle w:val="Header"/>
     </w:pPr>
   </w:p>
 </w:hdr>
@@ -3133,7 +4360,7 @@
 <w:hdr xmlns:wpc="http://schemas.microsoft.com/office/word/2010/wordprocessingCanvas" xmlns:mc="http://schemas.openxmlformats.org/markup-compatibility/2006" xmlns:o="urn:schemas-microsoft-com:office:office" xmlns:r="http://schemas.openxmlformats.org/officeDocument/2006/relationships" xmlns:m="http://schemas.openxmlformats.org/officeDocument/2006/math" xmlns:v="urn:schemas-microsoft-com:vml" xmlns:wp14="http://schemas.microsoft.com/office/word/2010/wordprocessingDrawing" xmlns:wp="http://schemas.openxmlformats.org/drawingml/2006/wordprocessingDrawing" xmlns:w10="urn:schemas-microsoft-com:office:word" xmlns:w="http://schemas.openxmlformats.org/wordprocessingml/2006/main" xmlns:w14="http://schemas.microsoft.com/office/word/2010/wordml" xmlns:wpg="http://schemas.microsoft.com/office/word/2010/wordprocessingGroup" xmlns:wpi="http://schemas.microsoft.com/office/word/2010/wordprocessingInk" xmlns:wne="http://schemas.microsoft.com/office/word/2006/wordml" xmlns:wps="http://schemas.microsoft.com/office/word/2010/wordprocessingShape" mc:Ignorable="w14 wp14">
   <w:p>
     <w:pPr>
-      <w:pStyle w:val="Encabezado"/>
+      <w:pStyle w:val="Header"/>
     </w:pPr>
   </w:p>
 </w:hdr>
@@ -3143,7 +4370,7 @@
 <w:hdr xmlns:wpc="http://schemas.microsoft.com/office/word/2010/wordprocessingCanvas" xmlns:mc="http://schemas.openxmlformats.org/markup-compatibility/2006" xmlns:o="urn:schemas-microsoft-com:office:office" xmlns:r="http://schemas.openxmlformats.org/officeDocument/2006/relationships" xmlns:m="http://schemas.openxmlformats.org/officeDocument/2006/math" xmlns:v="urn:schemas-microsoft-com:vml" xmlns:wp14="http://schemas.microsoft.com/office/word/2010/wordprocessingDrawing" xmlns:wp="http://schemas.openxmlformats.org/drawingml/2006/wordprocessingDrawing" xmlns:w10="urn:schemas-microsoft-com:office:word" xmlns:w="http://schemas.openxmlformats.org/wordprocessingml/2006/main" xmlns:w14="http://schemas.microsoft.com/office/word/2010/wordml" xmlns:wpg="http://schemas.microsoft.com/office/word/2010/wordprocessingGroup" xmlns:wpi="http://schemas.microsoft.com/office/word/2010/wordprocessingInk" xmlns:wne="http://schemas.microsoft.com/office/word/2006/wordml" xmlns:wps="http://schemas.microsoft.com/office/word/2010/wordprocessingShape" mc:Ignorable="w14 wp14">
   <w:p>
     <w:pPr>
-      <w:pStyle w:val="Encabezado"/>
+      <w:pStyle w:val="Header"/>
     </w:pPr>
   </w:p>
 </w:hdr>
@@ -3172,7 +4399,7 @@
         <v:path o:extrusionok="f" gradientshapeok="t" o:connecttype="rect"/>
         <o:lock v:ext="edit" aspectratio="t"/>
       </v:shapetype>
-      <v:shape id="_x0000_i1026" type="#_x0000_t75" style="width:11.35pt;height:11.35pt" o:bullet="t">
+      <v:shape id="_x0000_i1033" type="#_x0000_t75" style="width:11.35pt;height:11.35pt" o:bullet="t">
         <v:imagedata r:id="rId1" o:title="mso4FC9"/>
       </v:shape>
     </w:pict>
@@ -3808,11 +5035,11 @@
     <w:name w:val="Normal"/>
     <w:qFormat/>
   </w:style>
-  <w:style w:type="paragraph" w:styleId="Ttulo1">
+  <w:style w:type="paragraph" w:styleId="Heading1">
     <w:name w:val="heading 1"/>
     <w:basedOn w:val="Normal"/>
     <w:next w:val="Normal"/>
-    <w:link w:val="Ttulo1Car"/>
+    <w:link w:val="Heading1Char"/>
     <w:uiPriority w:val="9"/>
     <w:qFormat/>
     <w:rsid w:val="00703A92"/>
@@ -3831,11 +5058,11 @@
       <w:szCs w:val="28"/>
     </w:rPr>
   </w:style>
-  <w:style w:type="paragraph" w:styleId="Ttulo2">
+  <w:style w:type="paragraph" w:styleId="Heading2">
     <w:name w:val="heading 2"/>
     <w:basedOn w:val="Normal"/>
     <w:next w:val="Normal"/>
-    <w:link w:val="Ttulo2Car"/>
+    <w:link w:val="Heading2Char"/>
     <w:uiPriority w:val="9"/>
     <w:unhideWhenUsed/>
     <w:qFormat/>
@@ -3855,13 +5082,13 @@
       <w:szCs w:val="26"/>
     </w:rPr>
   </w:style>
-  <w:style w:type="character" w:default="1" w:styleId="Fuentedeprrafopredeter">
+  <w:style w:type="character" w:default="1" w:styleId="DefaultParagraphFont">
     <w:name w:val="Default Paragraph Font"/>
     <w:uiPriority w:val="1"/>
     <w:semiHidden/>
     <w:unhideWhenUsed/>
   </w:style>
-  <w:style w:type="table" w:default="1" w:styleId="Tablanormal">
+  <w:style w:type="table" w:default="1" w:styleId="TableNormal">
     <w:name w:val="Normal Table"/>
     <w:uiPriority w:val="99"/>
     <w:semiHidden/>
@@ -3876,16 +5103,16 @@
       </w:tblCellMar>
     </w:tblPr>
   </w:style>
-  <w:style w:type="numbering" w:default="1" w:styleId="Sinlista">
+  <w:style w:type="numbering" w:default="1" w:styleId="NoList">
     <w:name w:val="No List"/>
     <w:uiPriority w:val="99"/>
     <w:semiHidden/>
     <w:unhideWhenUsed/>
   </w:style>
-  <w:style w:type="paragraph" w:styleId="Textodeglobo">
+  <w:style w:type="paragraph" w:styleId="BalloonText">
     <w:name w:val="Balloon Text"/>
     <w:basedOn w:val="Normal"/>
-    <w:link w:val="TextodegloboCar"/>
+    <w:link w:val="BalloonTextChar"/>
     <w:uiPriority w:val="99"/>
     <w:semiHidden/>
     <w:unhideWhenUsed/>
@@ -3899,10 +5126,10 @@
       <w:szCs w:val="16"/>
     </w:rPr>
   </w:style>
-  <w:style w:type="character" w:customStyle="1" w:styleId="TextodegloboCar">
-    <w:name w:val="Texto de globo Car"/>
-    <w:basedOn w:val="Fuentedeprrafopredeter"/>
-    <w:link w:val="Textodeglobo"/>
+  <w:style w:type="character" w:customStyle="1" w:styleId="BalloonTextChar">
+    <w:name w:val="Balloon Text Char"/>
+    <w:basedOn w:val="DefaultParagraphFont"/>
+    <w:link w:val="BalloonText"/>
     <w:uiPriority w:val="99"/>
     <w:semiHidden/>
     <w:rsid w:val="00872005"/>
@@ -3912,9 +5139,9 @@
       <w:szCs w:val="16"/>
     </w:rPr>
   </w:style>
-  <w:style w:type="paragraph" w:styleId="Sinespaciado">
+  <w:style w:type="paragraph" w:styleId="NoSpacing">
     <w:name w:val="No Spacing"/>
-    <w:link w:val="SinespaciadoCar"/>
+    <w:link w:val="NoSpacingChar"/>
     <w:uiPriority w:val="1"/>
     <w:qFormat/>
     <w:rsid w:val="00E9567B"/>
@@ -3925,10 +5152,10 @@
       <w:lang w:val="es-ES"/>
     </w:rPr>
   </w:style>
-  <w:style w:type="character" w:customStyle="1" w:styleId="SinespaciadoCar">
-    <w:name w:val="Sin espaciado Car"/>
-    <w:basedOn w:val="Fuentedeprrafopredeter"/>
-    <w:link w:val="Sinespaciado"/>
+  <w:style w:type="character" w:customStyle="1" w:styleId="NoSpacingChar">
+    <w:name w:val="No Spacing Char"/>
+    <w:basedOn w:val="DefaultParagraphFont"/>
+    <w:link w:val="NoSpacing"/>
     <w:uiPriority w:val="1"/>
     <w:rsid w:val="00E9567B"/>
     <w:rPr>
@@ -3952,9 +5179,9 @@
       <w:szCs w:val="24"/>
     </w:rPr>
   </w:style>
-  <w:style w:type="table" w:styleId="Tablaconcuadrcula">
+  <w:style w:type="table" w:styleId="TableGrid">
     <w:name w:val="Table Grid"/>
-    <w:basedOn w:val="Tablanormal"/>
+    <w:basedOn w:val="TableNormal"/>
     <w:uiPriority w:val="59"/>
     <w:rsid w:val="002B2FC3"/>
     <w:pPr>
@@ -3978,9 +5205,9 @@
       </w:tblCellMar>
     </w:tblPr>
   </w:style>
-  <w:style w:type="table" w:styleId="Listaclara-nfasis2">
+  <w:style w:type="table" w:styleId="LightList-Accent2">
     <w:name w:val="Light List Accent 2"/>
-    <w:basedOn w:val="Tablanormal"/>
+    <w:basedOn w:val="TableNormal"/>
     <w:uiPriority w:val="61"/>
     <w:rsid w:val="002B2FC3"/>
     <w:pPr>
@@ -4070,11 +5297,11 @@
       </w:tcPr>
     </w:tblStylePr>
   </w:style>
-  <w:style w:type="paragraph" w:styleId="Ttulo">
+  <w:style w:type="paragraph" w:styleId="Title">
     <w:name w:val="Title"/>
     <w:basedOn w:val="Normal"/>
     <w:next w:val="Normal"/>
-    <w:link w:val="TtuloCar"/>
+    <w:link w:val="TitleChar"/>
     <w:uiPriority w:val="10"/>
     <w:qFormat/>
     <w:rsid w:val="00703A92"/>
@@ -4094,10 +5321,10 @@
       <w:szCs w:val="52"/>
     </w:rPr>
   </w:style>
-  <w:style w:type="character" w:customStyle="1" w:styleId="TtuloCar">
-    <w:name w:val="Título Car"/>
-    <w:basedOn w:val="Fuentedeprrafopredeter"/>
-    <w:link w:val="Ttulo"/>
+  <w:style w:type="character" w:customStyle="1" w:styleId="TitleChar">
+    <w:name w:val="Title Char"/>
+    <w:basedOn w:val="DefaultParagraphFont"/>
+    <w:link w:val="Title"/>
     <w:uiPriority w:val="10"/>
     <w:rsid w:val="00703A92"/>
     <w:rPr>
@@ -4109,10 +5336,10 @@
       <w:szCs w:val="52"/>
     </w:rPr>
   </w:style>
-  <w:style w:type="character" w:customStyle="1" w:styleId="Ttulo1Car">
-    <w:name w:val="Título 1 Car"/>
-    <w:basedOn w:val="Fuentedeprrafopredeter"/>
-    <w:link w:val="Ttulo1"/>
+  <w:style w:type="character" w:customStyle="1" w:styleId="Heading1Char">
+    <w:name w:val="Heading 1 Char"/>
+    <w:basedOn w:val="DefaultParagraphFont"/>
+    <w:link w:val="Heading1"/>
     <w:uiPriority w:val="9"/>
     <w:rsid w:val="00703A92"/>
     <w:rPr>
@@ -4124,10 +5351,10 @@
       <w:szCs w:val="28"/>
     </w:rPr>
   </w:style>
-  <w:style w:type="character" w:customStyle="1" w:styleId="Ttulo2Car">
-    <w:name w:val="Título 2 Car"/>
-    <w:basedOn w:val="Fuentedeprrafopredeter"/>
-    <w:link w:val="Ttulo2"/>
+  <w:style w:type="character" w:customStyle="1" w:styleId="Heading2Char">
+    <w:name w:val="Heading 2 Char"/>
+    <w:basedOn w:val="DefaultParagraphFont"/>
+    <w:link w:val="Heading2"/>
     <w:uiPriority w:val="9"/>
     <w:rsid w:val="00703A92"/>
     <w:rPr>
@@ -4139,7 +5366,7 @@
       <w:szCs w:val="26"/>
     </w:rPr>
   </w:style>
-  <w:style w:type="paragraph" w:styleId="Prrafodelista">
+  <w:style w:type="paragraph" w:styleId="ListParagraph">
     <w:name w:val="List Paragraph"/>
     <w:basedOn w:val="Normal"/>
     <w:uiPriority w:val="34"/>
@@ -4150,10 +5377,10 @@
       <w:contextualSpacing/>
     </w:pPr>
   </w:style>
-  <w:style w:type="paragraph" w:styleId="Encabezado">
+  <w:style w:type="paragraph" w:styleId="Header">
     <w:name w:val="header"/>
     <w:basedOn w:val="Normal"/>
-    <w:link w:val="EncabezadoCar"/>
+    <w:link w:val="HeaderChar"/>
     <w:uiPriority w:val="99"/>
     <w:semiHidden/>
     <w:unhideWhenUsed/>
@@ -4166,18 +5393,18 @@
       <w:spacing w:after="0" w:line="240" w:lineRule="auto"/>
     </w:pPr>
   </w:style>
-  <w:style w:type="character" w:customStyle="1" w:styleId="EncabezadoCar">
-    <w:name w:val="Encabezado Car"/>
-    <w:basedOn w:val="Fuentedeprrafopredeter"/>
-    <w:link w:val="Encabezado"/>
+  <w:style w:type="character" w:customStyle="1" w:styleId="HeaderChar">
+    <w:name w:val="Header Char"/>
+    <w:basedOn w:val="DefaultParagraphFont"/>
+    <w:link w:val="Header"/>
     <w:uiPriority w:val="99"/>
     <w:semiHidden/>
     <w:rsid w:val="00470B0A"/>
   </w:style>
-  <w:style w:type="paragraph" w:styleId="Piedepgina">
+  <w:style w:type="paragraph" w:styleId="Footer">
     <w:name w:val="footer"/>
     <w:basedOn w:val="Normal"/>
-    <w:link w:val="PiedepginaCar"/>
+    <w:link w:val="FooterChar"/>
     <w:uiPriority w:val="99"/>
     <w:unhideWhenUsed/>
     <w:rsid w:val="00470B0A"/>
@@ -4189,10 +5416,10 @@
       <w:spacing w:after="0" w:line="240" w:lineRule="auto"/>
     </w:pPr>
   </w:style>
-  <w:style w:type="character" w:customStyle="1" w:styleId="PiedepginaCar">
-    <w:name w:val="Pie de página Car"/>
-    <w:basedOn w:val="Fuentedeprrafopredeter"/>
-    <w:link w:val="Piedepgina"/>
+  <w:style w:type="character" w:customStyle="1" w:styleId="FooterChar">
+    <w:name w:val="Footer Char"/>
+    <w:basedOn w:val="DefaultParagraphFont"/>
+    <w:link w:val="Footer"/>
     <w:uiPriority w:val="99"/>
     <w:rsid w:val="00470B0A"/>
   </w:style>
@@ -4359,11 +5586,11 @@
     <w:name w:val="Normal"/>
     <w:qFormat/>
   </w:style>
-  <w:style w:type="paragraph" w:styleId="Ttulo1">
+  <w:style w:type="paragraph" w:styleId="Heading1">
     <w:name w:val="heading 1"/>
     <w:basedOn w:val="Normal"/>
     <w:next w:val="Normal"/>
-    <w:link w:val="Ttulo1Car"/>
+    <w:link w:val="Heading1Char"/>
     <w:uiPriority w:val="9"/>
     <w:qFormat/>
     <w:rsid w:val="00703A92"/>
@@ -4382,11 +5609,11 @@
       <w:szCs w:val="28"/>
     </w:rPr>
   </w:style>
-  <w:style w:type="paragraph" w:styleId="Ttulo2">
+  <w:style w:type="paragraph" w:styleId="Heading2">
     <w:name w:val="heading 2"/>
     <w:basedOn w:val="Normal"/>
     <w:next w:val="Normal"/>
-    <w:link w:val="Ttulo2Car"/>
+    <w:link w:val="Heading2Char"/>
     <w:uiPriority w:val="9"/>
     <w:unhideWhenUsed/>
     <w:qFormat/>
@@ -4406,13 +5633,13 @@
       <w:szCs w:val="26"/>
     </w:rPr>
   </w:style>
-  <w:style w:type="character" w:default="1" w:styleId="Fuentedeprrafopredeter">
+  <w:style w:type="character" w:default="1" w:styleId="DefaultParagraphFont">
     <w:name w:val="Default Paragraph Font"/>
     <w:uiPriority w:val="1"/>
     <w:semiHidden/>
     <w:unhideWhenUsed/>
   </w:style>
-  <w:style w:type="table" w:default="1" w:styleId="Tablanormal">
+  <w:style w:type="table" w:default="1" w:styleId="TableNormal">
     <w:name w:val="Normal Table"/>
     <w:uiPriority w:val="99"/>
     <w:semiHidden/>
@@ -4427,16 +5654,16 @@
       </w:tblCellMar>
     </w:tblPr>
   </w:style>
-  <w:style w:type="numbering" w:default="1" w:styleId="Sinlista">
+  <w:style w:type="numbering" w:default="1" w:styleId="NoList">
     <w:name w:val="No List"/>
     <w:uiPriority w:val="99"/>
     <w:semiHidden/>
     <w:unhideWhenUsed/>
   </w:style>
-  <w:style w:type="paragraph" w:styleId="Textodeglobo">
+  <w:style w:type="paragraph" w:styleId="BalloonText">
     <w:name w:val="Balloon Text"/>
     <w:basedOn w:val="Normal"/>
-    <w:link w:val="TextodegloboCar"/>
+    <w:link w:val="BalloonTextChar"/>
     <w:uiPriority w:val="99"/>
     <w:semiHidden/>
     <w:unhideWhenUsed/>
@@ -4450,10 +5677,10 @@
       <w:szCs w:val="16"/>
     </w:rPr>
   </w:style>
-  <w:style w:type="character" w:customStyle="1" w:styleId="TextodegloboCar">
-    <w:name w:val="Texto de globo Car"/>
-    <w:basedOn w:val="Fuentedeprrafopredeter"/>
-    <w:link w:val="Textodeglobo"/>
+  <w:style w:type="character" w:customStyle="1" w:styleId="BalloonTextChar">
+    <w:name w:val="Balloon Text Char"/>
+    <w:basedOn w:val="DefaultParagraphFont"/>
+    <w:link w:val="BalloonText"/>
     <w:uiPriority w:val="99"/>
     <w:semiHidden/>
     <w:rsid w:val="00872005"/>
@@ -4463,9 +5690,9 @@
       <w:szCs w:val="16"/>
     </w:rPr>
   </w:style>
-  <w:style w:type="paragraph" w:styleId="Sinespaciado">
+  <w:style w:type="paragraph" w:styleId="NoSpacing">
     <w:name w:val="No Spacing"/>
-    <w:link w:val="SinespaciadoCar"/>
+    <w:link w:val="NoSpacingChar"/>
     <w:uiPriority w:val="1"/>
     <w:qFormat/>
     <w:rsid w:val="00E9567B"/>
@@ -4476,10 +5703,10 @@
       <w:lang w:val="es-ES"/>
     </w:rPr>
   </w:style>
-  <w:style w:type="character" w:customStyle="1" w:styleId="SinespaciadoCar">
-    <w:name w:val="Sin espaciado Car"/>
-    <w:basedOn w:val="Fuentedeprrafopredeter"/>
-    <w:link w:val="Sinespaciado"/>
+  <w:style w:type="character" w:customStyle="1" w:styleId="NoSpacingChar">
+    <w:name w:val="No Spacing Char"/>
+    <w:basedOn w:val="DefaultParagraphFont"/>
+    <w:link w:val="NoSpacing"/>
     <w:uiPriority w:val="1"/>
     <w:rsid w:val="00E9567B"/>
     <w:rPr>
@@ -4503,9 +5730,9 @@
       <w:szCs w:val="24"/>
     </w:rPr>
   </w:style>
-  <w:style w:type="table" w:styleId="Tablaconcuadrcula">
+  <w:style w:type="table" w:styleId="TableGrid">
     <w:name w:val="Table Grid"/>
-    <w:basedOn w:val="Tablanormal"/>
+    <w:basedOn w:val="TableNormal"/>
     <w:uiPriority w:val="59"/>
     <w:rsid w:val="002B2FC3"/>
     <w:pPr>
@@ -4529,9 +5756,9 @@
       </w:tblCellMar>
     </w:tblPr>
   </w:style>
-  <w:style w:type="table" w:styleId="Listaclara-nfasis2">
+  <w:style w:type="table" w:styleId="LightList-Accent2">
     <w:name w:val="Light List Accent 2"/>
-    <w:basedOn w:val="Tablanormal"/>
+    <w:basedOn w:val="TableNormal"/>
     <w:uiPriority w:val="61"/>
     <w:rsid w:val="002B2FC3"/>
     <w:pPr>
@@ -4621,11 +5848,11 @@
       </w:tcPr>
     </w:tblStylePr>
   </w:style>
-  <w:style w:type="paragraph" w:styleId="Ttulo">
+  <w:style w:type="paragraph" w:styleId="Title">
     <w:name w:val="Title"/>
     <w:basedOn w:val="Normal"/>
     <w:next w:val="Normal"/>
-    <w:link w:val="TtuloCar"/>
+    <w:link w:val="TitleChar"/>
     <w:uiPriority w:val="10"/>
     <w:qFormat/>
     <w:rsid w:val="00703A92"/>
@@ -4645,10 +5872,10 @@
       <w:szCs w:val="52"/>
     </w:rPr>
   </w:style>
-  <w:style w:type="character" w:customStyle="1" w:styleId="TtuloCar">
-    <w:name w:val="Título Car"/>
-    <w:basedOn w:val="Fuentedeprrafopredeter"/>
-    <w:link w:val="Ttulo"/>
+  <w:style w:type="character" w:customStyle="1" w:styleId="TitleChar">
+    <w:name w:val="Title Char"/>
+    <w:basedOn w:val="DefaultParagraphFont"/>
+    <w:link w:val="Title"/>
     <w:uiPriority w:val="10"/>
     <w:rsid w:val="00703A92"/>
     <w:rPr>
@@ -4660,10 +5887,10 @@
       <w:szCs w:val="52"/>
     </w:rPr>
   </w:style>
-  <w:style w:type="character" w:customStyle="1" w:styleId="Ttulo1Car">
-    <w:name w:val="Título 1 Car"/>
-    <w:basedOn w:val="Fuentedeprrafopredeter"/>
-    <w:link w:val="Ttulo1"/>
+  <w:style w:type="character" w:customStyle="1" w:styleId="Heading1Char">
+    <w:name w:val="Heading 1 Char"/>
+    <w:basedOn w:val="DefaultParagraphFont"/>
+    <w:link w:val="Heading1"/>
     <w:uiPriority w:val="9"/>
     <w:rsid w:val="00703A92"/>
     <w:rPr>
@@ -4675,10 +5902,10 @@
       <w:szCs w:val="28"/>
     </w:rPr>
   </w:style>
-  <w:style w:type="character" w:customStyle="1" w:styleId="Ttulo2Car">
-    <w:name w:val="Título 2 Car"/>
-    <w:basedOn w:val="Fuentedeprrafopredeter"/>
-    <w:link w:val="Ttulo2"/>
+  <w:style w:type="character" w:customStyle="1" w:styleId="Heading2Char">
+    <w:name w:val="Heading 2 Char"/>
+    <w:basedOn w:val="DefaultParagraphFont"/>
+    <w:link w:val="Heading2"/>
     <w:uiPriority w:val="9"/>
     <w:rsid w:val="00703A92"/>
     <w:rPr>
@@ -4690,7 +5917,7 @@
       <w:szCs w:val="26"/>
     </w:rPr>
   </w:style>
-  <w:style w:type="paragraph" w:styleId="Prrafodelista">
+  <w:style w:type="paragraph" w:styleId="ListParagraph">
     <w:name w:val="List Paragraph"/>
     <w:basedOn w:val="Normal"/>
     <w:uiPriority w:val="34"/>
@@ -4701,10 +5928,10 @@
       <w:contextualSpacing/>
     </w:pPr>
   </w:style>
-  <w:style w:type="paragraph" w:styleId="Encabezado">
+  <w:style w:type="paragraph" w:styleId="Header">
     <w:name w:val="header"/>
     <w:basedOn w:val="Normal"/>
-    <w:link w:val="EncabezadoCar"/>
+    <w:link w:val="HeaderChar"/>
     <w:uiPriority w:val="99"/>
     <w:semiHidden/>
     <w:unhideWhenUsed/>
@@ -4717,18 +5944,18 @@
       <w:spacing w:after="0" w:line="240" w:lineRule="auto"/>
     </w:pPr>
   </w:style>
-  <w:style w:type="character" w:customStyle="1" w:styleId="EncabezadoCar">
-    <w:name w:val="Encabezado Car"/>
-    <w:basedOn w:val="Fuentedeprrafopredeter"/>
-    <w:link w:val="Encabezado"/>
+  <w:style w:type="character" w:customStyle="1" w:styleId="HeaderChar">
+    <w:name w:val="Header Char"/>
+    <w:basedOn w:val="DefaultParagraphFont"/>
+    <w:link w:val="Header"/>
     <w:uiPriority w:val="99"/>
     <w:semiHidden/>
     <w:rsid w:val="00470B0A"/>
   </w:style>
-  <w:style w:type="paragraph" w:styleId="Piedepgina">
+  <w:style w:type="paragraph" w:styleId="Footer">
     <w:name w:val="footer"/>
     <w:basedOn w:val="Normal"/>
-    <w:link w:val="PiedepginaCar"/>
+    <w:link w:val="FooterChar"/>
     <w:uiPriority w:val="99"/>
     <w:unhideWhenUsed/>
     <w:rsid w:val="00470B0A"/>
@@ -4740,10 +5967,10 @@
       <w:spacing w:after="0" w:line="240" w:lineRule="auto"/>
     </w:pPr>
   </w:style>
-  <w:style w:type="character" w:customStyle="1" w:styleId="PiedepginaCar">
-    <w:name w:val="Pie de página Car"/>
-    <w:basedOn w:val="Fuentedeprrafopredeter"/>
-    <w:link w:val="Piedepgina"/>
+  <w:style w:type="character" w:customStyle="1" w:styleId="FooterChar">
+    <w:name w:val="Footer Char"/>
+    <w:basedOn w:val="DefaultParagraphFont"/>
+    <w:link w:val="Footer"/>
     <w:uiPriority w:val="99"/>
     <w:rsid w:val="00470B0A"/>
   </w:style>
@@ -4923,9 +6150,8 @@
     <w:panose1 w:val="020B0604030504040204"/>
     <w:charset w:val="00"/>
     <w:family w:val="swiss"/>
-    <w:notTrueType/>
     <w:pitch w:val="variable"/>
-    <w:sig w:usb0="00000003" w:usb1="00000000" w:usb2="00000000" w:usb3="00000000" w:csb0="00000001" w:csb1="00000000"/>
+    <w:sig w:usb0="E1002EFF" w:usb1="C000605B" w:usb2="00000029" w:usb3="00000000" w:csb0="000101FF" w:csb1="00000000"/>
   </w:font>
   <w:font w:name="Calibri">
     <w:panose1 w:val="020F0502020204030204"/>
@@ -4979,6 +6205,7 @@
     <w:rsid w:val="00347EB9"/>
     <w:rsid w:val="00454D0D"/>
     <w:rsid w:val="005A73D7"/>
+    <w:rsid w:val="00687858"/>
     <w:rsid w:val="00696C81"/>
     <w:rsid w:val="00932F83"/>
     <w:rsid w:val="00B14CA2"/>
@@ -5003,7 +6230,7 @@
   <w:themeFontLang w:val="es-AR"/>
   <w:clrSchemeMapping w:bg1="light1" w:t1="dark1" w:bg2="light2" w:t2="dark2" w:accent1="accent1" w:accent2="accent2" w:accent3="accent3" w:accent4="accent4" w:accent5="accent5" w:accent6="accent6" w:hyperlink="hyperlink" w:followedHyperlink="followedHyperlink"/>
   <w:decimalSymbol w:val=","/>
-  <w:listSeparator w:val=","/>
+  <w:listSeparator w:val=";"/>
 </w:settings>
 </file>
 
@@ -5168,13 +6395,13 @@
     <w:qFormat/>
     <w:rsid w:val="00696C81"/>
   </w:style>
-  <w:style w:type="character" w:default="1" w:styleId="Fuentedeprrafopredeter">
+  <w:style w:type="character" w:default="1" w:styleId="DefaultParagraphFont">
     <w:name w:val="Default Paragraph Font"/>
     <w:uiPriority w:val="1"/>
     <w:semiHidden/>
     <w:unhideWhenUsed/>
   </w:style>
-  <w:style w:type="table" w:default="1" w:styleId="Tablanormal">
+  <w:style w:type="table" w:default="1" w:styleId="TableNormal">
     <w:name w:val="Normal Table"/>
     <w:uiPriority w:val="99"/>
     <w:semiHidden/>
@@ -5189,7 +6416,7 @@
       </w:tblCellMar>
     </w:tblPr>
   </w:style>
-  <w:style w:type="numbering" w:default="1" w:styleId="Sinlista">
+  <w:style w:type="numbering" w:default="1" w:styleId="NoList">
     <w:name w:val="No List"/>
     <w:uiPriority w:val="99"/>
     <w:semiHidden/>
@@ -5446,13 +6673,13 @@
     <w:name w:val="Normal"/>
     <w:qFormat/>
   </w:style>
-  <w:style w:type="character" w:default="1" w:styleId="Fuentedeprrafopredeter">
+  <w:style w:type="character" w:default="1" w:styleId="DefaultParagraphFont">
     <w:name w:val="Default Paragraph Font"/>
     <w:uiPriority w:val="1"/>
     <w:semiHidden/>
     <w:unhideWhenUsed/>
   </w:style>
-  <w:style w:type="table" w:default="1" w:styleId="Tablanormal">
+  <w:style w:type="table" w:default="1" w:styleId="TableNormal">
     <w:name w:val="Normal Table"/>
     <w:uiPriority w:val="99"/>
     <w:semiHidden/>
@@ -5467,7 +6694,7 @@
       </w:tblCellMar>
     </w:tblPr>
   </w:style>
-  <w:style w:type="numbering" w:default="1" w:styleId="Sinlista">
+  <w:style w:type="numbering" w:default="1" w:styleId="NoList">
     <w:name w:val="No List"/>
     <w:uiPriority w:val="99"/>
     <w:semiHidden/>
@@ -5788,7 +7015,7 @@
 </file>
 
 <file path=customXml/itemProps2.xml><?xml version="1.0" encoding="utf-8"?>
-<ds:datastoreItem xmlns:ds="http://schemas.openxmlformats.org/officeDocument/2006/customXml" ds:itemID="{E26BA4C0-E04C-4ADE-A810-D62FED8C36AF}">
+<ds:datastoreItem xmlns:ds="http://schemas.openxmlformats.org/officeDocument/2006/customXml" ds:itemID="{1BECFF3E-5D60-49BC-B893-356A0E36646F}">
   <ds:schemaRefs>
     <ds:schemaRef ds:uri="http://schemas.openxmlformats.org/officeDocument/2006/bibliography"/>
   </ds:schemaRefs>

</xml_diff>

<commit_message>
mejoro el chamu de abm rol
</commit_message>
<xml_diff>
--- a/Estrategia.docx
+++ b/Estrategia.docx
@@ -2580,8 +2580,6 @@
           <w:shd w:val="clear" w:color="auto" w:fill="FFFFFF"/>
         </w:rPr>
       </w:pPr>
-      <w:bookmarkStart w:id="0" w:name="_GoBack"/>
-      <w:bookmarkEnd w:id="0"/>
     </w:p>
     <w:p>
       <w:pPr>
@@ -2869,8 +2867,75 @@
           <w:szCs w:val="24"/>
           <w:shd w:val="clear" w:color="auto" w:fill="FFFFFF"/>
         </w:rPr>
-        <w:t xml:space="preserve"> al sistema. No es que le quitamos el rol al usuario que lo posea, sino que no lo dejamos de gozar de las funcionalidades en el sistema.</w:t>
-      </w:r>
+        <w:t xml:space="preserve"> al sistema. No es que le quitamos el rol al usuario que lo posea, sino que no lo dejamos </w:t>
+      </w:r>
+      <w:r>
+        <w:rPr>
+          <w:rFonts w:ascii="Cambria" w:hAnsi="Cambria" w:cs="Arial"/>
+          <w:sz w:val="24"/>
+          <w:szCs w:val="24"/>
+          <w:shd w:val="clear" w:color="auto" w:fill="FFFFFF"/>
+        </w:rPr>
+        <w:t>g</w:t>
+      </w:r>
+      <w:r>
+        <w:rPr>
+          <w:rFonts w:ascii="Cambria" w:hAnsi="Cambria" w:cs="Arial"/>
+          <w:sz w:val="24"/>
+          <w:szCs w:val="24"/>
+          <w:shd w:val="clear" w:color="auto" w:fill="FFFFFF"/>
+        </w:rPr>
+        <w:t>ozar de las funcionalidades en el sistema</w:t>
+      </w:r>
+      <w:r>
+        <w:rPr>
+          <w:rFonts w:ascii="Cambria" w:hAnsi="Cambria" w:cs="Arial"/>
+          <w:sz w:val="24"/>
+          <w:szCs w:val="24"/>
+          <w:shd w:val="clear" w:color="auto" w:fill="FFFFFF"/>
+        </w:rPr>
+        <w:t xml:space="preserve"> (no se puede </w:t>
+      </w:r>
+      <w:proofErr w:type="spellStart"/>
+      <w:r>
+        <w:rPr>
+          <w:rFonts w:ascii="Cambria" w:hAnsi="Cambria" w:cs="Arial"/>
+          <w:sz w:val="24"/>
+          <w:szCs w:val="24"/>
+          <w:shd w:val="clear" w:color="auto" w:fill="FFFFFF"/>
+        </w:rPr>
+        <w:t>loguear</w:t>
+      </w:r>
+      <w:proofErr w:type="spellEnd"/>
+      <w:r>
+        <w:rPr>
+          <w:rFonts w:ascii="Cambria" w:hAnsi="Cambria" w:cs="Arial"/>
+          <w:sz w:val="24"/>
+          <w:szCs w:val="24"/>
+          <w:shd w:val="clear" w:color="auto" w:fill="FFFFFF"/>
+        </w:rPr>
+        <w:t>)</w:t>
+      </w:r>
+      <w:r>
+        <w:rPr>
+          <w:rFonts w:ascii="Cambria" w:hAnsi="Cambria" w:cs="Arial"/>
+          <w:sz w:val="24"/>
+          <w:szCs w:val="24"/>
+          <w:shd w:val="clear" w:color="auto" w:fill="FFFFFF"/>
+        </w:rPr>
+        <w:t>.</w:t>
+      </w:r>
+      <w:r>
+        <w:rPr>
+          <w:rFonts w:ascii="Cambria" w:hAnsi="Cambria" w:cs="Arial"/>
+          <w:sz w:val="24"/>
+          <w:szCs w:val="24"/>
+          <w:shd w:val="clear" w:color="auto" w:fill="FFFFFF"/>
+        </w:rPr>
+        <w:t xml:space="preserve"> Al momento de volver a habilitar el rol, los usuarios con dicho rol pueden volver a interactuar con el sistema (si bien el enunciado dice que “no implica”, tampoco dice que no hay que hacerlo)</w:t>
+      </w:r>
+      <w:bookmarkStart w:id="0" w:name="_GoBack"/>
+      <w:bookmarkEnd w:id="0"/>
     </w:p>
     <w:p>
       <w:pPr>
@@ -3004,7 +3069,16 @@
           <w:sz w:val="24"/>
           <w:szCs w:val="24"/>
         </w:rPr>
-        <w:t xml:space="preserve"> Las zonas de preferencia que pueden elegir los que quieran registrarse como Clientes son </w:t>
+        <w:t xml:space="preserve"> Las zonas de </w:t>
+      </w:r>
+      <w:r>
+        <w:rPr>
+          <w:rFonts w:ascii="Cambria" w:hAnsi="Cambria" w:cs="Arial"/>
+          <w:sz w:val="24"/>
+          <w:szCs w:val="24"/>
+        </w:rPr>
+        <w:lastRenderedPageBreak/>
+        <w:t xml:space="preserve">preferencia que pueden elegir los que quieran registrarse como Clientes son </w:t>
       </w:r>
       <w:proofErr w:type="gramStart"/>
       <w:r>
@@ -3550,7 +3624,16 @@
           <w:sz w:val="24"/>
           <w:szCs w:val="24"/>
         </w:rPr>
-        <w:t xml:space="preserve"> ya estará cargado y deshabilitado el campo </w:t>
+        <w:t xml:space="preserve"> ya estará cargado y deshabilitado el </w:t>
+      </w:r>
+      <w:r>
+        <w:rPr>
+          <w:rFonts w:ascii="Cambria" w:hAnsi="Cambria" w:cs="Arial"/>
+          <w:sz w:val="24"/>
+          <w:szCs w:val="24"/>
+        </w:rPr>
+        <w:lastRenderedPageBreak/>
+        <w:t xml:space="preserve">campo </w:t>
       </w:r>
       <w:proofErr w:type="spellStart"/>
       <w:r>
@@ -4399,7 +4482,7 @@
         <v:path o:extrusionok="f" gradientshapeok="t" o:connecttype="rect"/>
         <o:lock v:ext="edit" aspectratio="t"/>
       </v:shapetype>
-      <v:shape id="_x0000_i1033" type="#_x0000_t75" style="width:11.35pt;height:11.35pt" o:bullet="t">
+      <v:shape id="_x0000_i1029" type="#_x0000_t75" style="width:11.35pt;height:11.35pt" o:bullet="t">
         <v:imagedata r:id="rId1" o:title="mso4FC9"/>
       </v:shape>
     </w:pict>
@@ -6211,6 +6294,7 @@
     <w:rsid w:val="00B14CA2"/>
     <w:rsid w:val="00BF52B2"/>
     <w:rsid w:val="00CA2B58"/>
+    <w:rsid w:val="00CF0525"/>
     <w:rsid w:val="00DB7733"/>
     <w:rsid w:val="00F16C65"/>
   </w:rsids>
@@ -7015,7 +7099,7 @@
 </file>
 
 <file path=customXml/itemProps2.xml><?xml version="1.0" encoding="utf-8"?>
-<ds:datastoreItem xmlns:ds="http://schemas.openxmlformats.org/officeDocument/2006/customXml" ds:itemID="{1BECFF3E-5D60-49BC-B893-356A0E36646F}">
+<ds:datastoreItem xmlns:ds="http://schemas.openxmlformats.org/officeDocument/2006/customXml" ds:itemID="{F91132A9-66A1-4FE5-8DE1-8721BC8FAC7E}">
   <ds:schemaRefs>
     <ds:schemaRef ds:uri="http://schemas.openxmlformats.org/officeDocument/2006/bibliography"/>
   </ds:schemaRefs>

</xml_diff>

<commit_message>
Estrategia andando como un campeon
</commit_message>
<xml_diff>
--- a/Estrategia.docx
+++ b/Estrategia.docx
@@ -57,7 +57,6 @@
                 <w:dataBinding w:prefixMappings="xmlns:ns0='http://schemas.openxmlformats.org/package/2006/metadata/core-properties' xmlns:ns1='http://purl.org/dc/elements/1.1/'" w:xpath="/ns0:coreProperties[1]/ns1:title[1]" w:storeItemID="{6C3C8BC8-F283-45AE-878A-BAB7291924A1}"/>
                 <w:text/>
               </w:sdtPr>
-              <w:sdtEndPr/>
               <w:sdtContent>
                 <w:r>
                   <w:rPr>
@@ -103,7 +102,6 @@
                 <w:calendar w:val="gregorian"/>
               </w:date>
             </w:sdtPr>
-            <w:sdtEndPr/>
             <w:sdtContent>
               <w:p>
                 <w:pPr>
@@ -145,7 +143,6 @@
             <w:dataBinding w:prefixMappings="xmlns:ns0='http://schemas.microsoft.com/office/2006/coverPageProps'" w:xpath="/ns0:CoverPageProperties[1]/ns0:Abstract[1]" w:storeItemID="{55AF091B-3C7A-41E3-B477-F2FDAA23CFDA}"/>
             <w:text/>
           </w:sdtPr>
-          <w:sdtEndPr/>
           <w:sdtContent>
             <w:tc>
               <w:tcPr>
@@ -321,7 +318,6 @@
             <w:dataBinding w:prefixMappings="xmlns:ns0='http://schemas.openxmlformats.org/package/2006/metadata/core-properties' xmlns:ns1='http://purl.org/dc/elements/1.1/'" w:xpath="/ns0:coreProperties[1]/ns1:subject[1]" w:storeItemID="{6C3C8BC8-F283-45AE-878A-BAB7291924A1}"/>
             <w:text/>
           </w:sdtPr>
-          <w:sdtEndPr/>
           <w:sdtContent>
             <w:tc>
               <w:tcPr>
@@ -370,7 +366,12 @@
           <w:docPartUnique/>
         </w:docPartObj>
       </w:sdtPr>
-      <w:sdtEndPr/>
+      <w:sdtEndPr>
+        <w:rPr>
+          <w:b w:val="0"/>
+          <w:bCs/>
+        </w:rPr>
+      </w:sdtEndPr>
       <w:sdtContent>
         <w:p>
           <w:pPr>
@@ -393,7 +394,7 @@
               <w:lang w:val="es-ES" w:eastAsia="es-ES"/>
             </w:rPr>
             <w:drawing>
-              <wp:anchor distT="0" distB="0" distL="114300" distR="114300" simplePos="0" relativeHeight="251658240" behindDoc="1" locked="0" layoutInCell="1" allowOverlap="1" wp14:anchorId="68262C1B" wp14:editId="1B76E971">
+              <wp:anchor distT="0" distB="0" distL="114300" distR="114300" simplePos="0" relativeHeight="251658240" behindDoc="1" locked="0" layoutInCell="1" allowOverlap="1" wp14:anchorId="12470525" wp14:editId="499D0E0B">
                 <wp:simplePos x="0" y="0"/>
                 <wp:positionH relativeFrom="column">
                   <wp:posOffset>2491740</wp:posOffset>
@@ -858,14 +859,10 @@
         <w:p/>
         <w:p>
           <w:r>
-            <w:t xml:space="preserve">Diagrama de Entidad-Relación </w:t>
+            <w:t>Diagrama de Entidad-Relación -------------</w:t>
           </w:r>
           <w:r>
-            <w:tab/>
-          </w:r>
-          <w:r>
-            <w:tab/>
-            <w:t xml:space="preserve"> ---------------------------------------------------------- 2</w:t>
+            <w:t>---------------------------------------------------------- 2</w:t>
           </w:r>
         </w:p>
         <w:p>
@@ -873,21 +870,31 @@
             <w:t xml:space="preserve">Descripción de las entidades </w:t>
           </w:r>
           <w:r>
-            <w:tab/>
+            <w:t>----------------</w:t>
           </w:r>
           <w:r>
-            <w:tab/>
-            <w:t xml:space="preserve"> ---------------------------------------------------------- 3</w:t>
+            <w:t>---------------------------------------------------------- 3</w:t>
           </w:r>
         </w:p>
         <w:p>
           <w:r>
-            <w:t>Decisiones de diseño e implementación ----------------------------------------------------------</w:t>
+            <w:t>Decisiones de diseño e implementación ---------------------------------------------------------- 5</w:t>
           </w:r>
-          <w:bookmarkStart w:id="0" w:name="_GoBack"/>
-          <w:bookmarkEnd w:id="0"/>
+        </w:p>
+        <w:p>
           <w:r>
-            <w:t xml:space="preserve"> 5</w:t>
+            <w:t>Subrutinas utilizadas ----------------------------------------------------------</w:t>
+          </w:r>
+          <w:r>
+            <w:t>------------------------------ 9</w:t>
+          </w:r>
+        </w:p>
+        <w:p>
+          <w:r>
+            <w:t>Clases utilizadas en la aplicación ------------------------------------------------------------------- 1</w:t>
+          </w:r>
+          <w:r>
+            <w:t>2</w:t>
           </w:r>
         </w:p>
         <w:p>
@@ -1046,27 +1053,16 @@
         </w:p>
         <w:p>
           <w:pPr>
-            <w:rPr>
-              <w:rFonts w:ascii="Adobe Fangsong Std R" w:eastAsia="Adobe Fangsong Std R" w:hAnsi="Adobe Fangsong Std R" w:cs="Times New Roman"/>
-              <w:b/>
-              <w:color w:val="758C5A" w:themeColor="accent2" w:themeShade="BF"/>
-              <w:sz w:val="24"/>
-              <w:szCs w:val="24"/>
-            </w:rPr>
+            <w:pStyle w:val="Heading2"/>
           </w:pPr>
+          <w:r>
+            <w:lastRenderedPageBreak/>
+            <w:t>Diagrama Entidad – Relación</w:t>
+          </w:r>
         </w:p>
+        <w:p/>
       </w:sdtContent>
     </w:sdt>
-    <w:p>
-      <w:pPr>
-        <w:pStyle w:val="Heading2"/>
-      </w:pPr>
-      <w:r>
-        <w:lastRenderedPageBreak/>
-        <w:t>Diagrama Entidad – Relación</w:t>
-      </w:r>
-    </w:p>
-    <w:p/>
     <w:p>
       <w:r>
         <w:rPr>
@@ -1150,19 +1146,43 @@
           <w:rFonts w:ascii="Cambria" w:hAnsi="Cambria"/>
         </w:rPr>
       </w:pPr>
+      <w:proofErr w:type="spellStart"/>
       <w:r>
         <w:rPr>
           <w:rFonts w:ascii="Cambria" w:hAnsi="Cambria"/>
           <w:b/>
           <w:color w:val="746425" w:themeColor="accent1" w:themeShade="80"/>
         </w:rPr>
-        <w:t>Usuarios:</w:t>
-      </w:r>
-      <w:r>
-        <w:rPr>
-          <w:rFonts w:ascii="Cambria" w:hAnsi="Cambria"/>
-        </w:rPr>
-        <w:t xml:space="preserve"> Posee los datos para la autenticación de los usuarios al momento de </w:t>
+        <w:t>Usuarios</w:t>
+      </w:r>
+      <w:proofErr w:type="gramStart"/>
+      <w:r>
+        <w:rPr>
+          <w:rFonts w:ascii="Cambria" w:hAnsi="Cambria"/>
+          <w:b/>
+          <w:color w:val="746425" w:themeColor="accent1" w:themeShade="80"/>
+        </w:rPr>
+        <w:t>:</w:t>
+      </w:r>
+      <w:r>
+        <w:rPr>
+          <w:rFonts w:ascii="Cambria" w:hAnsi="Cambria"/>
+        </w:rPr>
+        <w:t>La</w:t>
+      </w:r>
+      <w:proofErr w:type="spellEnd"/>
+      <w:proofErr w:type="gramEnd"/>
+      <w:r>
+        <w:rPr>
+          <w:rFonts w:ascii="Cambria" w:hAnsi="Cambria"/>
+        </w:rPr>
+        <w:t xml:space="preserve"> tabla Usuarios p</w:t>
+      </w:r>
+      <w:r>
+        <w:rPr>
+          <w:rFonts w:ascii="Cambria" w:hAnsi="Cambria"/>
+        </w:rPr>
+        <w:t xml:space="preserve">osee los datos para la autenticación de los usuarios al momento de </w:t>
       </w:r>
       <w:proofErr w:type="spellStart"/>
       <w:r>
@@ -1542,23 +1562,31 @@
           <w:b/>
           <w:color w:val="746425" w:themeColor="accent1" w:themeShade="80"/>
         </w:rPr>
-        <w:t>Funcionalidad_por_rol</w:t>
-      </w:r>
-      <w:proofErr w:type="spellEnd"/>
+        <w:t>Funcion</w:t>
+      </w:r>
       <w:r>
         <w:rPr>
           <w:rFonts w:ascii="Cambria" w:hAnsi="Cambria"/>
           <w:b/>
           <w:color w:val="746425" w:themeColor="accent1" w:themeShade="80"/>
         </w:rPr>
-        <w:t>:</w:t>
-      </w:r>
+        <w:t>_por_rol</w:t>
+      </w:r>
+      <w:proofErr w:type="spellEnd"/>
       <w:r>
         <w:rPr>
           <w:rFonts w:ascii="Cambria" w:hAnsi="Cambria"/>
           <w:b/>
           <w:color w:val="746425" w:themeColor="accent1" w:themeShade="80"/>
         </w:rPr>
+        <w:t>:</w:t>
+      </w:r>
+      <w:r>
+        <w:rPr>
+          <w:rFonts w:ascii="Cambria" w:hAnsi="Cambria"/>
+          <w:b/>
+          <w:color w:val="746425" w:themeColor="accent1" w:themeShade="80"/>
+        </w:rPr>
         <w:t xml:space="preserve"> </w:t>
       </w:r>
       <w:r>
@@ -1581,7 +1609,14 @@
           <w:rFonts w:ascii="Cambria" w:hAnsi="Cambria"/>
           <w:color w:val="auto"/>
         </w:rPr>
-        <w:t>Funcionalidad_por_rol</w:t>
+        <w:t>Funcion</w:t>
+      </w:r>
+      <w:r>
+        <w:rPr>
+          <w:rFonts w:ascii="Cambria" w:hAnsi="Cambria"/>
+          <w:color w:val="auto"/>
+        </w:rPr>
+        <w:t>_por_rol</w:t>
       </w:r>
       <w:proofErr w:type="spellEnd"/>
       <w:r>
@@ -1988,8 +2023,229 @@
     <w:p>
       <w:pPr>
         <w:pStyle w:val="Default"/>
-        <w:rPr>
-          <w:rFonts w:ascii="Cambria" w:hAnsi="Cambria"/>
+        <w:numPr>
+          <w:ilvl w:val="0"/>
+          <w:numId w:val="2"/>
+        </w:numPr>
+        <w:rPr>
+          <w:rFonts w:ascii="Cambria" w:hAnsi="Cambria"/>
+        </w:rPr>
+      </w:pPr>
+      <w:r>
+        <w:rPr>
+          <w:rFonts w:ascii="Cambria" w:hAnsi="Cambria"/>
+          <w:b/>
+          <w:color w:val="746425" w:themeColor="accent1" w:themeShade="80"/>
+        </w:rPr>
+        <w:t>Promociones</w:t>
+      </w:r>
+      <w:r>
+        <w:rPr>
+          <w:rFonts w:ascii="Cambria" w:hAnsi="Cambria"/>
+          <w:b/>
+          <w:color w:val="746425" w:themeColor="accent1" w:themeShade="80"/>
+        </w:rPr>
+        <w:t>,</w:t>
+      </w:r>
+      <w:r>
+        <w:rPr>
+          <w:rFonts w:ascii="Cambria" w:hAnsi="Cambria"/>
+          <w:b/>
+          <w:color w:val="746425" w:themeColor="accent1" w:themeShade="80"/>
+        </w:rPr>
+        <w:t xml:space="preserve"> Localidades</w:t>
+      </w:r>
+      <w:r>
+        <w:rPr>
+          <w:rFonts w:ascii="Cambria" w:hAnsi="Cambria"/>
+          <w:b/>
+          <w:color w:val="746425" w:themeColor="accent1" w:themeShade="80"/>
+        </w:rPr>
+        <w:t xml:space="preserve">, </w:t>
+      </w:r>
+      <w:proofErr w:type="spellStart"/>
+      <w:r>
+        <w:rPr>
+          <w:rFonts w:ascii="Cambria" w:hAnsi="Cambria"/>
+          <w:b/>
+          <w:color w:val="746425" w:themeColor="accent1" w:themeShade="80"/>
+        </w:rPr>
+        <w:t>Localidad_por_promocion</w:t>
+      </w:r>
+      <w:proofErr w:type="spellEnd"/>
+      <w:r>
+        <w:rPr>
+          <w:rFonts w:ascii="Cambria" w:hAnsi="Cambria"/>
+          <w:b/>
+          <w:color w:val="746425" w:themeColor="accent1" w:themeShade="80"/>
+        </w:rPr>
+        <w:t xml:space="preserve">, </w:t>
+      </w:r>
+      <w:proofErr w:type="spellStart"/>
+      <w:r>
+        <w:rPr>
+          <w:rFonts w:ascii="Cambria" w:hAnsi="Cambria"/>
+          <w:b/>
+          <w:color w:val="746425" w:themeColor="accent1" w:themeShade="80"/>
+        </w:rPr>
+        <w:t>Estados_Promociones</w:t>
+      </w:r>
+      <w:proofErr w:type="spellEnd"/>
+      <w:r>
+        <w:rPr>
+          <w:rFonts w:ascii="Cambria" w:hAnsi="Cambria"/>
+          <w:b/>
+          <w:color w:val="746425" w:themeColor="accent1" w:themeShade="80"/>
+        </w:rPr>
+        <w:t>:</w:t>
+      </w:r>
+      <w:r>
+        <w:rPr>
+          <w:rFonts w:ascii="Cambria" w:hAnsi="Cambria"/>
+        </w:rPr>
+        <w:t xml:space="preserve"> </w:t>
+      </w:r>
+      <w:r>
+        <w:rPr>
+          <w:rFonts w:ascii="Cambria" w:hAnsi="Cambria"/>
+        </w:rPr>
+        <w:t>Cada proveedor arma la promoción que desea ofrecer antes que sea publicada</w:t>
+      </w:r>
+      <w:r>
+        <w:rPr>
+          <w:rFonts w:ascii="Cambria" w:hAnsi="Cambria"/>
+        </w:rPr>
+        <w:t xml:space="preserve">, estas promociones son ofrecidas en una o varias localidades, a su vez los usuarios eligen </w:t>
+      </w:r>
+      <w:r>
+        <w:rPr>
+          <w:rFonts w:ascii="Cambria" w:hAnsi="Cambria"/>
+        </w:rPr>
+        <w:t>las</w:t>
+      </w:r>
+      <w:r>
+        <w:rPr>
+          <w:rFonts w:ascii="Cambria" w:hAnsi="Cambria"/>
+        </w:rPr>
+        <w:t xml:space="preserve"> localidad</w:t>
+      </w:r>
+      <w:r>
+        <w:rPr>
+          <w:rFonts w:ascii="Cambria" w:hAnsi="Cambria"/>
+        </w:rPr>
+        <w:t>es</w:t>
+      </w:r>
+      <w:r>
+        <w:rPr>
+          <w:rFonts w:ascii="Cambria" w:hAnsi="Cambria"/>
+        </w:rPr>
+        <w:t xml:space="preserve"> para la</w:t>
+      </w:r>
+      <w:r>
+        <w:rPr>
+          <w:rFonts w:ascii="Cambria" w:hAnsi="Cambria"/>
+        </w:rPr>
+        <w:t>s</w:t>
+      </w:r>
+      <w:r>
+        <w:rPr>
+          <w:rFonts w:ascii="Cambria" w:hAnsi="Cambria"/>
+        </w:rPr>
+        <w:t xml:space="preserve"> cual</w:t>
+      </w:r>
+      <w:r>
+        <w:rPr>
+          <w:rFonts w:ascii="Cambria" w:hAnsi="Cambria"/>
+        </w:rPr>
+        <w:t>es</w:t>
+      </w:r>
+      <w:r>
+        <w:rPr>
+          <w:rFonts w:ascii="Cambria" w:hAnsi="Cambria"/>
+        </w:rPr>
+        <w:t xml:space="preserve"> desean obtener información d</w:t>
+      </w:r>
+      <w:r>
+        <w:rPr>
+          <w:rFonts w:ascii="Cambria" w:hAnsi="Cambria"/>
+        </w:rPr>
+        <w:t>e las promociones ofrecidas en tales lugares</w:t>
+      </w:r>
+      <w:r>
+        <w:rPr>
+          <w:rFonts w:ascii="Cambria" w:hAnsi="Cambria"/>
+        </w:rPr>
+        <w:t>.</w:t>
+      </w:r>
+    </w:p>
+    <w:p>
+      <w:pPr>
+        <w:pStyle w:val="Default"/>
+        <w:ind w:left="708"/>
+        <w:rPr>
+          <w:rFonts w:ascii="Cambria" w:hAnsi="Cambria" w:cstheme="minorBidi"/>
+          <w:color w:val="auto"/>
+        </w:rPr>
+      </w:pPr>
+      <w:r>
+        <w:rPr>
+          <w:rFonts w:ascii="Cambria" w:hAnsi="Cambria" w:cstheme="minorBidi"/>
+          <w:color w:val="auto"/>
+        </w:rPr>
+        <w:t xml:space="preserve">Además, la tabla Promociones fue utilizada como </w:t>
+      </w:r>
+      <w:r>
+        <w:rPr>
+          <w:rFonts w:ascii="Cambria" w:hAnsi="Cambria" w:cstheme="minorBidi"/>
+          <w:color w:val="auto"/>
+        </w:rPr>
+        <w:t>herramienta</w:t>
+      </w:r>
+      <w:r>
+        <w:rPr>
+          <w:rFonts w:ascii="Cambria" w:hAnsi="Cambria" w:cstheme="minorBidi"/>
+          <w:color w:val="auto"/>
+        </w:rPr>
+        <w:t xml:space="preserve"> para poder solucionar inconsistencias en los códigos de cupones y poder cargar en el sistema todas las operaciones que se realizaron con los mismos, sin perder el dinero que dichas operaciones involucraban.</w:t>
+      </w:r>
+      <w:r>
+        <w:rPr>
+          <w:rFonts w:ascii="Cambria" w:hAnsi="Cambria" w:cstheme="minorBidi"/>
+          <w:color w:val="auto"/>
+        </w:rPr>
+        <w:t xml:space="preserve"> </w:t>
+      </w:r>
+      <w:r>
+        <w:rPr>
+          <w:rFonts w:ascii="Cambria" w:hAnsi="Cambria" w:cstheme="minorBidi"/>
+          <w:color w:val="auto"/>
+        </w:rPr>
+        <w:t xml:space="preserve">Las promociones tienen estados (Publicado, A Publicar), que se encuentran en la tabla </w:t>
+      </w:r>
+      <w:proofErr w:type="spellStart"/>
+      <w:r>
+        <w:rPr>
+          <w:rFonts w:ascii="Cambria" w:hAnsi="Cambria" w:cstheme="minorBidi"/>
+          <w:color w:val="auto"/>
+        </w:rPr>
+        <w:t>Estados_Promociones</w:t>
+      </w:r>
+      <w:proofErr w:type="spellEnd"/>
+      <w:r>
+        <w:rPr>
+          <w:rFonts w:ascii="Cambria" w:hAnsi="Cambria" w:cstheme="minorBidi"/>
+          <w:color w:val="auto"/>
+        </w:rPr>
+        <w:t>.</w:t>
+      </w:r>
+    </w:p>
+    <w:p>
+      <w:pPr>
+        <w:pStyle w:val="Default"/>
+        <w:ind w:left="708"/>
+        <w:rPr>
+          <w:rFonts w:ascii="Cambria" w:hAnsi="Cambria" w:cstheme="minorBidi"/>
+          <w:color w:val="auto"/>
         </w:rPr>
       </w:pPr>
     </w:p>
@@ -2001,214 +2257,34 @@
           <w:numId w:val="2"/>
         </w:numPr>
         <w:rPr>
-          <w:rFonts w:ascii="Cambria" w:hAnsi="Cambria"/>
-        </w:rPr>
-      </w:pPr>
+          <w:rFonts w:ascii="Cambria" w:hAnsi="Cambria" w:cstheme="minorBidi"/>
+          <w:color w:val="auto"/>
+        </w:rPr>
+      </w:pPr>
+      <w:proofErr w:type="spellStart"/>
       <w:r>
         <w:rPr>
           <w:rFonts w:ascii="Cambria" w:hAnsi="Cambria"/>
           <w:b/>
           <w:color w:val="746425" w:themeColor="accent1" w:themeShade="80"/>
         </w:rPr>
-        <w:t>Promociones</w:t>
-      </w:r>
+        <w:t>Localidad_por_usuario</w:t>
+      </w:r>
+      <w:proofErr w:type="spellEnd"/>
       <w:r>
         <w:rPr>
           <w:rFonts w:ascii="Cambria" w:hAnsi="Cambria"/>
           <w:b/>
           <w:color w:val="746425" w:themeColor="accent1" w:themeShade="80"/>
         </w:rPr>
-        <w:t>,</w:t>
-      </w:r>
-      <w:r>
-        <w:rPr>
-          <w:rFonts w:ascii="Cambria" w:hAnsi="Cambria"/>
-          <w:b/>
-          <w:color w:val="746425" w:themeColor="accent1" w:themeShade="80"/>
-        </w:rPr>
-        <w:t xml:space="preserve"> Localidades</w:t>
-      </w:r>
-      <w:r>
-        <w:rPr>
-          <w:rFonts w:ascii="Cambria" w:hAnsi="Cambria"/>
-          <w:b/>
-          <w:color w:val="746425" w:themeColor="accent1" w:themeShade="80"/>
-        </w:rPr>
-        <w:t xml:space="preserve">, </w:t>
-      </w:r>
-      <w:proofErr w:type="spellStart"/>
-      <w:r>
-        <w:rPr>
-          <w:rFonts w:ascii="Cambria" w:hAnsi="Cambria"/>
-          <w:b/>
-          <w:color w:val="746425" w:themeColor="accent1" w:themeShade="80"/>
-        </w:rPr>
-        <w:t>Localidad_por_promocion</w:t>
-      </w:r>
-      <w:proofErr w:type="spellEnd"/>
-      <w:r>
-        <w:rPr>
-          <w:rFonts w:ascii="Cambria" w:hAnsi="Cambria"/>
-          <w:b/>
-          <w:color w:val="746425" w:themeColor="accent1" w:themeShade="80"/>
-        </w:rPr>
-        <w:t xml:space="preserve">, </w:t>
-      </w:r>
-      <w:proofErr w:type="spellStart"/>
-      <w:r>
-        <w:rPr>
-          <w:rFonts w:ascii="Cambria" w:hAnsi="Cambria"/>
-          <w:b/>
-          <w:color w:val="746425" w:themeColor="accent1" w:themeShade="80"/>
-        </w:rPr>
-        <w:t>Estados_Promociones</w:t>
-      </w:r>
-      <w:proofErr w:type="spellEnd"/>
-      <w:r>
-        <w:rPr>
-          <w:rFonts w:ascii="Cambria" w:hAnsi="Cambria"/>
-          <w:b/>
-          <w:color w:val="746425" w:themeColor="accent1" w:themeShade="80"/>
-        </w:rPr>
-        <w:t>:</w:t>
-      </w:r>
-      <w:r>
-        <w:rPr>
-          <w:rFonts w:ascii="Cambria" w:hAnsi="Cambria"/>
-        </w:rPr>
-        <w:t xml:space="preserve"> </w:t>
-      </w:r>
-      <w:r>
-        <w:rPr>
-          <w:rFonts w:ascii="Cambria" w:hAnsi="Cambria"/>
-        </w:rPr>
-        <w:t>Cada proveedor arma la promoción que desea ofrecer antes que sea publicada</w:t>
-      </w:r>
-      <w:r>
-        <w:rPr>
-          <w:rFonts w:ascii="Cambria" w:hAnsi="Cambria"/>
-        </w:rPr>
-        <w:t xml:space="preserve">, estas promociones son ofrecidas en una o varias localidades, a su vez los usuarios eligen </w:t>
-      </w:r>
-      <w:r>
-        <w:rPr>
-          <w:rFonts w:ascii="Cambria" w:hAnsi="Cambria"/>
-        </w:rPr>
-        <w:t>las</w:t>
-      </w:r>
-      <w:r>
-        <w:rPr>
-          <w:rFonts w:ascii="Cambria" w:hAnsi="Cambria"/>
-        </w:rPr>
-        <w:t xml:space="preserve"> localidad</w:t>
-      </w:r>
-      <w:r>
-        <w:rPr>
-          <w:rFonts w:ascii="Cambria" w:hAnsi="Cambria"/>
-        </w:rPr>
-        <w:t>es</w:t>
-      </w:r>
-      <w:r>
-        <w:rPr>
-          <w:rFonts w:ascii="Cambria" w:hAnsi="Cambria"/>
-        </w:rPr>
-        <w:t xml:space="preserve"> para la</w:t>
-      </w:r>
-      <w:r>
-        <w:rPr>
-          <w:rFonts w:ascii="Cambria" w:hAnsi="Cambria"/>
-        </w:rPr>
-        <w:t>s</w:t>
-      </w:r>
-      <w:r>
-        <w:rPr>
-          <w:rFonts w:ascii="Cambria" w:hAnsi="Cambria"/>
-        </w:rPr>
-        <w:t xml:space="preserve"> cual</w:t>
-      </w:r>
-      <w:r>
-        <w:rPr>
-          <w:rFonts w:ascii="Cambria" w:hAnsi="Cambria"/>
-        </w:rPr>
-        <w:t>es</w:t>
-      </w:r>
-      <w:r>
-        <w:rPr>
-          <w:rFonts w:ascii="Cambria" w:hAnsi="Cambria"/>
-        </w:rPr>
-        <w:t xml:space="preserve"> desean obtener información d</w:t>
-      </w:r>
-      <w:r>
-        <w:rPr>
-          <w:rFonts w:ascii="Cambria" w:hAnsi="Cambria"/>
-        </w:rPr>
-        <w:t>e las promociones ofrecidas en tales lugares</w:t>
-      </w:r>
-      <w:r>
-        <w:rPr>
-          <w:rFonts w:ascii="Cambria" w:hAnsi="Cambria"/>
-        </w:rPr>
-        <w:t>.</w:t>
-      </w:r>
-    </w:p>
-    <w:p>
-      <w:pPr>
-        <w:pStyle w:val="Default"/>
-        <w:ind w:left="708"/>
-        <w:rPr>
-          <w:rFonts w:ascii="Cambria" w:hAnsi="Cambria"/>
-        </w:rPr>
-      </w:pPr>
-      <w:r>
-        <w:rPr>
-          <w:rFonts w:ascii="Cambria" w:hAnsi="Cambria" w:cstheme="minorBidi"/>
+        <w:t xml:space="preserve">: </w:t>
+      </w:r>
+      <w:r>
+        <w:rPr>
+          <w:rFonts w:ascii="Cambria" w:hAnsi="Cambria"/>
           <w:color w:val="auto"/>
         </w:rPr>
-        <w:t xml:space="preserve">Además, la tabla Promociones fue utilizada como </w:t>
-      </w:r>
-      <w:r>
-        <w:rPr>
-          <w:rFonts w:ascii="Cambria" w:hAnsi="Cambria" w:cstheme="minorBidi"/>
-          <w:color w:val="auto"/>
-        </w:rPr>
-        <w:t>herramienta</w:t>
-      </w:r>
-      <w:r>
-        <w:rPr>
-          <w:rFonts w:ascii="Cambria" w:hAnsi="Cambria" w:cstheme="minorBidi"/>
-          <w:color w:val="auto"/>
-        </w:rPr>
-        <w:t xml:space="preserve"> para poder solucionar inconsistencias en los códigos de cupones y poder cargar en el sistema todas las operaciones que se realizaron con los mismos, sin perder el dinero que dichas operaciones involucraban.</w:t>
-      </w:r>
-      <w:r>
-        <w:rPr>
-          <w:rFonts w:ascii="Cambria" w:hAnsi="Cambria" w:cstheme="minorBidi"/>
-          <w:color w:val="auto"/>
-        </w:rPr>
-        <w:t xml:space="preserve"> </w:t>
-      </w:r>
-      <w:r>
-        <w:rPr>
-          <w:rFonts w:ascii="Cambria" w:hAnsi="Cambria" w:cstheme="minorBidi"/>
-          <w:color w:val="auto"/>
-        </w:rPr>
-        <w:t xml:space="preserve">Las promociones tienen estados (Publicado, A Publicar), que se encuentran en la tabla </w:t>
-      </w:r>
-      <w:proofErr w:type="spellStart"/>
-      <w:r>
-        <w:rPr>
-          <w:rFonts w:ascii="Cambria" w:hAnsi="Cambria" w:cstheme="minorBidi"/>
-          <w:color w:val="auto"/>
-        </w:rPr>
-        <w:t>Estados_Promociones</w:t>
-      </w:r>
-      <w:proofErr w:type="spellEnd"/>
-      <w:r>
-        <w:rPr>
-          <w:rFonts w:ascii="Cambria" w:hAnsi="Cambria" w:cstheme="minorBidi"/>
-          <w:color w:val="auto"/>
-        </w:rPr>
-        <w:t>.</w:t>
+        <w:t>Guarda todas las preferencias de los usuarios que compran cupones.</w:t>
       </w:r>
     </w:p>
     <w:p>
@@ -2481,16 +2557,6 @@
     </w:p>
     <w:p>
       <w:pPr>
-        <w:pStyle w:val="Default"/>
-        <w:ind w:left="720"/>
-        <w:rPr>
-          <w:sz w:val="22"/>
-          <w:szCs w:val="22"/>
-        </w:rPr>
-      </w:pPr>
-    </w:p>
-    <w:p>
-      <w:pPr>
         <w:pStyle w:val="Heading2"/>
       </w:pPr>
       <w:r>
@@ -2844,9 +2910,8 @@
           <w:szCs w:val="24"/>
           <w:shd w:val="clear" w:color="auto" w:fill="FFFFFF"/>
         </w:rPr>
-        <w:t>”. En la sección “</w:t>
-      </w:r>
-      <w:proofErr w:type="spellStart"/>
+        <w:t>”</w:t>
+      </w:r>
       <w:r>
         <w:rPr>
           <w:rFonts w:ascii="Cambria" w:hAnsi="Cambria" w:cs="Arial"/>
@@ -2854,6 +2919,74 @@
           <w:szCs w:val="24"/>
           <w:shd w:val="clear" w:color="auto" w:fill="FFFFFF"/>
         </w:rPr>
+        <w:t>, ubicado en “</w:t>
+      </w:r>
+      <w:r>
+        <w:rPr>
+          <w:rFonts w:ascii="Cambria" w:hAnsi="Cambria" w:cs="Arial"/>
+          <w:sz w:val="24"/>
+          <w:szCs w:val="24"/>
+          <w:shd w:val="clear" w:color="auto" w:fill="FFFFFF"/>
+        </w:rPr>
+        <w:t>\</w:t>
+      </w:r>
+      <w:proofErr w:type="spellStart"/>
+      <w:r>
+        <w:rPr>
+          <w:rFonts w:ascii="Cambria" w:hAnsi="Cambria" w:cs="Arial"/>
+          <w:sz w:val="24"/>
+          <w:szCs w:val="24"/>
+          <w:shd w:val="clear" w:color="auto" w:fill="FFFFFF"/>
+        </w:rPr>
+        <w:t>src</w:t>
+      </w:r>
+      <w:proofErr w:type="spellEnd"/>
+      <w:r>
+        <w:rPr>
+          <w:rFonts w:ascii="Cambria" w:hAnsi="Cambria" w:cs="Arial"/>
+          <w:sz w:val="24"/>
+          <w:szCs w:val="24"/>
+          <w:shd w:val="clear" w:color="auto" w:fill="FFFFFF"/>
+        </w:rPr>
+        <w:t>\</w:t>
+      </w:r>
+      <w:proofErr w:type="spellStart"/>
+      <w:r>
+        <w:rPr>
+          <w:rFonts w:ascii="Cambria" w:hAnsi="Cambria" w:cs="Arial"/>
+          <w:sz w:val="24"/>
+          <w:szCs w:val="24"/>
+          <w:shd w:val="clear" w:color="auto" w:fill="FFFFFF"/>
+        </w:rPr>
+        <w:t>GrouponDesktop</w:t>
+      </w:r>
+      <w:proofErr w:type="spellEnd"/>
+      <w:r>
+        <w:rPr>
+          <w:rFonts w:ascii="Cambria" w:hAnsi="Cambria" w:cs="Arial"/>
+          <w:sz w:val="24"/>
+          <w:szCs w:val="24"/>
+          <w:shd w:val="clear" w:color="auto" w:fill="FFFFFF"/>
+        </w:rPr>
+        <w:t>”</w:t>
+      </w:r>
+      <w:r>
+        <w:rPr>
+          <w:rFonts w:ascii="Cambria" w:hAnsi="Cambria" w:cs="Arial"/>
+          <w:sz w:val="24"/>
+          <w:szCs w:val="24"/>
+          <w:shd w:val="clear" w:color="auto" w:fill="FFFFFF"/>
+        </w:rPr>
+        <w:t>. En la sección “</w:t>
+      </w:r>
+      <w:proofErr w:type="spellStart"/>
+      <w:r>
+        <w:rPr>
+          <w:rFonts w:ascii="Cambria" w:hAnsi="Cambria" w:cs="Arial"/>
+          <w:sz w:val="24"/>
+          <w:szCs w:val="24"/>
+          <w:shd w:val="clear" w:color="auto" w:fill="FFFFFF"/>
+        </w:rPr>
         <w:t>AppSettings</w:t>
       </w:r>
       <w:proofErr w:type="spellEnd"/>
@@ -2864,7 +2997,63 @@
           <w:szCs w:val="24"/>
           <w:shd w:val="clear" w:color="auto" w:fill="FFFFFF"/>
         </w:rPr>
-        <w:t>” se encuentra la fecha para poder cambiarse, respetando el formato AAAA-MM-DD</w:t>
+        <w:t>” se encuentra la fecha para poder cambiarse</w:t>
+      </w:r>
+      <w:r>
+        <w:rPr>
+          <w:rFonts w:ascii="Cambria" w:hAnsi="Cambria" w:cs="Arial"/>
+          <w:sz w:val="24"/>
+          <w:szCs w:val="24"/>
+          <w:shd w:val="clear" w:color="auto" w:fill="FFFFFF"/>
+        </w:rPr>
+        <w:t xml:space="preserve"> (su valor de </w:t>
+      </w:r>
+      <w:proofErr w:type="spellStart"/>
+      <w:r>
+        <w:rPr>
+          <w:rFonts w:ascii="Cambria" w:hAnsi="Cambria" w:cs="Arial"/>
+          <w:sz w:val="24"/>
+          <w:szCs w:val="24"/>
+          <w:shd w:val="clear" w:color="auto" w:fill="FFFFFF"/>
+        </w:rPr>
+        <w:t>value</w:t>
+      </w:r>
+      <w:proofErr w:type="spellEnd"/>
+      <w:r>
+        <w:rPr>
+          <w:rFonts w:ascii="Cambria" w:hAnsi="Cambria" w:cs="Arial"/>
+          <w:sz w:val="24"/>
+          <w:szCs w:val="24"/>
+          <w:shd w:val="clear" w:color="auto" w:fill="FFFFFF"/>
+        </w:rPr>
+        <w:t>)</w:t>
+      </w:r>
+      <w:r>
+        <w:rPr>
+          <w:rFonts w:ascii="Cambria" w:hAnsi="Cambria" w:cs="Arial"/>
+          <w:sz w:val="24"/>
+          <w:szCs w:val="24"/>
+          <w:shd w:val="clear" w:color="auto" w:fill="FFFFFF"/>
+        </w:rPr>
+        <w:t>, respetando el formato</w:t>
+      </w:r>
+      <w:r>
+        <w:rPr>
+          <w:rFonts w:ascii="Cambria" w:hAnsi="Cambria" w:cs="Arial"/>
+          <w:sz w:val="24"/>
+          <w:szCs w:val="24"/>
+          <w:shd w:val="clear" w:color="auto" w:fill="FFFFFF"/>
+        </w:rPr>
+        <w:t xml:space="preserve"> </w:t>
+      </w:r>
+      <w:r>
+        <w:rPr>
+          <w:rFonts w:ascii="Cambria" w:hAnsi="Cambria" w:cs="Arial"/>
+          <w:sz w:val="24"/>
+          <w:szCs w:val="24"/>
+          <w:shd w:val="clear" w:color="auto" w:fill="FFFFFF"/>
+        </w:rPr>
+        <w:t xml:space="preserve"> AAAA-MM-DD</w:t>
       </w:r>
       <w:r>
         <w:rPr>
@@ -2936,17 +3125,6 @@
     <w:p>
       <w:pPr>
         <w:pStyle w:val="ListParagraph"/>
-        <w:rPr>
-          <w:rFonts w:ascii="Cambria" w:hAnsi="Cambria" w:cs="Arial"/>
-          <w:sz w:val="24"/>
-          <w:szCs w:val="24"/>
-          <w:shd w:val="clear" w:color="auto" w:fill="FFFFFF"/>
-        </w:rPr>
-      </w:pPr>
-    </w:p>
-    <w:p>
-      <w:pPr>
-        <w:pStyle w:val="ListParagraph"/>
         <w:numPr>
           <w:ilvl w:val="0"/>
           <w:numId w:val="4"/>
@@ -3150,6 +3328,34 @@
       <w:pPr>
         <w:pStyle w:val="ListParagraph"/>
         <w:rPr>
+          <w:rFonts w:ascii="Cambria" w:hAnsi="Cambria"/>
+          <w:sz w:val="24"/>
+          <w:szCs w:val="24"/>
+        </w:rPr>
+      </w:pPr>
+    </w:p>
+    <w:p>
+      <w:pPr>
+        <w:rPr>
+          <w:rFonts w:ascii="Cambria" w:hAnsi="Cambria"/>
+          <w:sz w:val="24"/>
+          <w:szCs w:val="24"/>
+        </w:rPr>
+      </w:pPr>
+    </w:p>
+    <w:p>
+      <w:pPr>
+        <w:rPr>
+          <w:rFonts w:ascii="Cambria" w:hAnsi="Cambria"/>
+          <w:sz w:val="24"/>
+          <w:szCs w:val="24"/>
+        </w:rPr>
+      </w:pPr>
+    </w:p>
+    <w:p>
+      <w:pPr>
+        <w:pStyle w:val="ListParagraph"/>
+        <w:rPr>
           <w:rFonts w:ascii="Cambria" w:hAnsi="Cambria" w:cs="Arial"/>
           <w:sz w:val="24"/>
           <w:szCs w:val="24"/>
@@ -3178,6 +3384,7 @@
           <w:sz w:val="24"/>
           <w:szCs w:val="24"/>
         </w:rPr>
+        <w:lastRenderedPageBreak/>
         <w:t>Registro de Usuario:</w:t>
       </w:r>
       <w:r>
@@ -3278,16 +3485,7 @@
           <w:sz w:val="24"/>
           <w:szCs w:val="24"/>
         </w:rPr>
-        <w:t xml:space="preserve"> Las zonas de </w:t>
-      </w:r>
-      <w:r>
-        <w:rPr>
-          <w:rFonts w:ascii="Cambria" w:hAnsi="Cambria" w:cs="Arial"/>
-          <w:sz w:val="24"/>
-          <w:szCs w:val="24"/>
-        </w:rPr>
-        <w:lastRenderedPageBreak/>
-        <w:t>preferencia que pueden elegir los que quieran registrars</w:t>
+        <w:t xml:space="preserve"> Las zonas de preferencia que pueden elegir los que quieran registrars</w:t>
       </w:r>
       <w:r>
         <w:rPr>
@@ -3469,25 +3667,75 @@
           <w:sz w:val="24"/>
           <w:szCs w:val="24"/>
         </w:rPr>
-        <w:t xml:space="preserve">Como decisión de diseño para resolver el monto fijo, decidimos establecer por archivo de configuración un monto mínimo y máximo de </w:t>
-      </w:r>
-      <w:proofErr w:type="spellStart"/>
-      <w:r>
-        <w:rPr>
-          <w:rFonts w:ascii="Cambria" w:hAnsi="Cambria" w:cs="Arial"/>
-          <w:sz w:val="24"/>
-          <w:szCs w:val="24"/>
-        </w:rPr>
-        <w:t>giftcard</w:t>
-      </w:r>
-      <w:proofErr w:type="spellEnd"/>
-      <w:r>
-        <w:rPr>
-          <w:rFonts w:ascii="Cambria" w:hAnsi="Cambria" w:cs="Arial"/>
-          <w:sz w:val="24"/>
-          <w:szCs w:val="24"/>
-        </w:rPr>
-        <w:t>, variando éste en la vista (combo box) de a 5 unidades.</w:t>
+        <w:t xml:space="preserve">La decisión para establecer el monto fue registrar los montos posibles en la tabla </w:t>
+      </w:r>
+      <w:proofErr w:type="spellStart"/>
+      <w:r>
+        <w:rPr>
+          <w:rFonts w:ascii="Cambria" w:hAnsi="Cambria" w:cs="Arial"/>
+          <w:sz w:val="24"/>
+          <w:szCs w:val="24"/>
+        </w:rPr>
+        <w:t>Montos_Giftcards</w:t>
+      </w:r>
+      <w:proofErr w:type="spellEnd"/>
+      <w:r>
+        <w:rPr>
+          <w:rFonts w:ascii="Cambria" w:hAnsi="Cambria" w:cs="Arial"/>
+          <w:sz w:val="24"/>
+          <w:szCs w:val="24"/>
+        </w:rPr>
+        <w:t>, como mencionamos anteriormente, y los valores se cargan en un combo box</w:t>
+      </w:r>
+      <w:r>
+        <w:rPr>
+          <w:rFonts w:ascii="Cambria" w:hAnsi="Cambria" w:cs="Arial"/>
+          <w:sz w:val="24"/>
+          <w:szCs w:val="24"/>
+        </w:rPr>
+        <w:t>.</w:t>
+      </w:r>
+      <w:r>
+        <w:rPr>
+          <w:rFonts w:ascii="Cambria" w:hAnsi="Cambria" w:cs="Arial"/>
+          <w:sz w:val="24"/>
+          <w:szCs w:val="24"/>
+        </w:rPr>
+        <w:t xml:space="preserve"> El cliente podrá buscar al usuario que quiere regalarle crédito</w:t>
+      </w:r>
+      <w:r>
+        <w:rPr>
+          <w:rFonts w:ascii="Cambria" w:hAnsi="Cambria" w:cs="Arial"/>
+          <w:sz w:val="24"/>
+          <w:szCs w:val="24"/>
+        </w:rPr>
+        <w:t xml:space="preserve"> (siempre y cuando esté habilitado)</w:t>
+      </w:r>
+      <w:r>
+        <w:rPr>
+          <w:rFonts w:ascii="Cambria" w:hAnsi="Cambria" w:cs="Arial"/>
+          <w:sz w:val="24"/>
+          <w:szCs w:val="24"/>
+        </w:rPr>
+        <w:t xml:space="preserve">, así como también ingresarlo directamente en un </w:t>
+      </w:r>
+      <w:proofErr w:type="spellStart"/>
+      <w:r>
+        <w:rPr>
+          <w:rFonts w:ascii="Cambria" w:hAnsi="Cambria" w:cs="Arial"/>
+          <w:sz w:val="24"/>
+          <w:szCs w:val="24"/>
+        </w:rPr>
+        <w:t>textbox</w:t>
+      </w:r>
+      <w:proofErr w:type="spellEnd"/>
+      <w:r>
+        <w:rPr>
+          <w:rFonts w:ascii="Cambria" w:hAnsi="Cambria" w:cs="Arial"/>
+          <w:sz w:val="24"/>
+          <w:szCs w:val="24"/>
+        </w:rPr>
+        <w:t>.</w:t>
       </w:r>
     </w:p>
     <w:p>
@@ -3665,6 +3913,14 @@
         </w:rPr>
         <w:t>, donde el usuario podrá explayarse convenientemente.</w:t>
       </w:r>
+      <w:r>
+        <w:rPr>
+          <w:rFonts w:ascii="Cambria" w:hAnsi="Cambria" w:cs="Arial"/>
+          <w:sz w:val="24"/>
+          <w:szCs w:val="24"/>
+        </w:rPr>
+        <w:t xml:space="preserve"> A su vez, el cliente podrá ver un listado con los cupones que tiene disponibles para devolver.</w:t>
+      </w:r>
     </w:p>
     <w:p>
       <w:pPr>
@@ -3739,6 +3995,16 @@
     <w:p>
       <w:pPr>
         <w:pStyle w:val="ListParagraph"/>
+        <w:rPr>
+          <w:rFonts w:ascii="Cambria" w:hAnsi="Cambria" w:cs="Arial"/>
+          <w:sz w:val="24"/>
+          <w:szCs w:val="24"/>
+        </w:rPr>
+      </w:pPr>
+    </w:p>
+    <w:p>
+      <w:pPr>
+        <w:pStyle w:val="ListParagraph"/>
         <w:numPr>
           <w:ilvl w:val="0"/>
           <w:numId w:val="4"/>
@@ -3757,6 +4023,7 @@
           <w:sz w:val="24"/>
           <w:szCs w:val="24"/>
         </w:rPr>
+        <w:lastRenderedPageBreak/>
         <w:t>Facturar a Proveedor:</w:t>
       </w:r>
       <w:r>
@@ -3823,7 +4090,23 @@
           <w:sz w:val="24"/>
           <w:szCs w:val="24"/>
         </w:rPr>
-        <w:t xml:space="preserve"> el administrador general puede cambiarle el rol a cualquier usuario del sistema sea Cliente, Proveedor o Administrador. En caso de que el cambio que se haga sea para ser Cliente o Proveedor, al confirmar el cambio aparecer</w:t>
+        <w:t xml:space="preserve"> </w:t>
+      </w:r>
+      <w:r>
+        <w:rPr>
+          <w:rFonts w:ascii="Cambria" w:hAnsi="Cambria"/>
+          <w:sz w:val="24"/>
+          <w:szCs w:val="24"/>
+        </w:rPr>
+        <w:t>Un administrador</w:t>
+      </w:r>
+      <w:r>
+        <w:rPr>
+          <w:rFonts w:ascii="Cambria" w:hAnsi="Cambria"/>
+          <w:sz w:val="24"/>
+          <w:szCs w:val="24"/>
+        </w:rPr>
+        <w:t xml:space="preserve"> puede cambiarle el rol a cualquier usuario del sistema sea Cliente, Proveedor o Administrador. En caso de que el cambio que se haga sea para ser Cliente o Proveedor, al confirmar el cambio aparecer</w:t>
       </w:r>
       <w:r>
         <w:rPr>
@@ -3839,16 +4122,7 @@
           <w:sz w:val="24"/>
           <w:szCs w:val="24"/>
         </w:rPr>
-        <w:t xml:space="preserve"> ya estará cargado y deshabilitado el </w:t>
-      </w:r>
-      <w:r>
-        <w:rPr>
-          <w:rFonts w:ascii="Cambria" w:hAnsi="Cambria" w:cs="Arial"/>
-          <w:sz w:val="24"/>
-          <w:szCs w:val="24"/>
-        </w:rPr>
-        <w:lastRenderedPageBreak/>
-        <w:t xml:space="preserve">campo </w:t>
+        <w:t xml:space="preserve"> ya estará cargado y deshabilitado el campo </w:t>
       </w:r>
       <w:proofErr w:type="spellStart"/>
       <w:r>
@@ -3867,6 +4141,38 @@
           <w:szCs w:val="24"/>
         </w:rPr>
         <w:t>, y el de contraseña también aparecerá deshabilitado y podrá cargar los campos distintivos de cada rol.</w:t>
+      </w:r>
+      <w:r>
+        <w:rPr>
+          <w:rFonts w:ascii="Cambria" w:hAnsi="Cambria" w:cs="Arial"/>
+          <w:sz w:val="24"/>
+          <w:szCs w:val="24"/>
+        </w:rPr>
+        <w:t xml:space="preserve"> </w:t>
+      </w:r>
+      <w:r>
+        <w:rPr>
+          <w:rFonts w:ascii="Cambria" w:hAnsi="Cambria" w:cs="Arial"/>
+          <w:sz w:val="24"/>
+          <w:szCs w:val="24"/>
+        </w:rPr>
+        <w:t xml:space="preserve"> Decidimos no poder nombrar a ningún usuario administrador general</w:t>
+      </w:r>
+      <w:r>
+        <w:rPr>
+          <w:rFonts w:ascii="Cambria" w:hAnsi="Cambria" w:cs="Arial"/>
+          <w:sz w:val="24"/>
+          <w:szCs w:val="24"/>
+        </w:rPr>
+        <w:t>, consideramos que debe haber uno solo</w:t>
+      </w:r>
+      <w:r>
+        <w:rPr>
+          <w:rFonts w:ascii="Cambria" w:hAnsi="Cambria" w:cs="Arial"/>
+          <w:sz w:val="24"/>
+          <w:szCs w:val="24"/>
+        </w:rPr>
+        <w:t>.</w:t>
       </w:r>
     </w:p>
     <w:p>
@@ -4014,6 +4320,156 @@
         </w:rPr>
         <w:t xml:space="preserve"> </w:t>
       </w:r>
+    </w:p>
+    <w:p>
+      <w:pPr>
+        <w:pStyle w:val="ListParagraph"/>
+        <w:rPr>
+          <w:rFonts w:ascii="Cambria" w:hAnsi="Cambria" w:cs="Arial"/>
+          <w:sz w:val="24"/>
+          <w:szCs w:val="24"/>
+        </w:rPr>
+      </w:pPr>
+    </w:p>
+    <w:p>
+      <w:pPr>
+        <w:pStyle w:val="ListParagraph"/>
+        <w:rPr>
+          <w:rFonts w:ascii="Cambria" w:hAnsi="Cambria" w:cs="Arial"/>
+          <w:sz w:val="24"/>
+          <w:szCs w:val="24"/>
+        </w:rPr>
+      </w:pPr>
+      <w:r>
+        <w:rPr>
+          <w:rFonts w:ascii="Cambria" w:hAnsi="Cambria" w:cs="Arial"/>
+          <w:sz w:val="24"/>
+          <w:szCs w:val="24"/>
+        </w:rPr>
+        <w:t xml:space="preserve">En la modificación de la </w:t>
+      </w:r>
+      <w:proofErr w:type="spellStart"/>
+      <w:r>
+        <w:rPr>
+          <w:rFonts w:ascii="Cambria" w:hAnsi="Cambria" w:cs="Arial"/>
+          <w:sz w:val="24"/>
+          <w:szCs w:val="24"/>
+        </w:rPr>
+        <w:t>password</w:t>
+      </w:r>
+      <w:proofErr w:type="spellEnd"/>
+      <w:r>
+        <w:rPr>
+          <w:rFonts w:ascii="Cambria" w:hAnsi="Cambria" w:cs="Arial"/>
+          <w:sz w:val="24"/>
+          <w:szCs w:val="24"/>
+        </w:rPr>
+        <w:t xml:space="preserve"> de cualquiera de estos dos roles se lleva a cabo presionando el botón “Cambiar </w:t>
+      </w:r>
+      <w:proofErr w:type="spellStart"/>
+      <w:r>
+        <w:rPr>
+          <w:rFonts w:ascii="Cambria" w:hAnsi="Cambria" w:cs="Arial"/>
+          <w:sz w:val="24"/>
+          <w:szCs w:val="24"/>
+        </w:rPr>
+        <w:t>password</w:t>
+      </w:r>
+      <w:proofErr w:type="spellEnd"/>
+      <w:r>
+        <w:rPr>
+          <w:rFonts w:ascii="Cambria" w:hAnsi="Cambria" w:cs="Arial"/>
+          <w:sz w:val="24"/>
+          <w:szCs w:val="24"/>
+        </w:rPr>
+        <w:t>” que abrirá un formulario para poder cambiar este atributo y luego de realizar el cambio o cancelar esa operación vuelve al mismo formulario de Modificación.</w:t>
+      </w:r>
+      <w:r>
+        <w:rPr>
+          <w:rFonts w:ascii="Cambria" w:hAnsi="Cambria" w:cs="Arial"/>
+          <w:sz w:val="24"/>
+          <w:szCs w:val="24"/>
+        </w:rPr>
+        <w:t xml:space="preserve"> </w:t>
+      </w:r>
+      <w:r>
+        <w:rPr>
+          <w:rFonts w:ascii="Cambria" w:hAnsi="Cambria" w:cs="Arial"/>
+          <w:sz w:val="24"/>
+          <w:szCs w:val="24"/>
+        </w:rPr>
+        <w:t xml:space="preserve">Los usuarios que se </w:t>
+      </w:r>
+      <w:proofErr w:type="spellStart"/>
+      <w:r>
+        <w:rPr>
+          <w:rFonts w:ascii="Cambria" w:hAnsi="Cambria" w:cs="Arial"/>
+          <w:sz w:val="24"/>
+          <w:szCs w:val="24"/>
+        </w:rPr>
+        <w:t>logu</w:t>
+      </w:r>
+      <w:r>
+        <w:rPr>
+          <w:rFonts w:ascii="Cambria" w:hAnsi="Cambria" w:cs="Arial"/>
+          <w:sz w:val="24"/>
+          <w:szCs w:val="24"/>
+        </w:rPr>
+        <w:t>een</w:t>
+      </w:r>
+      <w:proofErr w:type="spellEnd"/>
+      <w:r>
+        <w:rPr>
+          <w:rFonts w:ascii="Cambria" w:hAnsi="Cambria" w:cs="Arial"/>
+          <w:sz w:val="24"/>
+          <w:szCs w:val="24"/>
+        </w:rPr>
+        <w:t xml:space="preserve"> también podrán cambiarse la contraseña o darse de baja en el formulario </w:t>
+      </w:r>
+      <w:proofErr w:type="spellStart"/>
+      <w:r>
+        <w:rPr>
+          <w:rFonts w:ascii="Cambria" w:hAnsi="Cambria" w:cs="Arial"/>
+          <w:sz w:val="24"/>
+          <w:szCs w:val="24"/>
+        </w:rPr>
+        <w:t>Main</w:t>
+      </w:r>
+      <w:proofErr w:type="spellEnd"/>
+      <w:r>
+        <w:rPr>
+          <w:rFonts w:ascii="Cambria" w:hAnsi="Cambria" w:cs="Arial"/>
+          <w:sz w:val="24"/>
+          <w:szCs w:val="24"/>
+        </w:rPr>
+        <w:t>.</w:t>
+      </w:r>
+      <w:r>
+        <w:rPr>
+          <w:rFonts w:ascii="Cambria" w:hAnsi="Cambria" w:cs="Arial"/>
+          <w:sz w:val="24"/>
+          <w:szCs w:val="24"/>
+        </w:rPr>
+        <w:t xml:space="preserve"> </w:t>
+      </w:r>
+      <w:r>
+        <w:rPr>
+          <w:rFonts w:ascii="Cambria" w:hAnsi="Cambria" w:cs="Arial"/>
+          <w:sz w:val="24"/>
+          <w:szCs w:val="24"/>
+        </w:rPr>
+        <w:t xml:space="preserve">En el listado de clientes se podrá filtrar la búsqueda según el nombre (texto libre), apellido (texto libre), mail (texto libre) y DNI (texto exacto) y en el de proveedores el filtrado es por razón social (texto libre), CUIT (texto exacto) y mail (texto libre). En estos listados se mostrará a todos los usuarios que tengan ese rol estén en el estado en que se encuentren. </w:t>
+      </w:r>
+    </w:p>
+    <w:p>
+      <w:pPr>
+        <w:pStyle w:val="ListParagraph"/>
+        <w:rPr>
+          <w:rFonts w:ascii="Cambria" w:hAnsi="Cambria" w:cs="Arial"/>
+          <w:sz w:val="24"/>
+          <w:szCs w:val="24"/>
+        </w:rPr>
+      </w:pPr>
       <w:r>
         <w:rPr>
           <w:rFonts w:ascii="Cambria" w:hAnsi="Cambria" w:cs="Arial"/>
@@ -4028,134 +4484,6 @@
           <w:sz w:val="24"/>
           <w:szCs w:val="24"/>
         </w:rPr>
-        <w:t xml:space="preserve">En la modificación de la </w:t>
-      </w:r>
-      <w:proofErr w:type="spellStart"/>
-      <w:r>
-        <w:rPr>
-          <w:rFonts w:ascii="Cambria" w:hAnsi="Cambria" w:cs="Arial"/>
-          <w:sz w:val="24"/>
-          <w:szCs w:val="24"/>
-        </w:rPr>
-        <w:t>password</w:t>
-      </w:r>
-      <w:proofErr w:type="spellEnd"/>
-      <w:r>
-        <w:rPr>
-          <w:rFonts w:ascii="Cambria" w:hAnsi="Cambria" w:cs="Arial"/>
-          <w:sz w:val="24"/>
-          <w:szCs w:val="24"/>
-        </w:rPr>
-        <w:t xml:space="preserve"> de cualquiera de estos dos roles se lleva a cabo presionando el botón “Cambiar </w:t>
-      </w:r>
-      <w:proofErr w:type="spellStart"/>
-      <w:r>
-        <w:rPr>
-          <w:rFonts w:ascii="Cambria" w:hAnsi="Cambria" w:cs="Arial"/>
-          <w:sz w:val="24"/>
-          <w:szCs w:val="24"/>
-        </w:rPr>
-        <w:t>password</w:t>
-      </w:r>
-      <w:proofErr w:type="spellEnd"/>
-      <w:r>
-        <w:rPr>
-          <w:rFonts w:ascii="Cambria" w:hAnsi="Cambria" w:cs="Arial"/>
-          <w:sz w:val="24"/>
-          <w:szCs w:val="24"/>
-        </w:rPr>
-        <w:t>” que abrirá un formulario para poder cambiar este atributo y luego de realizar el cambio o cancelar esa operación vuelve al mismo formulario de Modificación.</w:t>
-      </w:r>
-      <w:r>
-        <w:rPr>
-          <w:rFonts w:ascii="Cambria" w:hAnsi="Cambria" w:cs="Arial"/>
-          <w:sz w:val="24"/>
-          <w:szCs w:val="24"/>
-        </w:rPr>
-        <w:t xml:space="preserve"> </w:t>
-      </w:r>
-      <w:r>
-        <w:rPr>
-          <w:rFonts w:ascii="Cambria" w:hAnsi="Cambria" w:cs="Arial"/>
-          <w:sz w:val="24"/>
-          <w:szCs w:val="24"/>
-        </w:rPr>
-        <w:t xml:space="preserve">Los usuarios que se </w:t>
-      </w:r>
-      <w:proofErr w:type="spellStart"/>
-      <w:r>
-        <w:rPr>
-          <w:rFonts w:ascii="Cambria" w:hAnsi="Cambria" w:cs="Arial"/>
-          <w:sz w:val="24"/>
-          <w:szCs w:val="24"/>
-        </w:rPr>
-        <w:t>logu</w:t>
-      </w:r>
-      <w:r>
-        <w:rPr>
-          <w:rFonts w:ascii="Cambria" w:hAnsi="Cambria" w:cs="Arial"/>
-          <w:sz w:val="24"/>
-          <w:szCs w:val="24"/>
-        </w:rPr>
-        <w:t>een</w:t>
-      </w:r>
-      <w:proofErr w:type="spellEnd"/>
-      <w:r>
-        <w:rPr>
-          <w:rFonts w:ascii="Cambria" w:hAnsi="Cambria" w:cs="Arial"/>
-          <w:sz w:val="24"/>
-          <w:szCs w:val="24"/>
-        </w:rPr>
-        <w:t xml:space="preserve"> también podrán cambiarse la contraseña o darse de baja en el formulario </w:t>
-      </w:r>
-      <w:proofErr w:type="spellStart"/>
-      <w:r>
-        <w:rPr>
-          <w:rFonts w:ascii="Cambria" w:hAnsi="Cambria" w:cs="Arial"/>
-          <w:sz w:val="24"/>
-          <w:szCs w:val="24"/>
-        </w:rPr>
-        <w:t>Main</w:t>
-      </w:r>
-      <w:proofErr w:type="spellEnd"/>
-      <w:r>
-        <w:rPr>
-          <w:rFonts w:ascii="Cambria" w:hAnsi="Cambria" w:cs="Arial"/>
-          <w:sz w:val="24"/>
-          <w:szCs w:val="24"/>
-        </w:rPr>
-        <w:t>.</w:t>
-      </w:r>
-      <w:r>
-        <w:rPr>
-          <w:rFonts w:ascii="Cambria" w:hAnsi="Cambria" w:cs="Arial"/>
-          <w:sz w:val="24"/>
-          <w:szCs w:val="24"/>
-        </w:rPr>
-        <w:t xml:space="preserve"> </w:t>
-      </w:r>
-      <w:r>
-        <w:rPr>
-          <w:rFonts w:ascii="Cambria" w:hAnsi="Cambria" w:cs="Arial"/>
-          <w:sz w:val="24"/>
-          <w:szCs w:val="24"/>
-        </w:rPr>
-        <w:t xml:space="preserve">En el listado de clientes se podrá filtrar la búsqueda según el nombre (texto libre), apellido (texto libre), mail (texto libre) y DNI (texto exacto) y en el de proveedores el filtrado es por razón social (texto libre), CUIT (texto exacto) y mail (texto libre). En estos listados se mostrará a todos los usuarios que tengan ese rol estén en el estado en que se encuentren. </w:t>
-      </w:r>
-      <w:r>
-        <w:rPr>
-          <w:rFonts w:ascii="Cambria" w:hAnsi="Cambria" w:cs="Arial"/>
-          <w:sz w:val="24"/>
-          <w:szCs w:val="24"/>
-        </w:rPr>
-        <w:br/>
-      </w:r>
-      <w:r>
-        <w:rPr>
-          <w:rFonts w:ascii="Cambria" w:hAnsi="Cambria" w:cs="Arial"/>
-          <w:sz w:val="24"/>
-          <w:szCs w:val="24"/>
-        </w:rPr>
         <w:t>También agregamos a los datos del usuario dos botones, “Modificar” y “Eliminar”, que por los cuales se pueden realizar las operaciones que dan sus nombres</w:t>
       </w:r>
       <w:r>
@@ -4166,6 +4494,16 @@
         </w:rPr>
         <w:t xml:space="preserve">. </w:t>
       </w:r>
+    </w:p>
+    <w:p>
+      <w:pPr>
+        <w:pStyle w:val="ListParagraph"/>
+        <w:rPr>
+          <w:rFonts w:ascii="Cambria" w:hAnsi="Cambria"/>
+          <w:sz w:val="24"/>
+          <w:szCs w:val="24"/>
+        </w:rPr>
+      </w:pPr>
       <w:r>
         <w:rPr>
           <w:rFonts w:ascii="Cambria" w:hAnsi="Cambria" w:cs="Arial"/>
@@ -4214,6 +4552,7 @@
           <w:sz w:val="24"/>
           <w:szCs w:val="24"/>
         </w:rPr>
+        <w:lastRenderedPageBreak/>
         <w:t>ABM Administrador:</w:t>
       </w:r>
       <w:r>
@@ -4304,27 +4643,23 @@
           <w:sz w:val="24"/>
           <w:szCs w:val="24"/>
         </w:rPr>
-        <w:t xml:space="preserve">, nombre, apellido, el estado en que se encuentren y tres botones para evitar crear </w:t>
-      </w:r>
-      <w:proofErr w:type="spellStart"/>
-      <w:proofErr w:type="gramStart"/>
-      <w:r>
-        <w:rPr>
-          <w:rFonts w:ascii="Cambria" w:hAnsi="Cambria"/>
-          <w:sz w:val="24"/>
-          <w:szCs w:val="24"/>
-        </w:rPr>
-        <w:t>mas</w:t>
-      </w:r>
-      <w:proofErr w:type="spellEnd"/>
-      <w:proofErr w:type="gramEnd"/>
-      <w:r>
-        <w:rPr>
-          <w:rFonts w:ascii="Cambria" w:hAnsi="Cambria"/>
-          <w:sz w:val="24"/>
-          <w:szCs w:val="24"/>
-        </w:rPr>
-        <w:t xml:space="preserve"> formularios, que habilitan, deshabilitan y eliminan un administrador.</w:t>
+        <w:t>, nombre, apellido, el estado en que se encuentren y t</w:t>
+      </w:r>
+      <w:r>
+        <w:rPr>
+          <w:rFonts w:ascii="Cambria" w:hAnsi="Cambria"/>
+          <w:sz w:val="24"/>
+          <w:szCs w:val="24"/>
+        </w:rPr>
+        <w:t>res botones para evitar crear má</w:t>
+      </w:r>
+      <w:r>
+        <w:rPr>
+          <w:rFonts w:ascii="Cambria" w:hAnsi="Cambria"/>
+          <w:sz w:val="24"/>
+          <w:szCs w:val="24"/>
+        </w:rPr>
+        <w:t>s formularios, que habilitan, deshabilitan y eliminan un administrador.</w:t>
       </w:r>
     </w:p>
     <w:p>
@@ -4423,6 +4758,2761 @@
         <w:t>.</w:t>
       </w:r>
     </w:p>
+    <w:p>
+      <w:pPr>
+        <w:pStyle w:val="ListParagraph"/>
+        <w:rPr>
+          <w:rFonts w:ascii="Cambria" w:hAnsi="Cambria"/>
+          <w:sz w:val="24"/>
+          <w:szCs w:val="24"/>
+        </w:rPr>
+      </w:pPr>
+    </w:p>
+    <w:p>
+      <w:pPr>
+        <w:pStyle w:val="ListParagraph"/>
+        <w:rPr>
+          <w:rFonts w:ascii="Cambria" w:hAnsi="Cambria"/>
+          <w:sz w:val="24"/>
+          <w:szCs w:val="24"/>
+        </w:rPr>
+      </w:pPr>
+    </w:p>
+    <w:p>
+      <w:pPr>
+        <w:pStyle w:val="ListParagraph"/>
+        <w:rPr>
+          <w:rFonts w:ascii="Cambria" w:hAnsi="Cambria"/>
+          <w:sz w:val="24"/>
+          <w:szCs w:val="24"/>
+        </w:rPr>
+      </w:pPr>
+    </w:p>
+    <w:p>
+      <w:pPr>
+        <w:pStyle w:val="ListParagraph"/>
+        <w:rPr>
+          <w:rFonts w:ascii="Cambria" w:hAnsi="Cambria"/>
+          <w:sz w:val="24"/>
+          <w:szCs w:val="24"/>
+        </w:rPr>
+      </w:pPr>
+    </w:p>
+    <w:p>
+      <w:pPr>
+        <w:pStyle w:val="ListParagraph"/>
+        <w:rPr>
+          <w:rFonts w:ascii="Cambria" w:hAnsi="Cambria"/>
+          <w:sz w:val="24"/>
+          <w:szCs w:val="24"/>
+        </w:rPr>
+      </w:pPr>
+    </w:p>
+    <w:p>
+      <w:pPr>
+        <w:pStyle w:val="ListParagraph"/>
+        <w:rPr>
+          <w:rFonts w:ascii="Cambria" w:hAnsi="Cambria"/>
+          <w:sz w:val="24"/>
+          <w:szCs w:val="24"/>
+        </w:rPr>
+      </w:pPr>
+    </w:p>
+    <w:p>
+      <w:pPr>
+        <w:pStyle w:val="ListParagraph"/>
+        <w:rPr>
+          <w:rFonts w:ascii="Cambria" w:hAnsi="Cambria"/>
+          <w:sz w:val="24"/>
+          <w:szCs w:val="24"/>
+        </w:rPr>
+      </w:pPr>
+    </w:p>
+    <w:p>
+      <w:pPr>
+        <w:pStyle w:val="ListParagraph"/>
+        <w:rPr>
+          <w:rFonts w:ascii="Cambria" w:hAnsi="Cambria"/>
+          <w:sz w:val="24"/>
+          <w:szCs w:val="24"/>
+        </w:rPr>
+      </w:pPr>
+    </w:p>
+    <w:p>
+      <w:pPr>
+        <w:pStyle w:val="ListParagraph"/>
+        <w:rPr>
+          <w:rFonts w:ascii="Cambria" w:hAnsi="Cambria"/>
+          <w:sz w:val="24"/>
+          <w:szCs w:val="24"/>
+        </w:rPr>
+      </w:pPr>
+    </w:p>
+    <w:p>
+      <w:pPr>
+        <w:pStyle w:val="ListParagraph"/>
+        <w:rPr>
+          <w:rFonts w:ascii="Cambria" w:hAnsi="Cambria"/>
+          <w:sz w:val="24"/>
+          <w:szCs w:val="24"/>
+        </w:rPr>
+      </w:pPr>
+    </w:p>
+    <w:p>
+      <w:pPr>
+        <w:pStyle w:val="ListParagraph"/>
+        <w:rPr>
+          <w:rFonts w:ascii="Cambria" w:hAnsi="Cambria"/>
+          <w:sz w:val="24"/>
+          <w:szCs w:val="24"/>
+        </w:rPr>
+      </w:pPr>
+    </w:p>
+    <w:p>
+      <w:pPr>
+        <w:pStyle w:val="ListParagraph"/>
+        <w:rPr>
+          <w:rFonts w:ascii="Cambria" w:hAnsi="Cambria"/>
+          <w:sz w:val="24"/>
+          <w:szCs w:val="24"/>
+        </w:rPr>
+      </w:pPr>
+    </w:p>
+    <w:p>
+      <w:pPr>
+        <w:pStyle w:val="ListParagraph"/>
+        <w:rPr>
+          <w:rFonts w:ascii="Cambria" w:hAnsi="Cambria"/>
+          <w:sz w:val="24"/>
+          <w:szCs w:val="24"/>
+        </w:rPr>
+      </w:pPr>
+    </w:p>
+    <w:p>
+      <w:pPr>
+        <w:pStyle w:val="ListParagraph"/>
+        <w:rPr>
+          <w:rFonts w:ascii="Cambria" w:hAnsi="Cambria"/>
+          <w:sz w:val="24"/>
+          <w:szCs w:val="24"/>
+        </w:rPr>
+      </w:pPr>
+    </w:p>
+    <w:p>
+      <w:pPr>
+        <w:pStyle w:val="ListParagraph"/>
+        <w:rPr>
+          <w:rFonts w:ascii="Cambria" w:hAnsi="Cambria"/>
+          <w:sz w:val="24"/>
+          <w:szCs w:val="24"/>
+        </w:rPr>
+      </w:pPr>
+    </w:p>
+    <w:p>
+      <w:pPr>
+        <w:pStyle w:val="ListParagraph"/>
+        <w:rPr>
+          <w:rFonts w:ascii="Cambria" w:hAnsi="Cambria"/>
+          <w:sz w:val="24"/>
+          <w:szCs w:val="24"/>
+        </w:rPr>
+      </w:pPr>
+    </w:p>
+    <w:p>
+      <w:pPr>
+        <w:pStyle w:val="ListParagraph"/>
+        <w:rPr>
+          <w:rFonts w:ascii="Cambria" w:hAnsi="Cambria"/>
+          <w:sz w:val="24"/>
+          <w:szCs w:val="24"/>
+        </w:rPr>
+      </w:pPr>
+    </w:p>
+    <w:p>
+      <w:pPr>
+        <w:pStyle w:val="ListParagraph"/>
+        <w:rPr>
+          <w:rFonts w:ascii="Cambria" w:hAnsi="Cambria"/>
+          <w:sz w:val="24"/>
+          <w:szCs w:val="24"/>
+        </w:rPr>
+      </w:pPr>
+    </w:p>
+    <w:p>
+      <w:pPr>
+        <w:pStyle w:val="ListParagraph"/>
+        <w:rPr>
+          <w:rFonts w:ascii="Cambria" w:hAnsi="Cambria"/>
+          <w:sz w:val="24"/>
+          <w:szCs w:val="24"/>
+        </w:rPr>
+      </w:pPr>
+    </w:p>
+    <w:p>
+      <w:pPr>
+        <w:pStyle w:val="ListParagraph"/>
+        <w:rPr>
+          <w:rFonts w:ascii="Cambria" w:hAnsi="Cambria"/>
+          <w:sz w:val="24"/>
+          <w:szCs w:val="24"/>
+        </w:rPr>
+      </w:pPr>
+    </w:p>
+    <w:p>
+      <w:pPr>
+        <w:pStyle w:val="ListParagraph"/>
+        <w:rPr>
+          <w:rFonts w:ascii="Cambria" w:hAnsi="Cambria"/>
+          <w:sz w:val="24"/>
+          <w:szCs w:val="24"/>
+        </w:rPr>
+      </w:pPr>
+    </w:p>
+    <w:p>
+      <w:pPr>
+        <w:pStyle w:val="ListParagraph"/>
+        <w:rPr>
+          <w:rFonts w:ascii="Cambria" w:hAnsi="Cambria"/>
+          <w:sz w:val="24"/>
+          <w:szCs w:val="24"/>
+        </w:rPr>
+      </w:pPr>
+    </w:p>
+    <w:p>
+      <w:pPr>
+        <w:pStyle w:val="ListParagraph"/>
+        <w:rPr>
+          <w:rFonts w:ascii="Cambria" w:hAnsi="Cambria"/>
+          <w:sz w:val="24"/>
+          <w:szCs w:val="24"/>
+        </w:rPr>
+      </w:pPr>
+    </w:p>
+    <w:p>
+      <w:pPr>
+        <w:pStyle w:val="ListParagraph"/>
+        <w:rPr>
+          <w:rFonts w:ascii="Cambria" w:hAnsi="Cambria"/>
+          <w:sz w:val="24"/>
+          <w:szCs w:val="24"/>
+        </w:rPr>
+      </w:pPr>
+    </w:p>
+    <w:p>
+      <w:pPr>
+        <w:pStyle w:val="ListParagraph"/>
+        <w:rPr>
+          <w:rFonts w:ascii="Cambria" w:hAnsi="Cambria"/>
+          <w:sz w:val="24"/>
+          <w:szCs w:val="24"/>
+        </w:rPr>
+      </w:pPr>
+    </w:p>
+    <w:p>
+      <w:pPr>
+        <w:pStyle w:val="ListParagraph"/>
+        <w:rPr>
+          <w:rFonts w:ascii="Cambria" w:hAnsi="Cambria"/>
+          <w:sz w:val="24"/>
+          <w:szCs w:val="24"/>
+        </w:rPr>
+      </w:pPr>
+    </w:p>
+    <w:p>
+      <w:pPr>
+        <w:pStyle w:val="ListParagraph"/>
+        <w:rPr>
+          <w:rFonts w:ascii="Cambria" w:hAnsi="Cambria"/>
+          <w:sz w:val="24"/>
+          <w:szCs w:val="24"/>
+        </w:rPr>
+      </w:pPr>
+    </w:p>
+    <w:p>
+      <w:pPr>
+        <w:pStyle w:val="ListParagraph"/>
+        <w:rPr>
+          <w:rFonts w:ascii="Cambria" w:hAnsi="Cambria"/>
+          <w:sz w:val="24"/>
+          <w:szCs w:val="24"/>
+        </w:rPr>
+      </w:pPr>
+    </w:p>
+    <w:p>
+      <w:pPr>
+        <w:pStyle w:val="ListParagraph"/>
+        <w:rPr>
+          <w:rFonts w:ascii="Cambria" w:hAnsi="Cambria"/>
+          <w:sz w:val="24"/>
+          <w:szCs w:val="24"/>
+        </w:rPr>
+      </w:pPr>
+    </w:p>
+    <w:p>
+      <w:pPr>
+        <w:pStyle w:val="ListParagraph"/>
+        <w:rPr>
+          <w:rFonts w:ascii="Cambria" w:hAnsi="Cambria"/>
+          <w:sz w:val="24"/>
+          <w:szCs w:val="24"/>
+        </w:rPr>
+      </w:pPr>
+    </w:p>
+    <w:p>
+      <w:pPr>
+        <w:pStyle w:val="Heading2"/>
+      </w:pPr>
+      <w:bookmarkStart w:id="0" w:name="_GoBack"/>
+      <w:bookmarkEnd w:id="0"/>
+      <w:r>
+        <w:t>Subrutinas utilizadas</w:t>
+      </w:r>
+    </w:p>
+    <w:p/>
+    <w:p>
+      <w:pPr>
+        <w:rPr>
+          <w:rFonts w:ascii="Cambria" w:hAnsi="Cambria"/>
+          <w:sz w:val="24"/>
+          <w:szCs w:val="24"/>
+        </w:rPr>
+      </w:pPr>
+      <w:r>
+        <w:rPr>
+          <w:rFonts w:ascii="Cambria" w:hAnsi="Cambria"/>
+          <w:sz w:val="24"/>
+          <w:szCs w:val="24"/>
+        </w:rPr>
+        <w:t xml:space="preserve">A continuación se listarán los procedimientos, funciones y </w:t>
+      </w:r>
+      <w:proofErr w:type="spellStart"/>
+      <w:r>
+        <w:rPr>
+          <w:rFonts w:ascii="Cambria" w:hAnsi="Cambria"/>
+          <w:sz w:val="24"/>
+          <w:szCs w:val="24"/>
+        </w:rPr>
+        <w:t>triggers</w:t>
+      </w:r>
+      <w:proofErr w:type="spellEnd"/>
+      <w:r>
+        <w:rPr>
+          <w:rFonts w:ascii="Cambria" w:hAnsi="Cambria"/>
+          <w:sz w:val="24"/>
+          <w:szCs w:val="24"/>
+        </w:rPr>
+        <w:t xml:space="preserve"> utilizados en el trabajo práctico.</w:t>
+      </w:r>
+    </w:p>
+    <w:p>
+      <w:pPr>
+        <w:rPr>
+          <w:rFonts w:ascii="Cambria" w:hAnsi="Cambria"/>
+          <w:sz w:val="24"/>
+          <w:szCs w:val="24"/>
+        </w:rPr>
+      </w:pPr>
+      <w:proofErr w:type="spellStart"/>
+      <w:r>
+        <w:rPr>
+          <w:rFonts w:ascii="Cambria" w:hAnsi="Cambria"/>
+          <w:sz w:val="24"/>
+          <w:szCs w:val="24"/>
+        </w:rPr>
+        <w:t>Stored</w:t>
+      </w:r>
+      <w:proofErr w:type="spellEnd"/>
+      <w:r>
+        <w:rPr>
+          <w:rFonts w:ascii="Cambria" w:hAnsi="Cambria"/>
+          <w:sz w:val="24"/>
+          <w:szCs w:val="24"/>
+        </w:rPr>
+        <w:t xml:space="preserve"> </w:t>
+      </w:r>
+      <w:proofErr w:type="spellStart"/>
+      <w:r>
+        <w:rPr>
+          <w:rFonts w:ascii="Cambria" w:hAnsi="Cambria"/>
+          <w:sz w:val="24"/>
+          <w:szCs w:val="24"/>
+        </w:rPr>
+        <w:t>procedures</w:t>
+      </w:r>
+      <w:proofErr w:type="spellEnd"/>
+      <w:r>
+        <w:rPr>
+          <w:rFonts w:ascii="Cambria" w:hAnsi="Cambria"/>
+          <w:sz w:val="24"/>
+          <w:szCs w:val="24"/>
+        </w:rPr>
+        <w:t>:</w:t>
+      </w:r>
+    </w:p>
+    <w:p>
+      <w:pPr>
+        <w:pStyle w:val="ListParagraph"/>
+        <w:numPr>
+          <w:ilvl w:val="0"/>
+          <w:numId w:val="4"/>
+        </w:numPr>
+        <w:rPr>
+          <w:rFonts w:ascii="Cambria" w:hAnsi="Cambria"/>
+          <w:sz w:val="24"/>
+          <w:szCs w:val="24"/>
+        </w:rPr>
+      </w:pPr>
+      <w:proofErr w:type="spellStart"/>
+      <w:r>
+        <w:rPr>
+          <w:rFonts w:ascii="Cambria" w:hAnsi="Cambria"/>
+          <w:sz w:val="24"/>
+          <w:szCs w:val="24"/>
+        </w:rPr>
+        <w:t>AltaAdministrador</w:t>
+      </w:r>
+      <w:proofErr w:type="spellEnd"/>
+    </w:p>
+    <w:p>
+      <w:pPr>
+        <w:pStyle w:val="ListParagraph"/>
+        <w:numPr>
+          <w:ilvl w:val="0"/>
+          <w:numId w:val="4"/>
+        </w:numPr>
+        <w:rPr>
+          <w:rFonts w:ascii="Cambria" w:hAnsi="Cambria"/>
+          <w:sz w:val="24"/>
+          <w:szCs w:val="24"/>
+        </w:rPr>
+      </w:pPr>
+      <w:proofErr w:type="spellStart"/>
+      <w:r>
+        <w:rPr>
+          <w:rFonts w:ascii="Cambria" w:hAnsi="Cambria"/>
+          <w:sz w:val="24"/>
+          <w:szCs w:val="24"/>
+        </w:rPr>
+        <w:t>AltaCliente</w:t>
+      </w:r>
+      <w:proofErr w:type="spellEnd"/>
+    </w:p>
+    <w:p>
+      <w:pPr>
+        <w:pStyle w:val="ListParagraph"/>
+        <w:numPr>
+          <w:ilvl w:val="0"/>
+          <w:numId w:val="4"/>
+        </w:numPr>
+        <w:rPr>
+          <w:rFonts w:ascii="Cambria" w:hAnsi="Cambria"/>
+          <w:sz w:val="24"/>
+          <w:szCs w:val="24"/>
+        </w:rPr>
+      </w:pPr>
+      <w:proofErr w:type="spellStart"/>
+      <w:r>
+        <w:rPr>
+          <w:rFonts w:ascii="Cambria" w:hAnsi="Cambria"/>
+          <w:sz w:val="24"/>
+          <w:szCs w:val="24"/>
+        </w:rPr>
+        <w:t>AltaProveedor</w:t>
+      </w:r>
+      <w:proofErr w:type="spellEnd"/>
+    </w:p>
+    <w:p>
+      <w:pPr>
+        <w:pStyle w:val="ListParagraph"/>
+        <w:numPr>
+          <w:ilvl w:val="0"/>
+          <w:numId w:val="4"/>
+        </w:numPr>
+        <w:rPr>
+          <w:rFonts w:ascii="Cambria" w:hAnsi="Cambria"/>
+          <w:sz w:val="24"/>
+          <w:szCs w:val="24"/>
+        </w:rPr>
+      </w:pPr>
+      <w:proofErr w:type="spellStart"/>
+      <w:r>
+        <w:rPr>
+          <w:rFonts w:ascii="Cambria" w:hAnsi="Cambria"/>
+          <w:sz w:val="24"/>
+          <w:szCs w:val="24"/>
+        </w:rPr>
+        <w:t>AltaRol</w:t>
+      </w:r>
+      <w:proofErr w:type="spellEnd"/>
+    </w:p>
+    <w:p>
+      <w:pPr>
+        <w:pStyle w:val="ListParagraph"/>
+        <w:numPr>
+          <w:ilvl w:val="0"/>
+          <w:numId w:val="4"/>
+        </w:numPr>
+        <w:rPr>
+          <w:rFonts w:ascii="Cambria" w:hAnsi="Cambria"/>
+          <w:sz w:val="24"/>
+          <w:szCs w:val="24"/>
+        </w:rPr>
+      </w:pPr>
+      <w:proofErr w:type="spellStart"/>
+      <w:r>
+        <w:rPr>
+          <w:rFonts w:ascii="Cambria" w:hAnsi="Cambria"/>
+          <w:sz w:val="24"/>
+          <w:szCs w:val="24"/>
+        </w:rPr>
+        <w:t>ArmarCupon</w:t>
+      </w:r>
+      <w:proofErr w:type="spellEnd"/>
+    </w:p>
+    <w:p>
+      <w:pPr>
+        <w:pStyle w:val="ListParagraph"/>
+        <w:numPr>
+          <w:ilvl w:val="0"/>
+          <w:numId w:val="4"/>
+        </w:numPr>
+        <w:rPr>
+          <w:rFonts w:ascii="Cambria" w:hAnsi="Cambria"/>
+          <w:sz w:val="24"/>
+          <w:szCs w:val="24"/>
+        </w:rPr>
+      </w:pPr>
+      <w:proofErr w:type="spellStart"/>
+      <w:r>
+        <w:rPr>
+          <w:rFonts w:ascii="Cambria" w:hAnsi="Cambria"/>
+          <w:sz w:val="24"/>
+          <w:szCs w:val="24"/>
+        </w:rPr>
+        <w:t>AsignarFuncionaliadAlRol</w:t>
+      </w:r>
+      <w:proofErr w:type="spellEnd"/>
+    </w:p>
+    <w:p>
+      <w:pPr>
+        <w:pStyle w:val="ListParagraph"/>
+        <w:numPr>
+          <w:ilvl w:val="0"/>
+          <w:numId w:val="4"/>
+        </w:numPr>
+        <w:rPr>
+          <w:rFonts w:ascii="Cambria" w:hAnsi="Cambria"/>
+          <w:sz w:val="24"/>
+          <w:szCs w:val="24"/>
+        </w:rPr>
+      </w:pPr>
+      <w:proofErr w:type="spellStart"/>
+      <w:r>
+        <w:rPr>
+          <w:rFonts w:ascii="Cambria" w:hAnsi="Cambria"/>
+          <w:sz w:val="24"/>
+          <w:szCs w:val="24"/>
+        </w:rPr>
+        <w:t>AsignarLocalidadAlGrupo</w:t>
+      </w:r>
+      <w:proofErr w:type="spellEnd"/>
+    </w:p>
+    <w:p>
+      <w:pPr>
+        <w:pStyle w:val="ListParagraph"/>
+        <w:numPr>
+          <w:ilvl w:val="0"/>
+          <w:numId w:val="4"/>
+        </w:numPr>
+        <w:rPr>
+          <w:rFonts w:ascii="Cambria" w:hAnsi="Cambria"/>
+          <w:sz w:val="24"/>
+          <w:szCs w:val="24"/>
+        </w:rPr>
+      </w:pPr>
+      <w:proofErr w:type="spellStart"/>
+      <w:r>
+        <w:rPr>
+          <w:rFonts w:ascii="Cambria" w:hAnsi="Cambria"/>
+          <w:sz w:val="24"/>
+          <w:szCs w:val="24"/>
+        </w:rPr>
+        <w:t>CambiarPassword</w:t>
+      </w:r>
+      <w:proofErr w:type="spellEnd"/>
+    </w:p>
+    <w:p>
+      <w:pPr>
+        <w:pStyle w:val="ListParagraph"/>
+        <w:numPr>
+          <w:ilvl w:val="0"/>
+          <w:numId w:val="4"/>
+        </w:numPr>
+        <w:rPr>
+          <w:rFonts w:ascii="Cambria" w:hAnsi="Cambria"/>
+          <w:sz w:val="24"/>
+          <w:szCs w:val="24"/>
+        </w:rPr>
+      </w:pPr>
+      <w:proofErr w:type="spellStart"/>
+      <w:r>
+        <w:rPr>
+          <w:rFonts w:ascii="Cambria" w:hAnsi="Cambria"/>
+          <w:sz w:val="24"/>
+          <w:szCs w:val="24"/>
+        </w:rPr>
+        <w:t>CambiarPasswordDesdeAdmin</w:t>
+      </w:r>
+      <w:proofErr w:type="spellEnd"/>
+    </w:p>
+    <w:p>
+      <w:pPr>
+        <w:pStyle w:val="ListParagraph"/>
+        <w:numPr>
+          <w:ilvl w:val="0"/>
+          <w:numId w:val="4"/>
+        </w:numPr>
+        <w:rPr>
+          <w:rFonts w:ascii="Cambria" w:hAnsi="Cambria"/>
+          <w:sz w:val="24"/>
+          <w:szCs w:val="24"/>
+        </w:rPr>
+      </w:pPr>
+      <w:proofErr w:type="spellStart"/>
+      <w:r>
+        <w:rPr>
+          <w:rFonts w:ascii="Cambria" w:hAnsi="Cambria"/>
+          <w:sz w:val="24"/>
+          <w:szCs w:val="24"/>
+        </w:rPr>
+        <w:t>CambiarRolCliente</w:t>
+      </w:r>
+      <w:proofErr w:type="spellEnd"/>
+    </w:p>
+    <w:p>
+      <w:pPr>
+        <w:pStyle w:val="ListParagraph"/>
+        <w:numPr>
+          <w:ilvl w:val="0"/>
+          <w:numId w:val="4"/>
+        </w:numPr>
+        <w:rPr>
+          <w:rFonts w:ascii="Cambria" w:hAnsi="Cambria"/>
+          <w:sz w:val="24"/>
+          <w:szCs w:val="24"/>
+        </w:rPr>
+      </w:pPr>
+      <w:proofErr w:type="spellStart"/>
+      <w:r>
+        <w:rPr>
+          <w:rFonts w:ascii="Cambria" w:hAnsi="Cambria"/>
+          <w:sz w:val="24"/>
+          <w:szCs w:val="24"/>
+        </w:rPr>
+        <w:t>CambiarRolProveedor</w:t>
+      </w:r>
+      <w:proofErr w:type="spellEnd"/>
+    </w:p>
+    <w:p>
+      <w:pPr>
+        <w:pStyle w:val="ListParagraph"/>
+        <w:numPr>
+          <w:ilvl w:val="0"/>
+          <w:numId w:val="4"/>
+        </w:numPr>
+        <w:rPr>
+          <w:rFonts w:ascii="Cambria" w:hAnsi="Cambria"/>
+          <w:sz w:val="24"/>
+          <w:szCs w:val="24"/>
+        </w:rPr>
+      </w:pPr>
+      <w:proofErr w:type="spellStart"/>
+      <w:r>
+        <w:rPr>
+          <w:rFonts w:ascii="Cambria" w:hAnsi="Cambria"/>
+          <w:sz w:val="24"/>
+          <w:szCs w:val="24"/>
+        </w:rPr>
+        <w:t>CargarCredito</w:t>
+      </w:r>
+      <w:proofErr w:type="spellEnd"/>
+    </w:p>
+    <w:p>
+      <w:pPr>
+        <w:pStyle w:val="ListParagraph"/>
+        <w:numPr>
+          <w:ilvl w:val="0"/>
+          <w:numId w:val="4"/>
+        </w:numPr>
+        <w:rPr>
+          <w:rFonts w:ascii="Cambria" w:hAnsi="Cambria"/>
+          <w:sz w:val="24"/>
+          <w:szCs w:val="24"/>
+        </w:rPr>
+      </w:pPr>
+      <w:proofErr w:type="spellStart"/>
+      <w:r>
+        <w:rPr>
+          <w:rFonts w:ascii="Cambria" w:hAnsi="Cambria"/>
+          <w:sz w:val="24"/>
+          <w:szCs w:val="24"/>
+        </w:rPr>
+        <w:t>ComprarCupon</w:t>
+      </w:r>
+      <w:proofErr w:type="spellEnd"/>
+    </w:p>
+    <w:p>
+      <w:pPr>
+        <w:pStyle w:val="ListParagraph"/>
+        <w:numPr>
+          <w:ilvl w:val="0"/>
+          <w:numId w:val="4"/>
+        </w:numPr>
+        <w:rPr>
+          <w:rFonts w:ascii="Cambria" w:hAnsi="Cambria"/>
+          <w:sz w:val="24"/>
+          <w:szCs w:val="24"/>
+        </w:rPr>
+      </w:pPr>
+      <w:proofErr w:type="spellStart"/>
+      <w:r>
+        <w:rPr>
+          <w:rFonts w:ascii="Cambria" w:hAnsi="Cambria"/>
+          <w:sz w:val="24"/>
+          <w:szCs w:val="24"/>
+        </w:rPr>
+        <w:t>ComprarGiftcard</w:t>
+      </w:r>
+      <w:proofErr w:type="spellEnd"/>
+    </w:p>
+    <w:p>
+      <w:pPr>
+        <w:pStyle w:val="ListParagraph"/>
+        <w:numPr>
+          <w:ilvl w:val="0"/>
+          <w:numId w:val="4"/>
+        </w:numPr>
+        <w:rPr>
+          <w:rFonts w:ascii="Cambria" w:hAnsi="Cambria"/>
+          <w:sz w:val="24"/>
+          <w:szCs w:val="24"/>
+        </w:rPr>
+      </w:pPr>
+      <w:proofErr w:type="spellStart"/>
+      <w:r>
+        <w:rPr>
+          <w:rFonts w:ascii="Cambria" w:hAnsi="Cambria"/>
+          <w:sz w:val="24"/>
+          <w:szCs w:val="24"/>
+        </w:rPr>
+        <w:t>ConfirmarDevolucion</w:t>
+      </w:r>
+      <w:proofErr w:type="spellEnd"/>
+    </w:p>
+    <w:p>
+      <w:pPr>
+        <w:pStyle w:val="ListParagraph"/>
+        <w:numPr>
+          <w:ilvl w:val="0"/>
+          <w:numId w:val="4"/>
+        </w:numPr>
+        <w:rPr>
+          <w:rFonts w:ascii="Cambria" w:hAnsi="Cambria"/>
+          <w:sz w:val="24"/>
+          <w:szCs w:val="24"/>
+        </w:rPr>
+      </w:pPr>
+      <w:proofErr w:type="spellStart"/>
+      <w:r>
+        <w:rPr>
+          <w:rFonts w:ascii="Cambria" w:hAnsi="Cambria"/>
+          <w:sz w:val="24"/>
+          <w:szCs w:val="24"/>
+        </w:rPr>
+        <w:t>ConsumoCupon</w:t>
+      </w:r>
+      <w:proofErr w:type="spellEnd"/>
+    </w:p>
+    <w:p>
+      <w:pPr>
+        <w:pStyle w:val="ListParagraph"/>
+        <w:numPr>
+          <w:ilvl w:val="0"/>
+          <w:numId w:val="4"/>
+        </w:numPr>
+        <w:rPr>
+          <w:rFonts w:ascii="Cambria" w:hAnsi="Cambria"/>
+          <w:sz w:val="24"/>
+          <w:szCs w:val="24"/>
+        </w:rPr>
+      </w:pPr>
+      <w:proofErr w:type="spellStart"/>
+      <w:r>
+        <w:rPr>
+          <w:rFonts w:ascii="Cambria" w:hAnsi="Cambria"/>
+          <w:sz w:val="24"/>
+          <w:szCs w:val="24"/>
+        </w:rPr>
+        <w:t>EliminarFuncionalidadesDeRol</w:t>
+      </w:r>
+      <w:proofErr w:type="spellEnd"/>
+    </w:p>
+    <w:p>
+      <w:pPr>
+        <w:pStyle w:val="ListParagraph"/>
+        <w:numPr>
+          <w:ilvl w:val="0"/>
+          <w:numId w:val="4"/>
+        </w:numPr>
+        <w:rPr>
+          <w:rFonts w:ascii="Cambria" w:hAnsi="Cambria"/>
+          <w:sz w:val="24"/>
+          <w:szCs w:val="24"/>
+        </w:rPr>
+      </w:pPr>
+      <w:proofErr w:type="spellStart"/>
+      <w:r>
+        <w:rPr>
+          <w:rFonts w:ascii="Cambria" w:hAnsi="Cambria"/>
+          <w:sz w:val="24"/>
+          <w:szCs w:val="24"/>
+        </w:rPr>
+        <w:t>EliminarLocalidades</w:t>
+      </w:r>
+      <w:proofErr w:type="spellEnd"/>
+    </w:p>
+    <w:p>
+      <w:pPr>
+        <w:pStyle w:val="ListParagraph"/>
+        <w:numPr>
+          <w:ilvl w:val="0"/>
+          <w:numId w:val="4"/>
+        </w:numPr>
+        <w:rPr>
+          <w:rFonts w:ascii="Cambria" w:hAnsi="Cambria"/>
+          <w:sz w:val="24"/>
+          <w:szCs w:val="24"/>
+        </w:rPr>
+      </w:pPr>
+      <w:proofErr w:type="spellStart"/>
+      <w:r>
+        <w:rPr>
+          <w:rFonts w:ascii="Cambria" w:hAnsi="Cambria"/>
+          <w:sz w:val="24"/>
+          <w:szCs w:val="24"/>
+        </w:rPr>
+        <w:t>EliminarUsuario</w:t>
+      </w:r>
+      <w:proofErr w:type="spellEnd"/>
+    </w:p>
+    <w:p>
+      <w:pPr>
+        <w:pStyle w:val="ListParagraph"/>
+        <w:numPr>
+          <w:ilvl w:val="0"/>
+          <w:numId w:val="4"/>
+        </w:numPr>
+        <w:rPr>
+          <w:rFonts w:ascii="Cambria" w:hAnsi="Cambria"/>
+          <w:sz w:val="24"/>
+          <w:szCs w:val="24"/>
+        </w:rPr>
+      </w:pPr>
+      <w:proofErr w:type="spellStart"/>
+      <w:r>
+        <w:rPr>
+          <w:rFonts w:ascii="Cambria" w:hAnsi="Cambria"/>
+          <w:sz w:val="24"/>
+          <w:szCs w:val="24"/>
+        </w:rPr>
+        <w:t>EstablecerEstadoDelRol</w:t>
+      </w:r>
+      <w:proofErr w:type="spellEnd"/>
+    </w:p>
+    <w:p>
+      <w:pPr>
+        <w:pStyle w:val="ListParagraph"/>
+        <w:numPr>
+          <w:ilvl w:val="0"/>
+          <w:numId w:val="4"/>
+        </w:numPr>
+        <w:rPr>
+          <w:rFonts w:ascii="Cambria" w:hAnsi="Cambria"/>
+          <w:sz w:val="24"/>
+          <w:szCs w:val="24"/>
+        </w:rPr>
+      </w:pPr>
+      <w:proofErr w:type="spellStart"/>
+      <w:r>
+        <w:rPr>
+          <w:rFonts w:ascii="Cambria" w:hAnsi="Cambria"/>
+          <w:sz w:val="24"/>
+          <w:szCs w:val="24"/>
+        </w:rPr>
+        <w:t>FacturarProveedor</w:t>
+      </w:r>
+      <w:proofErr w:type="spellEnd"/>
+    </w:p>
+    <w:p>
+      <w:pPr>
+        <w:pStyle w:val="ListParagraph"/>
+        <w:numPr>
+          <w:ilvl w:val="0"/>
+          <w:numId w:val="4"/>
+        </w:numPr>
+        <w:rPr>
+          <w:rFonts w:ascii="Cambria" w:hAnsi="Cambria"/>
+          <w:sz w:val="24"/>
+          <w:szCs w:val="24"/>
+        </w:rPr>
+      </w:pPr>
+      <w:proofErr w:type="spellStart"/>
+      <w:r>
+        <w:rPr>
+          <w:rFonts w:ascii="Cambria" w:hAnsi="Cambria"/>
+          <w:sz w:val="24"/>
+          <w:szCs w:val="24"/>
+        </w:rPr>
+        <w:t>Loguearse</w:t>
+      </w:r>
+      <w:proofErr w:type="spellEnd"/>
+    </w:p>
+    <w:p>
+      <w:pPr>
+        <w:pStyle w:val="ListParagraph"/>
+        <w:numPr>
+          <w:ilvl w:val="0"/>
+          <w:numId w:val="4"/>
+        </w:numPr>
+        <w:rPr>
+          <w:rFonts w:ascii="Cambria" w:hAnsi="Cambria"/>
+          <w:sz w:val="24"/>
+          <w:szCs w:val="24"/>
+        </w:rPr>
+      </w:pPr>
+      <w:proofErr w:type="spellStart"/>
+      <w:r>
+        <w:rPr>
+          <w:rFonts w:ascii="Cambria" w:hAnsi="Cambria"/>
+          <w:sz w:val="24"/>
+          <w:szCs w:val="24"/>
+        </w:rPr>
+        <w:t>ModificarCliente</w:t>
+      </w:r>
+      <w:proofErr w:type="spellEnd"/>
+    </w:p>
+    <w:p>
+      <w:pPr>
+        <w:pStyle w:val="ListParagraph"/>
+        <w:numPr>
+          <w:ilvl w:val="0"/>
+          <w:numId w:val="4"/>
+        </w:numPr>
+        <w:rPr>
+          <w:rFonts w:ascii="Cambria" w:hAnsi="Cambria"/>
+          <w:sz w:val="24"/>
+          <w:szCs w:val="24"/>
+        </w:rPr>
+      </w:pPr>
+      <w:proofErr w:type="spellStart"/>
+      <w:r>
+        <w:rPr>
+          <w:rFonts w:ascii="Cambria" w:hAnsi="Cambria"/>
+          <w:sz w:val="24"/>
+          <w:szCs w:val="24"/>
+        </w:rPr>
+        <w:t>ModificarProveedor</w:t>
+      </w:r>
+      <w:proofErr w:type="spellEnd"/>
+    </w:p>
+    <w:p>
+      <w:pPr>
+        <w:pStyle w:val="ListParagraph"/>
+        <w:numPr>
+          <w:ilvl w:val="0"/>
+          <w:numId w:val="4"/>
+        </w:numPr>
+        <w:rPr>
+          <w:rFonts w:ascii="Cambria" w:hAnsi="Cambria"/>
+          <w:sz w:val="24"/>
+          <w:szCs w:val="24"/>
+        </w:rPr>
+      </w:pPr>
+      <w:proofErr w:type="spellStart"/>
+      <w:r>
+        <w:rPr>
+          <w:rFonts w:ascii="Cambria" w:hAnsi="Cambria"/>
+          <w:sz w:val="24"/>
+          <w:szCs w:val="24"/>
+        </w:rPr>
+        <w:t>PedirDevolucion</w:t>
+      </w:r>
+      <w:proofErr w:type="spellEnd"/>
+    </w:p>
+    <w:p>
+      <w:pPr>
+        <w:pStyle w:val="ListParagraph"/>
+        <w:numPr>
+          <w:ilvl w:val="0"/>
+          <w:numId w:val="4"/>
+        </w:numPr>
+        <w:rPr>
+          <w:rFonts w:ascii="Cambria" w:hAnsi="Cambria"/>
+          <w:sz w:val="24"/>
+          <w:szCs w:val="24"/>
+        </w:rPr>
+      </w:pPr>
+      <w:proofErr w:type="spellStart"/>
+      <w:r>
+        <w:rPr>
+          <w:rFonts w:ascii="Cambria" w:hAnsi="Cambria"/>
+          <w:sz w:val="24"/>
+          <w:szCs w:val="24"/>
+        </w:rPr>
+        <w:t>PublicarCupon</w:t>
+      </w:r>
+      <w:proofErr w:type="spellEnd"/>
+    </w:p>
+    <w:p>
+      <w:pPr>
+        <w:pStyle w:val="ListParagraph"/>
+        <w:numPr>
+          <w:ilvl w:val="0"/>
+          <w:numId w:val="4"/>
+        </w:numPr>
+        <w:rPr>
+          <w:rFonts w:ascii="Cambria" w:hAnsi="Cambria"/>
+          <w:sz w:val="24"/>
+          <w:szCs w:val="24"/>
+        </w:rPr>
+      </w:pPr>
+      <w:proofErr w:type="spellStart"/>
+      <w:r>
+        <w:rPr>
+          <w:rFonts w:ascii="Cambria" w:hAnsi="Cambria"/>
+          <w:sz w:val="24"/>
+          <w:szCs w:val="24"/>
+        </w:rPr>
+        <w:t>RegistrarLocalidades</w:t>
+      </w:r>
+      <w:proofErr w:type="spellEnd"/>
+    </w:p>
+    <w:p>
+      <w:pPr>
+        <w:pStyle w:val="ListParagraph"/>
+        <w:numPr>
+          <w:ilvl w:val="0"/>
+          <w:numId w:val="4"/>
+        </w:numPr>
+        <w:rPr>
+          <w:rFonts w:ascii="Cambria" w:hAnsi="Cambria"/>
+          <w:sz w:val="24"/>
+          <w:szCs w:val="24"/>
+        </w:rPr>
+      </w:pPr>
+      <w:proofErr w:type="spellStart"/>
+      <w:r>
+        <w:rPr>
+          <w:rFonts w:ascii="Cambria" w:hAnsi="Cambria"/>
+          <w:sz w:val="24"/>
+          <w:szCs w:val="24"/>
+        </w:rPr>
+        <w:t>RegistrarProveedor</w:t>
+      </w:r>
+      <w:proofErr w:type="spellEnd"/>
+    </w:p>
+    <w:p>
+      <w:pPr>
+        <w:pStyle w:val="ListParagraph"/>
+        <w:numPr>
+          <w:ilvl w:val="0"/>
+          <w:numId w:val="4"/>
+        </w:numPr>
+        <w:rPr>
+          <w:rFonts w:ascii="Cambria" w:hAnsi="Cambria"/>
+          <w:sz w:val="24"/>
+          <w:szCs w:val="24"/>
+        </w:rPr>
+      </w:pPr>
+      <w:proofErr w:type="spellStart"/>
+      <w:r>
+        <w:rPr>
+          <w:rFonts w:ascii="Cambria" w:hAnsi="Cambria"/>
+          <w:sz w:val="24"/>
+          <w:szCs w:val="24"/>
+        </w:rPr>
+        <w:t>RegistroCliente</w:t>
+      </w:r>
+      <w:proofErr w:type="spellEnd"/>
+    </w:p>
+    <w:p>
+      <w:pPr>
+        <w:pStyle w:val="ListParagraph"/>
+        <w:numPr>
+          <w:ilvl w:val="0"/>
+          <w:numId w:val="4"/>
+        </w:numPr>
+        <w:rPr>
+          <w:rFonts w:ascii="Cambria" w:hAnsi="Cambria"/>
+          <w:sz w:val="24"/>
+          <w:szCs w:val="24"/>
+        </w:rPr>
+      </w:pPr>
+      <w:proofErr w:type="spellStart"/>
+      <w:r>
+        <w:rPr>
+          <w:rFonts w:ascii="Cambria" w:hAnsi="Cambria"/>
+          <w:sz w:val="24"/>
+          <w:szCs w:val="24"/>
+        </w:rPr>
+        <w:t>ValidarCompraCupon</w:t>
+      </w:r>
+      <w:proofErr w:type="spellEnd"/>
+    </w:p>
+    <w:p>
+      <w:pPr>
+        <w:rPr>
+          <w:rFonts w:ascii="Cambria" w:hAnsi="Cambria"/>
+          <w:sz w:val="24"/>
+          <w:szCs w:val="24"/>
+        </w:rPr>
+      </w:pPr>
+      <w:r>
+        <w:rPr>
+          <w:rFonts w:ascii="Cambria" w:hAnsi="Cambria"/>
+          <w:sz w:val="24"/>
+          <w:szCs w:val="24"/>
+        </w:rPr>
+        <w:lastRenderedPageBreak/>
+        <w:t>Dichos procedimientos tienen nombres expresivos que representan lo que realizan, y aquellos que tienen valores de retorno diferenciados, se encuentran comentados en el código</w:t>
+      </w:r>
+    </w:p>
+    <w:p>
+      <w:pPr>
+        <w:rPr>
+          <w:rFonts w:ascii="Cambria" w:hAnsi="Cambria"/>
+          <w:sz w:val="24"/>
+          <w:szCs w:val="24"/>
+        </w:rPr>
+      </w:pPr>
+      <w:r>
+        <w:rPr>
+          <w:rFonts w:ascii="Cambria" w:hAnsi="Cambria"/>
+          <w:sz w:val="24"/>
+          <w:szCs w:val="24"/>
+        </w:rPr>
+        <w:t>Procedimientos exclusivos de la migración, que luego de la misma son borrados:</w:t>
+      </w:r>
+    </w:p>
+    <w:p>
+      <w:pPr>
+        <w:pStyle w:val="ListParagraph"/>
+        <w:numPr>
+          <w:ilvl w:val="0"/>
+          <w:numId w:val="4"/>
+        </w:numPr>
+        <w:rPr>
+          <w:rFonts w:ascii="Cambria" w:hAnsi="Cambria"/>
+          <w:sz w:val="24"/>
+          <w:szCs w:val="24"/>
+        </w:rPr>
+      </w:pPr>
+      <w:proofErr w:type="spellStart"/>
+      <w:r>
+        <w:rPr>
+          <w:rFonts w:ascii="Cambria" w:hAnsi="Cambria"/>
+          <w:sz w:val="24"/>
+          <w:szCs w:val="24"/>
+        </w:rPr>
+        <w:t>AsignarSaldoInicial</w:t>
+      </w:r>
+      <w:proofErr w:type="spellEnd"/>
+    </w:p>
+    <w:p>
+      <w:pPr>
+        <w:pStyle w:val="ListParagraph"/>
+        <w:numPr>
+          <w:ilvl w:val="0"/>
+          <w:numId w:val="4"/>
+        </w:numPr>
+        <w:rPr>
+          <w:rFonts w:ascii="Cambria" w:hAnsi="Cambria"/>
+          <w:sz w:val="24"/>
+          <w:szCs w:val="24"/>
+        </w:rPr>
+      </w:pPr>
+      <w:proofErr w:type="spellStart"/>
+      <w:r>
+        <w:rPr>
+          <w:rFonts w:ascii="Cambria" w:hAnsi="Cambria"/>
+          <w:sz w:val="24"/>
+          <w:szCs w:val="24"/>
+        </w:rPr>
+        <w:t>CargarDatosBase</w:t>
+      </w:r>
+      <w:proofErr w:type="spellEnd"/>
+    </w:p>
+    <w:p>
+      <w:pPr>
+        <w:pStyle w:val="ListParagraph"/>
+        <w:numPr>
+          <w:ilvl w:val="0"/>
+          <w:numId w:val="4"/>
+        </w:numPr>
+        <w:rPr>
+          <w:rFonts w:ascii="Cambria" w:hAnsi="Cambria"/>
+          <w:sz w:val="24"/>
+          <w:szCs w:val="24"/>
+        </w:rPr>
+      </w:pPr>
+      <w:proofErr w:type="spellStart"/>
+      <w:r>
+        <w:rPr>
+          <w:rFonts w:ascii="Cambria" w:hAnsi="Cambria"/>
+          <w:sz w:val="24"/>
+          <w:szCs w:val="24"/>
+        </w:rPr>
+        <w:t>MigrarDatos</w:t>
+      </w:r>
+      <w:proofErr w:type="spellEnd"/>
+    </w:p>
+    <w:p>
+      <w:pPr>
+        <w:rPr>
+          <w:rFonts w:ascii="Cambria" w:hAnsi="Cambria"/>
+          <w:sz w:val="24"/>
+          <w:szCs w:val="24"/>
+        </w:rPr>
+      </w:pPr>
+      <w:proofErr w:type="spellStart"/>
+      <w:r>
+        <w:rPr>
+          <w:rFonts w:ascii="Cambria" w:hAnsi="Cambria"/>
+          <w:sz w:val="24"/>
+          <w:szCs w:val="24"/>
+        </w:rPr>
+        <w:t>Triggers</w:t>
+      </w:r>
+      <w:proofErr w:type="spellEnd"/>
+      <w:r>
+        <w:rPr>
+          <w:rFonts w:ascii="Cambria" w:hAnsi="Cambria"/>
+          <w:sz w:val="24"/>
+          <w:szCs w:val="24"/>
+        </w:rPr>
+        <w:t>:</w:t>
+      </w:r>
+    </w:p>
+    <w:p>
+      <w:pPr>
+        <w:pStyle w:val="ListParagraph"/>
+        <w:numPr>
+          <w:ilvl w:val="0"/>
+          <w:numId w:val="4"/>
+        </w:numPr>
+        <w:rPr>
+          <w:rFonts w:ascii="Cambria" w:hAnsi="Cambria"/>
+          <w:sz w:val="24"/>
+          <w:szCs w:val="24"/>
+        </w:rPr>
+      </w:pPr>
+      <w:proofErr w:type="spellStart"/>
+      <w:r>
+        <w:rPr>
+          <w:rFonts w:ascii="Cambria" w:hAnsi="Cambria"/>
+          <w:sz w:val="24"/>
+          <w:szCs w:val="24"/>
+        </w:rPr>
+        <w:t>actualizarSaldoCargas</w:t>
+      </w:r>
+      <w:proofErr w:type="spellEnd"/>
+      <w:r>
+        <w:rPr>
+          <w:rFonts w:ascii="Cambria" w:hAnsi="Cambria"/>
+          <w:sz w:val="24"/>
+          <w:szCs w:val="24"/>
+        </w:rPr>
+        <w:t xml:space="preserve"> (</w:t>
+      </w:r>
+      <w:r>
+        <w:rPr>
+          <w:rFonts w:ascii="Cambria" w:hAnsi="Cambria"/>
+          <w:sz w:val="24"/>
+          <w:szCs w:val="24"/>
+        </w:rPr>
+        <w:t>en tabla Cargas)</w:t>
+      </w:r>
+    </w:p>
+    <w:p>
+      <w:pPr>
+        <w:pStyle w:val="ListParagraph"/>
+        <w:numPr>
+          <w:ilvl w:val="0"/>
+          <w:numId w:val="4"/>
+        </w:numPr>
+        <w:rPr>
+          <w:rFonts w:ascii="Cambria" w:hAnsi="Cambria"/>
+          <w:sz w:val="24"/>
+          <w:szCs w:val="24"/>
+        </w:rPr>
+      </w:pPr>
+      <w:proofErr w:type="spellStart"/>
+      <w:r>
+        <w:rPr>
+          <w:rFonts w:ascii="Cambria" w:hAnsi="Cambria"/>
+          <w:sz w:val="24"/>
+          <w:szCs w:val="24"/>
+        </w:rPr>
+        <w:t>actualizarSaldoCupones</w:t>
+      </w:r>
+      <w:proofErr w:type="spellEnd"/>
+      <w:r>
+        <w:rPr>
+          <w:rFonts w:ascii="Cambria" w:hAnsi="Cambria"/>
+          <w:sz w:val="24"/>
+          <w:szCs w:val="24"/>
+        </w:rPr>
+        <w:t xml:space="preserve"> </w:t>
+      </w:r>
+      <w:r>
+        <w:rPr>
+          <w:rFonts w:ascii="Cambria" w:hAnsi="Cambria"/>
+          <w:sz w:val="24"/>
+          <w:szCs w:val="24"/>
+        </w:rPr>
+        <w:t xml:space="preserve"> (en tabla Cupones)</w:t>
+      </w:r>
+    </w:p>
+    <w:p>
+      <w:pPr>
+        <w:pStyle w:val="ListParagraph"/>
+        <w:numPr>
+          <w:ilvl w:val="0"/>
+          <w:numId w:val="4"/>
+        </w:numPr>
+        <w:rPr>
+          <w:rFonts w:ascii="Cambria" w:hAnsi="Cambria"/>
+          <w:sz w:val="24"/>
+          <w:szCs w:val="24"/>
+        </w:rPr>
+      </w:pPr>
+      <w:proofErr w:type="spellStart"/>
+      <w:r>
+        <w:rPr>
+          <w:rFonts w:ascii="Cambria" w:hAnsi="Cambria"/>
+          <w:sz w:val="24"/>
+          <w:szCs w:val="24"/>
+        </w:rPr>
+        <w:t>actualizarSaldoDevoluciones</w:t>
+      </w:r>
+      <w:proofErr w:type="spellEnd"/>
+      <w:r>
+        <w:rPr>
+          <w:rFonts w:ascii="Cambria" w:hAnsi="Cambria"/>
+          <w:sz w:val="24"/>
+          <w:szCs w:val="24"/>
+        </w:rPr>
+        <w:t xml:space="preserve"> (en tabla Devoluciones)</w:t>
+      </w:r>
+    </w:p>
+    <w:p>
+      <w:pPr>
+        <w:pStyle w:val="ListParagraph"/>
+        <w:numPr>
+          <w:ilvl w:val="0"/>
+          <w:numId w:val="4"/>
+        </w:numPr>
+        <w:rPr>
+          <w:rFonts w:ascii="Cambria" w:hAnsi="Cambria"/>
+          <w:sz w:val="24"/>
+          <w:szCs w:val="24"/>
+        </w:rPr>
+      </w:pPr>
+      <w:proofErr w:type="spellStart"/>
+      <w:r>
+        <w:rPr>
+          <w:rFonts w:ascii="Cambria" w:hAnsi="Cambria"/>
+          <w:sz w:val="24"/>
+          <w:szCs w:val="24"/>
+        </w:rPr>
+        <w:t>actualizarSaldoGiftcards</w:t>
+      </w:r>
+      <w:proofErr w:type="spellEnd"/>
+      <w:r>
+        <w:rPr>
+          <w:rFonts w:ascii="Cambria" w:hAnsi="Cambria"/>
+          <w:sz w:val="24"/>
+          <w:szCs w:val="24"/>
+        </w:rPr>
+        <w:t xml:space="preserve"> (en tabla </w:t>
+      </w:r>
+      <w:proofErr w:type="spellStart"/>
+      <w:r>
+        <w:rPr>
+          <w:rFonts w:ascii="Cambria" w:hAnsi="Cambria"/>
+          <w:sz w:val="24"/>
+          <w:szCs w:val="24"/>
+        </w:rPr>
+        <w:t>Giftcards</w:t>
+      </w:r>
+      <w:proofErr w:type="spellEnd"/>
+      <w:r>
+        <w:rPr>
+          <w:rFonts w:ascii="Cambria" w:hAnsi="Cambria"/>
+          <w:sz w:val="24"/>
+          <w:szCs w:val="24"/>
+        </w:rPr>
+        <w:t>)</w:t>
+      </w:r>
+    </w:p>
+    <w:p>
+      <w:pPr>
+        <w:pStyle w:val="ListParagraph"/>
+        <w:numPr>
+          <w:ilvl w:val="0"/>
+          <w:numId w:val="4"/>
+        </w:numPr>
+        <w:rPr>
+          <w:rFonts w:ascii="Cambria" w:hAnsi="Cambria"/>
+          <w:sz w:val="24"/>
+          <w:szCs w:val="24"/>
+        </w:rPr>
+      </w:pPr>
+      <w:proofErr w:type="spellStart"/>
+      <w:r>
+        <w:rPr>
+          <w:rFonts w:ascii="Cambria" w:hAnsi="Cambria"/>
+          <w:sz w:val="24"/>
+          <w:szCs w:val="24"/>
+        </w:rPr>
+        <w:t>actualizarStockCupones</w:t>
+      </w:r>
+      <w:proofErr w:type="spellEnd"/>
+      <w:r>
+        <w:rPr>
+          <w:rFonts w:ascii="Cambria" w:hAnsi="Cambria"/>
+          <w:sz w:val="24"/>
+          <w:szCs w:val="24"/>
+        </w:rPr>
+        <w:t xml:space="preserve"> (en tabla Cupones)</w:t>
+      </w:r>
+    </w:p>
+    <w:p>
+      <w:pPr>
+        <w:pStyle w:val="ListParagraph"/>
+        <w:numPr>
+          <w:ilvl w:val="0"/>
+          <w:numId w:val="4"/>
+        </w:numPr>
+        <w:rPr>
+          <w:rFonts w:ascii="Cambria" w:hAnsi="Cambria"/>
+          <w:sz w:val="24"/>
+          <w:szCs w:val="24"/>
+        </w:rPr>
+      </w:pPr>
+      <w:proofErr w:type="spellStart"/>
+      <w:r>
+        <w:rPr>
+          <w:rFonts w:ascii="Cambria" w:hAnsi="Cambria"/>
+          <w:sz w:val="24"/>
+          <w:szCs w:val="24"/>
+        </w:rPr>
+        <w:t>actualizarStockDevoluciones</w:t>
+      </w:r>
+      <w:proofErr w:type="spellEnd"/>
+      <w:r>
+        <w:rPr>
+          <w:rFonts w:ascii="Cambria" w:hAnsi="Cambria"/>
+          <w:sz w:val="24"/>
+          <w:szCs w:val="24"/>
+        </w:rPr>
+        <w:t xml:space="preserve"> (en tabla Devoluciones)</w:t>
+      </w:r>
+    </w:p>
+    <w:p>
+      <w:pPr>
+        <w:pStyle w:val="ListParagraph"/>
+        <w:numPr>
+          <w:ilvl w:val="0"/>
+          <w:numId w:val="4"/>
+        </w:numPr>
+        <w:rPr>
+          <w:rFonts w:ascii="Cambria" w:hAnsi="Cambria"/>
+          <w:sz w:val="24"/>
+          <w:szCs w:val="24"/>
+        </w:rPr>
+      </w:pPr>
+      <w:proofErr w:type="spellStart"/>
+      <w:r>
+        <w:rPr>
+          <w:rFonts w:ascii="Cambria" w:hAnsi="Cambria"/>
+          <w:sz w:val="24"/>
+          <w:szCs w:val="24"/>
+        </w:rPr>
+        <w:t>RegistrarRenglonFactura</w:t>
+      </w:r>
+      <w:proofErr w:type="spellEnd"/>
+      <w:r>
+        <w:rPr>
+          <w:rFonts w:ascii="Cambria" w:hAnsi="Cambria"/>
+          <w:sz w:val="24"/>
+          <w:szCs w:val="24"/>
+        </w:rPr>
+        <w:t xml:space="preserve"> (en tabla Facturas)</w:t>
+      </w:r>
+    </w:p>
+    <w:p>
+      <w:pPr>
+        <w:rPr>
+          <w:rFonts w:ascii="Cambria" w:hAnsi="Cambria"/>
+          <w:sz w:val="24"/>
+          <w:szCs w:val="24"/>
+        </w:rPr>
+      </w:pPr>
+      <w:r>
+        <w:rPr>
+          <w:rFonts w:ascii="Cambria" w:hAnsi="Cambria"/>
+          <w:sz w:val="24"/>
+          <w:szCs w:val="24"/>
+        </w:rPr>
+        <w:t xml:space="preserve">Dichos </w:t>
+      </w:r>
+      <w:proofErr w:type="spellStart"/>
+      <w:r>
+        <w:rPr>
+          <w:rFonts w:ascii="Cambria" w:hAnsi="Cambria"/>
+          <w:sz w:val="24"/>
+          <w:szCs w:val="24"/>
+        </w:rPr>
+        <w:t>triggers</w:t>
+      </w:r>
+      <w:proofErr w:type="spellEnd"/>
+      <w:r>
+        <w:rPr>
+          <w:rFonts w:ascii="Cambria" w:hAnsi="Cambria"/>
+          <w:sz w:val="24"/>
+          <w:szCs w:val="24"/>
+        </w:rPr>
+        <w:t xml:space="preserve"> poseen nombres descriptivos que expresan lo que realizan.</w:t>
+      </w:r>
+    </w:p>
+    <w:p>
+      <w:pPr>
+        <w:rPr>
+          <w:rFonts w:ascii="Cambria" w:hAnsi="Cambria"/>
+          <w:sz w:val="24"/>
+          <w:szCs w:val="24"/>
+        </w:rPr>
+      </w:pPr>
+      <w:r>
+        <w:rPr>
+          <w:rFonts w:ascii="Cambria" w:hAnsi="Cambria"/>
+          <w:sz w:val="24"/>
+          <w:szCs w:val="24"/>
+        </w:rPr>
+        <w:t>Funciones:</w:t>
+      </w:r>
+    </w:p>
+    <w:p>
+      <w:pPr>
+        <w:pStyle w:val="ListParagraph"/>
+        <w:numPr>
+          <w:ilvl w:val="0"/>
+          <w:numId w:val="4"/>
+        </w:numPr>
+        <w:rPr>
+          <w:rFonts w:ascii="Cambria" w:hAnsi="Cambria"/>
+          <w:sz w:val="24"/>
+          <w:szCs w:val="24"/>
+        </w:rPr>
+      </w:pPr>
+      <w:proofErr w:type="spellStart"/>
+      <w:r>
+        <w:rPr>
+          <w:rFonts w:ascii="Cambria" w:hAnsi="Cambria"/>
+          <w:sz w:val="24"/>
+          <w:szCs w:val="24"/>
+        </w:rPr>
+        <w:t>FuncionalidadesDelRol</w:t>
+      </w:r>
+      <w:proofErr w:type="spellEnd"/>
+    </w:p>
+    <w:p>
+      <w:pPr>
+        <w:pStyle w:val="ListParagraph"/>
+        <w:numPr>
+          <w:ilvl w:val="0"/>
+          <w:numId w:val="4"/>
+        </w:numPr>
+        <w:rPr>
+          <w:rFonts w:ascii="Cambria" w:hAnsi="Cambria"/>
+          <w:sz w:val="24"/>
+          <w:szCs w:val="24"/>
+        </w:rPr>
+      </w:pPr>
+      <w:proofErr w:type="spellStart"/>
+      <w:r>
+        <w:rPr>
+          <w:rFonts w:ascii="Cambria" w:hAnsi="Cambria"/>
+          <w:sz w:val="24"/>
+          <w:szCs w:val="24"/>
+        </w:rPr>
+        <w:t>top_devoluciones</w:t>
+      </w:r>
+      <w:proofErr w:type="spellEnd"/>
+    </w:p>
+    <w:p>
+      <w:pPr>
+        <w:pStyle w:val="ListParagraph"/>
+        <w:numPr>
+          <w:ilvl w:val="0"/>
+          <w:numId w:val="4"/>
+        </w:numPr>
+        <w:rPr>
+          <w:rFonts w:ascii="Cambria" w:hAnsi="Cambria"/>
+          <w:sz w:val="24"/>
+          <w:szCs w:val="24"/>
+        </w:rPr>
+      </w:pPr>
+      <w:proofErr w:type="spellStart"/>
+      <w:r>
+        <w:rPr>
+          <w:rFonts w:ascii="Cambria" w:hAnsi="Cambria"/>
+          <w:sz w:val="24"/>
+          <w:szCs w:val="24"/>
+        </w:rPr>
+        <w:t>top_giftcards</w:t>
+      </w:r>
+      <w:proofErr w:type="spellEnd"/>
+    </w:p>
+    <w:p>
+      <w:pPr>
+        <w:pStyle w:val="ListParagraph"/>
+        <w:numPr>
+          <w:ilvl w:val="0"/>
+          <w:numId w:val="4"/>
+        </w:numPr>
+        <w:rPr>
+          <w:rFonts w:ascii="Cambria" w:hAnsi="Cambria"/>
+          <w:sz w:val="24"/>
+          <w:szCs w:val="24"/>
+        </w:rPr>
+      </w:pPr>
+      <w:proofErr w:type="spellStart"/>
+      <w:r>
+        <w:rPr>
+          <w:rFonts w:ascii="Cambria" w:hAnsi="Cambria"/>
+          <w:sz w:val="24"/>
+          <w:szCs w:val="24"/>
+        </w:rPr>
+        <w:t>idCiudad</w:t>
+      </w:r>
+      <w:proofErr w:type="spellEnd"/>
+    </w:p>
+    <w:p>
+      <w:pPr>
+        <w:pStyle w:val="ListParagraph"/>
+        <w:numPr>
+          <w:ilvl w:val="0"/>
+          <w:numId w:val="4"/>
+        </w:numPr>
+        <w:rPr>
+          <w:rFonts w:ascii="Cambria" w:hAnsi="Cambria"/>
+          <w:sz w:val="24"/>
+          <w:szCs w:val="24"/>
+        </w:rPr>
+      </w:pPr>
+      <w:proofErr w:type="spellStart"/>
+      <w:r>
+        <w:rPr>
+          <w:rFonts w:ascii="Cambria" w:hAnsi="Cambria"/>
+          <w:sz w:val="24"/>
+          <w:szCs w:val="24"/>
+        </w:rPr>
+        <w:t>idEstado</w:t>
+      </w:r>
+      <w:proofErr w:type="spellEnd"/>
+    </w:p>
+    <w:p>
+      <w:pPr>
+        <w:pStyle w:val="ListParagraph"/>
+        <w:numPr>
+          <w:ilvl w:val="0"/>
+          <w:numId w:val="4"/>
+        </w:numPr>
+        <w:rPr>
+          <w:rFonts w:ascii="Cambria" w:hAnsi="Cambria"/>
+          <w:sz w:val="24"/>
+          <w:szCs w:val="24"/>
+        </w:rPr>
+      </w:pPr>
+      <w:proofErr w:type="spellStart"/>
+      <w:r>
+        <w:rPr>
+          <w:rFonts w:ascii="Cambria" w:hAnsi="Cambria"/>
+          <w:sz w:val="24"/>
+          <w:szCs w:val="24"/>
+        </w:rPr>
+        <w:t>idEstadoPromocion</w:t>
+      </w:r>
+      <w:proofErr w:type="spellEnd"/>
+    </w:p>
+    <w:p>
+      <w:pPr>
+        <w:pStyle w:val="ListParagraph"/>
+        <w:numPr>
+          <w:ilvl w:val="0"/>
+          <w:numId w:val="4"/>
+        </w:numPr>
+        <w:rPr>
+          <w:rFonts w:ascii="Cambria" w:hAnsi="Cambria"/>
+          <w:sz w:val="24"/>
+          <w:szCs w:val="24"/>
+        </w:rPr>
+      </w:pPr>
+      <w:proofErr w:type="spellStart"/>
+      <w:r>
+        <w:rPr>
+          <w:rFonts w:ascii="Cambria" w:hAnsi="Cambria"/>
+          <w:sz w:val="24"/>
+          <w:szCs w:val="24"/>
+        </w:rPr>
+        <w:t>idMonto</w:t>
+      </w:r>
+      <w:proofErr w:type="spellEnd"/>
+    </w:p>
+    <w:p>
+      <w:pPr>
+        <w:pStyle w:val="ListParagraph"/>
+        <w:numPr>
+          <w:ilvl w:val="0"/>
+          <w:numId w:val="4"/>
+        </w:numPr>
+        <w:rPr>
+          <w:rFonts w:ascii="Cambria" w:hAnsi="Cambria"/>
+          <w:sz w:val="24"/>
+          <w:szCs w:val="24"/>
+        </w:rPr>
+      </w:pPr>
+      <w:proofErr w:type="spellStart"/>
+      <w:r>
+        <w:rPr>
+          <w:rFonts w:ascii="Cambria" w:hAnsi="Cambria"/>
+          <w:sz w:val="24"/>
+          <w:szCs w:val="24"/>
+        </w:rPr>
+        <w:t>idRubro</w:t>
+      </w:r>
+      <w:proofErr w:type="spellEnd"/>
+    </w:p>
+    <w:p>
+      <w:pPr>
+        <w:pStyle w:val="ListParagraph"/>
+        <w:numPr>
+          <w:ilvl w:val="0"/>
+          <w:numId w:val="4"/>
+        </w:numPr>
+        <w:rPr>
+          <w:rFonts w:ascii="Cambria" w:hAnsi="Cambria"/>
+          <w:sz w:val="24"/>
+          <w:szCs w:val="24"/>
+        </w:rPr>
+      </w:pPr>
+      <w:r>
+        <w:rPr>
+          <w:rFonts w:ascii="Cambria" w:hAnsi="Cambria"/>
+          <w:sz w:val="24"/>
+          <w:szCs w:val="24"/>
+        </w:rPr>
+        <w:t>localidad</w:t>
+      </w:r>
+    </w:p>
+    <w:p>
+      <w:pPr>
+        <w:pStyle w:val="ListParagraph"/>
+        <w:numPr>
+          <w:ilvl w:val="0"/>
+          <w:numId w:val="4"/>
+        </w:numPr>
+        <w:rPr>
+          <w:rFonts w:ascii="Cambria" w:hAnsi="Cambria"/>
+          <w:sz w:val="24"/>
+          <w:szCs w:val="24"/>
+        </w:rPr>
+      </w:pPr>
+      <w:r>
+        <w:rPr>
+          <w:rFonts w:ascii="Cambria" w:hAnsi="Cambria"/>
+          <w:sz w:val="24"/>
+          <w:szCs w:val="24"/>
+        </w:rPr>
+        <w:t>Monto</w:t>
+      </w:r>
+    </w:p>
+    <w:p>
+      <w:pPr>
+        <w:pStyle w:val="ListParagraph"/>
+        <w:numPr>
+          <w:ilvl w:val="0"/>
+          <w:numId w:val="4"/>
+        </w:numPr>
+        <w:rPr>
+          <w:rFonts w:ascii="Cambria" w:hAnsi="Cambria"/>
+          <w:sz w:val="24"/>
+          <w:szCs w:val="24"/>
+        </w:rPr>
+      </w:pPr>
+      <w:proofErr w:type="spellStart"/>
+      <w:r>
+        <w:rPr>
+          <w:rFonts w:ascii="Cambria" w:hAnsi="Cambria"/>
+          <w:sz w:val="24"/>
+          <w:szCs w:val="24"/>
+        </w:rPr>
+        <w:t>NombreEstado</w:t>
+      </w:r>
+      <w:proofErr w:type="spellEnd"/>
+    </w:p>
+    <w:p>
+      <w:pPr>
+        <w:pStyle w:val="ListParagraph"/>
+        <w:numPr>
+          <w:ilvl w:val="0"/>
+          <w:numId w:val="4"/>
+        </w:numPr>
+        <w:rPr>
+          <w:rFonts w:ascii="Cambria" w:hAnsi="Cambria"/>
+          <w:sz w:val="24"/>
+          <w:szCs w:val="24"/>
+        </w:rPr>
+      </w:pPr>
+      <w:proofErr w:type="spellStart"/>
+      <w:r>
+        <w:rPr>
+          <w:rFonts w:ascii="Cambria" w:hAnsi="Cambria"/>
+          <w:sz w:val="24"/>
+          <w:szCs w:val="24"/>
+        </w:rPr>
+        <w:t>NombreEstadoPromocion</w:t>
+      </w:r>
+      <w:proofErr w:type="spellEnd"/>
+    </w:p>
+    <w:p>
+      <w:pPr>
+        <w:pStyle w:val="ListParagraph"/>
+        <w:numPr>
+          <w:ilvl w:val="0"/>
+          <w:numId w:val="4"/>
+        </w:numPr>
+        <w:rPr>
+          <w:rFonts w:ascii="Cambria" w:hAnsi="Cambria"/>
+          <w:sz w:val="24"/>
+          <w:szCs w:val="24"/>
+        </w:rPr>
+      </w:pPr>
+      <w:r>
+        <w:rPr>
+          <w:rFonts w:ascii="Cambria" w:hAnsi="Cambria"/>
+          <w:sz w:val="24"/>
+          <w:szCs w:val="24"/>
+        </w:rPr>
+        <w:t>promoción</w:t>
+      </w:r>
+    </w:p>
+    <w:p>
+      <w:pPr>
+        <w:pStyle w:val="ListParagraph"/>
+        <w:numPr>
+          <w:ilvl w:val="0"/>
+          <w:numId w:val="4"/>
+        </w:numPr>
+        <w:rPr>
+          <w:rFonts w:ascii="Cambria" w:hAnsi="Cambria"/>
+          <w:sz w:val="24"/>
+          <w:szCs w:val="24"/>
+        </w:rPr>
+      </w:pPr>
+      <w:r>
+        <w:rPr>
+          <w:rFonts w:ascii="Cambria" w:hAnsi="Cambria"/>
+          <w:sz w:val="24"/>
+          <w:szCs w:val="24"/>
+        </w:rPr>
+        <w:t>rubro</w:t>
+      </w:r>
+    </w:p>
+    <w:p>
+      <w:pPr>
+        <w:pStyle w:val="ListParagraph"/>
+        <w:numPr>
+          <w:ilvl w:val="0"/>
+          <w:numId w:val="4"/>
+        </w:numPr>
+        <w:rPr>
+          <w:rFonts w:ascii="Cambria" w:hAnsi="Cambria"/>
+          <w:sz w:val="24"/>
+          <w:szCs w:val="24"/>
+        </w:rPr>
+      </w:pPr>
+      <w:r>
+        <w:rPr>
+          <w:rFonts w:ascii="Cambria" w:hAnsi="Cambria"/>
+          <w:sz w:val="24"/>
+          <w:szCs w:val="24"/>
+        </w:rPr>
+        <w:t>SHA256</w:t>
+      </w:r>
+    </w:p>
+    <w:p>
+      <w:pPr>
+        <w:pStyle w:val="ListParagraph"/>
+        <w:rPr>
+          <w:rFonts w:ascii="Cambria" w:hAnsi="Cambria"/>
+          <w:sz w:val="24"/>
+          <w:szCs w:val="24"/>
+        </w:rPr>
+      </w:pPr>
+    </w:p>
+    <w:p>
+      <w:pPr>
+        <w:rPr>
+          <w:rFonts w:ascii="Cambria" w:hAnsi="Cambria"/>
+          <w:sz w:val="24"/>
+          <w:szCs w:val="24"/>
+        </w:rPr>
+      </w:pPr>
+      <w:r>
+        <w:rPr>
+          <w:rFonts w:ascii="Cambria" w:hAnsi="Cambria"/>
+          <w:sz w:val="24"/>
+          <w:szCs w:val="24"/>
+        </w:rPr>
+        <w:lastRenderedPageBreak/>
+        <w:t>Las funciones anteriores también poseen nombres descriptivos que remarcan lo que realizan. Las que comienzan con id devuelven un id de una determinada descripción, y las compañeras que no tienen id en el nombre realizan el proceso inverso.</w:t>
+      </w:r>
+    </w:p>
+    <w:p>
+      <w:pPr>
+        <w:rPr>
+          <w:rFonts w:ascii="Cambria" w:hAnsi="Cambria"/>
+          <w:sz w:val="24"/>
+          <w:szCs w:val="24"/>
+        </w:rPr>
+      </w:pPr>
+    </w:p>
+    <w:p>
+      <w:pPr>
+        <w:rPr>
+          <w:rFonts w:ascii="Cambria" w:hAnsi="Cambria"/>
+          <w:sz w:val="24"/>
+          <w:szCs w:val="24"/>
+        </w:rPr>
+      </w:pPr>
+      <w:r>
+        <w:rPr>
+          <w:rFonts w:ascii="Cambria" w:hAnsi="Cambria"/>
+          <w:sz w:val="24"/>
+          <w:szCs w:val="24"/>
+        </w:rPr>
+        <w:t xml:space="preserve">Vistas: Las vistas las utilizamos para poder manejar los </w:t>
+      </w:r>
+      <w:proofErr w:type="spellStart"/>
+      <w:r>
+        <w:rPr>
+          <w:rFonts w:ascii="Cambria" w:hAnsi="Cambria"/>
+          <w:sz w:val="24"/>
+          <w:szCs w:val="24"/>
+        </w:rPr>
+        <w:t>datagridviews</w:t>
+      </w:r>
+      <w:proofErr w:type="spellEnd"/>
+      <w:r>
+        <w:rPr>
+          <w:rFonts w:ascii="Cambria" w:hAnsi="Cambria"/>
+          <w:sz w:val="24"/>
+          <w:szCs w:val="24"/>
+        </w:rPr>
+        <w:t>.</w:t>
+      </w:r>
+    </w:p>
+    <w:p>
+      <w:pPr>
+        <w:pStyle w:val="ListParagraph"/>
+        <w:numPr>
+          <w:ilvl w:val="0"/>
+          <w:numId w:val="4"/>
+        </w:numPr>
+        <w:rPr>
+          <w:rFonts w:ascii="Cambria" w:hAnsi="Cambria"/>
+          <w:sz w:val="24"/>
+          <w:szCs w:val="24"/>
+        </w:rPr>
+      </w:pPr>
+      <w:proofErr w:type="spellStart"/>
+      <w:r>
+        <w:rPr>
+          <w:rFonts w:ascii="Cambria" w:hAnsi="Cambria"/>
+          <w:sz w:val="24"/>
+          <w:szCs w:val="24"/>
+        </w:rPr>
+        <w:t>viewclientes</w:t>
+      </w:r>
+      <w:proofErr w:type="spellEnd"/>
+    </w:p>
+    <w:p>
+      <w:pPr>
+        <w:pStyle w:val="ListParagraph"/>
+        <w:numPr>
+          <w:ilvl w:val="0"/>
+          <w:numId w:val="4"/>
+        </w:numPr>
+        <w:rPr>
+          <w:rFonts w:ascii="Cambria" w:hAnsi="Cambria"/>
+          <w:sz w:val="24"/>
+          <w:szCs w:val="24"/>
+        </w:rPr>
+      </w:pPr>
+      <w:proofErr w:type="spellStart"/>
+      <w:r>
+        <w:rPr>
+          <w:rFonts w:ascii="Cambria" w:hAnsi="Cambria"/>
+          <w:sz w:val="24"/>
+          <w:szCs w:val="24"/>
+        </w:rPr>
+        <w:t>viewcupones</w:t>
+      </w:r>
+      <w:proofErr w:type="spellEnd"/>
+    </w:p>
+    <w:p>
+      <w:pPr>
+        <w:pStyle w:val="ListParagraph"/>
+        <w:numPr>
+          <w:ilvl w:val="0"/>
+          <w:numId w:val="4"/>
+        </w:numPr>
+        <w:rPr>
+          <w:rFonts w:ascii="Cambria" w:hAnsi="Cambria"/>
+          <w:sz w:val="24"/>
+          <w:szCs w:val="24"/>
+        </w:rPr>
+      </w:pPr>
+      <w:proofErr w:type="spellStart"/>
+      <w:r>
+        <w:rPr>
+          <w:rFonts w:ascii="Cambria" w:hAnsi="Cambria"/>
+          <w:sz w:val="24"/>
+          <w:szCs w:val="24"/>
+        </w:rPr>
+        <w:t>viewproveedores</w:t>
+      </w:r>
+      <w:proofErr w:type="spellEnd"/>
+    </w:p>
+    <w:p>
+      <w:pPr>
+        <w:pStyle w:val="ListParagraph"/>
+        <w:numPr>
+          <w:ilvl w:val="0"/>
+          <w:numId w:val="4"/>
+        </w:numPr>
+        <w:rPr>
+          <w:rFonts w:ascii="Cambria" w:hAnsi="Cambria"/>
+          <w:sz w:val="24"/>
+          <w:szCs w:val="24"/>
+        </w:rPr>
+      </w:pPr>
+      <w:proofErr w:type="spellStart"/>
+      <w:r>
+        <w:rPr>
+          <w:rFonts w:ascii="Cambria" w:hAnsi="Cambria"/>
+          <w:sz w:val="24"/>
+          <w:szCs w:val="24"/>
+        </w:rPr>
+        <w:t>viewroles</w:t>
+      </w:r>
+      <w:proofErr w:type="spellEnd"/>
+    </w:p>
+    <w:p>
+      <w:pPr>
+        <w:pStyle w:val="ListParagraph"/>
+        <w:numPr>
+          <w:ilvl w:val="0"/>
+          <w:numId w:val="4"/>
+        </w:numPr>
+        <w:rPr>
+          <w:rFonts w:ascii="Cambria" w:hAnsi="Cambria"/>
+          <w:sz w:val="24"/>
+          <w:szCs w:val="24"/>
+        </w:rPr>
+      </w:pPr>
+      <w:proofErr w:type="spellStart"/>
+      <w:r>
+        <w:rPr>
+          <w:rFonts w:ascii="Cambria" w:hAnsi="Cambria"/>
+          <w:sz w:val="24"/>
+          <w:szCs w:val="24"/>
+        </w:rPr>
+        <w:t>viewadministradores</w:t>
+      </w:r>
+      <w:proofErr w:type="spellEnd"/>
+    </w:p>
+    <w:p/>
+    <w:p/>
+    <w:p/>
+    <w:p/>
+    <w:p/>
+    <w:p/>
+    <w:p/>
+    <w:p/>
+    <w:p/>
+    <w:p/>
+    <w:p/>
+    <w:p/>
+    <w:p/>
+    <w:p/>
+    <w:p/>
+    <w:p/>
+    <w:p/>
+    <w:p/>
+    <w:p>
+      <w:pPr>
+        <w:pStyle w:val="Heading2"/>
+      </w:pPr>
+      <w:r>
+        <w:lastRenderedPageBreak/>
+        <w:t>Clases utilizadas en la aplicación</w:t>
+      </w:r>
+    </w:p>
+    <w:p/>
+    <w:p>
+      <w:pPr>
+        <w:rPr>
+          <w:rFonts w:ascii="Cambria" w:hAnsi="Cambria"/>
+          <w:sz w:val="24"/>
+          <w:szCs w:val="24"/>
+        </w:rPr>
+      </w:pPr>
+      <w:r>
+        <w:rPr>
+          <w:rFonts w:ascii="Cambria" w:hAnsi="Cambria"/>
+          <w:sz w:val="24"/>
+          <w:szCs w:val="24"/>
+        </w:rPr>
+        <w:t xml:space="preserve">En la carpeta </w:t>
+      </w:r>
+      <w:proofErr w:type="spellStart"/>
+      <w:r>
+        <w:rPr>
+          <w:rFonts w:ascii="Cambria" w:hAnsi="Cambria"/>
+          <w:sz w:val="24"/>
+          <w:szCs w:val="24"/>
+        </w:rPr>
+        <w:t>Core</w:t>
+      </w:r>
+      <w:proofErr w:type="spellEnd"/>
+      <w:r>
+        <w:rPr>
+          <w:rFonts w:ascii="Cambria" w:hAnsi="Cambria"/>
+          <w:sz w:val="24"/>
+          <w:szCs w:val="24"/>
+        </w:rPr>
+        <w:t xml:space="preserve"> de la aplicación se encuentran unas clases desarrolladas por nosotros para realizar el </w:t>
+      </w:r>
+      <w:proofErr w:type="spellStart"/>
+      <w:r>
+        <w:rPr>
+          <w:rFonts w:ascii="Cambria" w:hAnsi="Cambria"/>
+          <w:sz w:val="24"/>
+          <w:szCs w:val="24"/>
+        </w:rPr>
+        <w:t>tp</w:t>
+      </w:r>
+      <w:proofErr w:type="spellEnd"/>
+      <w:r>
+        <w:rPr>
+          <w:rFonts w:ascii="Cambria" w:hAnsi="Cambria"/>
+          <w:sz w:val="24"/>
+          <w:szCs w:val="24"/>
+        </w:rPr>
+        <w:t>. Ellas son:</w:t>
+      </w:r>
+    </w:p>
+    <w:p>
+      <w:pPr>
+        <w:pStyle w:val="ListParagraph"/>
+        <w:numPr>
+          <w:ilvl w:val="0"/>
+          <w:numId w:val="4"/>
+        </w:numPr>
+        <w:rPr>
+          <w:rFonts w:ascii="Cambria" w:hAnsi="Cambria"/>
+          <w:sz w:val="24"/>
+          <w:szCs w:val="24"/>
+        </w:rPr>
+      </w:pPr>
+      <w:proofErr w:type="spellStart"/>
+      <w:r>
+        <w:rPr>
+          <w:rFonts w:ascii="Cambria" w:hAnsi="Cambria"/>
+          <w:sz w:val="24"/>
+          <w:szCs w:val="24"/>
+        </w:rPr>
+        <w:t>AppContext</w:t>
+      </w:r>
+      <w:proofErr w:type="spellEnd"/>
+      <w:r>
+        <w:rPr>
+          <w:rFonts w:ascii="Cambria" w:hAnsi="Cambria"/>
+          <w:sz w:val="24"/>
+          <w:szCs w:val="24"/>
+        </w:rPr>
+        <w:t xml:space="preserve">: Guarda el contexto de la aplicación. Se encarga de cargar la configuración, y crea el </w:t>
+      </w:r>
+      <w:proofErr w:type="spellStart"/>
+      <w:r>
+        <w:rPr>
+          <w:rFonts w:ascii="Cambria" w:hAnsi="Cambria"/>
+          <w:sz w:val="24"/>
+          <w:szCs w:val="24"/>
+        </w:rPr>
+        <w:t>DBManager</w:t>
+      </w:r>
+      <w:proofErr w:type="spellEnd"/>
+      <w:r>
+        <w:rPr>
+          <w:rFonts w:ascii="Cambria" w:hAnsi="Cambria"/>
+          <w:sz w:val="24"/>
+          <w:szCs w:val="24"/>
+        </w:rPr>
+        <w:t>. Crea un diccionario que guarda parámetros de configuración y de uso general para la aplicación, y maneja el acceso al diccionario.</w:t>
+      </w:r>
+    </w:p>
+    <w:p>
+      <w:pPr>
+        <w:pStyle w:val="ListParagraph"/>
+        <w:rPr>
+          <w:rFonts w:ascii="Cambria" w:hAnsi="Cambria"/>
+          <w:sz w:val="24"/>
+          <w:szCs w:val="24"/>
+        </w:rPr>
+      </w:pPr>
+    </w:p>
+    <w:p>
+      <w:pPr>
+        <w:pStyle w:val="ListParagraph"/>
+        <w:numPr>
+          <w:ilvl w:val="0"/>
+          <w:numId w:val="4"/>
+        </w:numPr>
+        <w:rPr>
+          <w:rFonts w:ascii="Cambria" w:hAnsi="Cambria"/>
+          <w:sz w:val="24"/>
+          <w:szCs w:val="24"/>
+        </w:rPr>
+      </w:pPr>
+      <w:proofErr w:type="spellStart"/>
+      <w:r>
+        <w:rPr>
+          <w:rFonts w:ascii="Cambria" w:hAnsi="Cambria"/>
+          <w:sz w:val="24"/>
+          <w:szCs w:val="24"/>
+        </w:rPr>
+        <w:t>DBManager</w:t>
+      </w:r>
+      <w:proofErr w:type="spellEnd"/>
+      <w:r>
+        <w:rPr>
+          <w:rFonts w:ascii="Cambria" w:hAnsi="Cambria"/>
+          <w:sz w:val="24"/>
+          <w:szCs w:val="24"/>
+        </w:rPr>
+        <w:t>: Se encarga de realizar la conexión a la base de datos y realizar consultas.</w:t>
+      </w:r>
+    </w:p>
+    <w:p>
+      <w:pPr>
+        <w:pStyle w:val="ListParagraph"/>
+        <w:rPr>
+          <w:rFonts w:ascii="Cambria" w:hAnsi="Cambria"/>
+          <w:sz w:val="24"/>
+          <w:szCs w:val="24"/>
+        </w:rPr>
+      </w:pPr>
+    </w:p>
+    <w:p>
+      <w:pPr>
+        <w:pStyle w:val="ListParagraph"/>
+        <w:numPr>
+          <w:ilvl w:val="0"/>
+          <w:numId w:val="4"/>
+        </w:numPr>
+        <w:rPr>
+          <w:rFonts w:ascii="Cambria" w:hAnsi="Cambria"/>
+          <w:sz w:val="24"/>
+          <w:szCs w:val="24"/>
+        </w:rPr>
+      </w:pPr>
+      <w:proofErr w:type="spellStart"/>
+      <w:r>
+        <w:rPr>
+          <w:rFonts w:ascii="Cambria" w:hAnsi="Cambria"/>
+          <w:sz w:val="24"/>
+          <w:szCs w:val="24"/>
+        </w:rPr>
+        <w:t>FilaSeleccionada</w:t>
+      </w:r>
+      <w:proofErr w:type="spellEnd"/>
+      <w:r>
+        <w:rPr>
+          <w:rFonts w:ascii="Cambria" w:hAnsi="Cambria"/>
+          <w:sz w:val="24"/>
+          <w:szCs w:val="24"/>
+        </w:rPr>
+        <w:t xml:space="preserve">: Guarda en un diccionario los valores de una determinada fila de un </w:t>
+      </w:r>
+      <w:proofErr w:type="spellStart"/>
+      <w:r>
+        <w:rPr>
+          <w:rFonts w:ascii="Cambria" w:hAnsi="Cambria"/>
+          <w:sz w:val="24"/>
+          <w:szCs w:val="24"/>
+        </w:rPr>
+        <w:t>datagridview</w:t>
+      </w:r>
+      <w:proofErr w:type="spellEnd"/>
+      <w:r>
+        <w:rPr>
+          <w:rFonts w:ascii="Cambria" w:hAnsi="Cambria"/>
+          <w:sz w:val="24"/>
+          <w:szCs w:val="24"/>
+        </w:rPr>
+        <w:t xml:space="preserve"> para poder ser utilizados en diferentes </w:t>
+      </w:r>
+      <w:proofErr w:type="spellStart"/>
+      <w:r>
+        <w:rPr>
+          <w:rFonts w:ascii="Cambria" w:hAnsi="Cambria"/>
+          <w:sz w:val="24"/>
+          <w:szCs w:val="24"/>
+        </w:rPr>
+        <w:t>forms</w:t>
+      </w:r>
+      <w:proofErr w:type="spellEnd"/>
+      <w:r>
+        <w:rPr>
+          <w:rFonts w:ascii="Cambria" w:hAnsi="Cambria"/>
+          <w:sz w:val="24"/>
+          <w:szCs w:val="24"/>
+        </w:rPr>
+        <w:t>.</w:t>
+      </w:r>
+    </w:p>
+    <w:p>
+      <w:pPr>
+        <w:pStyle w:val="ListParagraph"/>
+        <w:rPr>
+          <w:rFonts w:ascii="Cambria" w:hAnsi="Cambria"/>
+          <w:sz w:val="24"/>
+          <w:szCs w:val="24"/>
+        </w:rPr>
+      </w:pPr>
+    </w:p>
+    <w:p>
+      <w:pPr>
+        <w:pStyle w:val="ListParagraph"/>
+        <w:numPr>
+          <w:ilvl w:val="0"/>
+          <w:numId w:val="4"/>
+        </w:numPr>
+        <w:rPr>
+          <w:rFonts w:ascii="Cambria" w:hAnsi="Cambria"/>
+          <w:sz w:val="24"/>
+          <w:szCs w:val="24"/>
+        </w:rPr>
+      </w:pPr>
+      <w:r>
+        <w:rPr>
+          <w:rFonts w:ascii="Cambria" w:hAnsi="Cambria"/>
+          <w:sz w:val="24"/>
+          <w:szCs w:val="24"/>
+        </w:rPr>
+        <w:t xml:space="preserve">Listado: Tiene asignada un </w:t>
+      </w:r>
+      <w:proofErr w:type="spellStart"/>
+      <w:r>
+        <w:rPr>
+          <w:rFonts w:ascii="Cambria" w:hAnsi="Cambria"/>
+          <w:sz w:val="24"/>
+          <w:szCs w:val="24"/>
+        </w:rPr>
+        <w:t>datagridview</w:t>
+      </w:r>
+      <w:proofErr w:type="spellEnd"/>
+      <w:r>
+        <w:rPr>
+          <w:rFonts w:ascii="Cambria" w:hAnsi="Cambria"/>
+          <w:sz w:val="24"/>
+          <w:szCs w:val="24"/>
+        </w:rPr>
+        <w:t xml:space="preserve"> y una </w:t>
+      </w:r>
+      <w:proofErr w:type="spellStart"/>
+      <w:r>
+        <w:rPr>
+          <w:rFonts w:ascii="Cambria" w:hAnsi="Cambria"/>
+          <w:sz w:val="24"/>
+          <w:szCs w:val="24"/>
+        </w:rPr>
+        <w:t>query</w:t>
+      </w:r>
+      <w:proofErr w:type="spellEnd"/>
+      <w:r>
+        <w:rPr>
+          <w:rFonts w:ascii="Cambria" w:hAnsi="Cambria"/>
+          <w:sz w:val="24"/>
+          <w:szCs w:val="24"/>
+        </w:rPr>
+        <w:t xml:space="preserve">, y se encarga de ejecutar la consulta y guardar el resultado en el </w:t>
+      </w:r>
+      <w:proofErr w:type="spellStart"/>
+      <w:r>
+        <w:rPr>
+          <w:rFonts w:ascii="Cambria" w:hAnsi="Cambria"/>
+          <w:sz w:val="24"/>
+          <w:szCs w:val="24"/>
+        </w:rPr>
+        <w:t>datagridview</w:t>
+      </w:r>
+      <w:proofErr w:type="spellEnd"/>
+      <w:r>
+        <w:rPr>
+          <w:rFonts w:ascii="Cambria" w:hAnsi="Cambria"/>
+          <w:sz w:val="24"/>
+          <w:szCs w:val="24"/>
+        </w:rPr>
+        <w:t>.</w:t>
+      </w:r>
+    </w:p>
+    <w:p>
+      <w:pPr>
+        <w:pStyle w:val="ListParagraph"/>
+        <w:rPr>
+          <w:rFonts w:ascii="Cambria" w:hAnsi="Cambria"/>
+          <w:sz w:val="24"/>
+          <w:szCs w:val="24"/>
+        </w:rPr>
+      </w:pPr>
+    </w:p>
+    <w:p>
+      <w:pPr>
+        <w:pStyle w:val="ListParagraph"/>
+        <w:numPr>
+          <w:ilvl w:val="0"/>
+          <w:numId w:val="4"/>
+        </w:numPr>
+        <w:rPr>
+          <w:rFonts w:ascii="Cambria" w:hAnsi="Cambria"/>
+          <w:sz w:val="24"/>
+          <w:szCs w:val="24"/>
+        </w:rPr>
+      </w:pPr>
+      <w:proofErr w:type="spellStart"/>
+      <w:r>
+        <w:rPr>
+          <w:rFonts w:ascii="Cambria" w:hAnsi="Cambria"/>
+          <w:sz w:val="24"/>
+          <w:szCs w:val="24"/>
+        </w:rPr>
+        <w:t>ParamSet</w:t>
+      </w:r>
+      <w:proofErr w:type="spellEnd"/>
+      <w:r>
+        <w:rPr>
+          <w:rFonts w:ascii="Cambria" w:hAnsi="Cambria"/>
+          <w:sz w:val="24"/>
+          <w:szCs w:val="24"/>
+        </w:rPr>
+        <w:t xml:space="preserve">: Es una abstracción para la ejecución de </w:t>
+      </w:r>
+      <w:proofErr w:type="spellStart"/>
+      <w:r>
+        <w:rPr>
+          <w:rFonts w:ascii="Cambria" w:hAnsi="Cambria"/>
+          <w:sz w:val="24"/>
+          <w:szCs w:val="24"/>
+        </w:rPr>
+        <w:t>StoredProcedures</w:t>
+      </w:r>
+      <w:proofErr w:type="spellEnd"/>
+      <w:r>
+        <w:rPr>
+          <w:rFonts w:ascii="Cambria" w:hAnsi="Cambria"/>
+          <w:sz w:val="24"/>
+          <w:szCs w:val="24"/>
+        </w:rPr>
+        <w:t>. Ejecuta solamente procedimientos que pueden tener o no valores de retorno. Esto permite que los formularios deleguen la responsabilidad de ejecutar consultas, teniendo solo que analizar los valores de retorno.</w:t>
+      </w:r>
+    </w:p>
+    <w:p>
+      <w:pPr>
+        <w:pStyle w:val="ListParagraph"/>
+        <w:rPr>
+          <w:rFonts w:ascii="Cambria" w:hAnsi="Cambria"/>
+          <w:sz w:val="24"/>
+          <w:szCs w:val="24"/>
+        </w:rPr>
+      </w:pPr>
+    </w:p>
+    <w:p>
+      <w:pPr>
+        <w:pStyle w:val="ListParagraph"/>
+        <w:numPr>
+          <w:ilvl w:val="0"/>
+          <w:numId w:val="4"/>
+        </w:numPr>
+        <w:rPr>
+          <w:rFonts w:ascii="Cambria" w:hAnsi="Cambria"/>
+          <w:sz w:val="24"/>
+          <w:szCs w:val="24"/>
+        </w:rPr>
+      </w:pPr>
+      <w:proofErr w:type="spellStart"/>
+      <w:r>
+        <w:rPr>
+          <w:rFonts w:ascii="Cambria" w:hAnsi="Cambria"/>
+          <w:sz w:val="24"/>
+          <w:szCs w:val="24"/>
+        </w:rPr>
+        <w:t>Properties</w:t>
+      </w:r>
+      <w:proofErr w:type="spellEnd"/>
+      <w:r>
+        <w:rPr>
+          <w:rFonts w:ascii="Cambria" w:hAnsi="Cambria"/>
+          <w:sz w:val="24"/>
+          <w:szCs w:val="24"/>
+        </w:rPr>
+        <w:t xml:space="preserve">: Posee un diccionario con propiedades del archivo de configuración, y es llamado por el </w:t>
+      </w:r>
+      <w:proofErr w:type="spellStart"/>
+      <w:r>
+        <w:rPr>
+          <w:rFonts w:ascii="Cambria" w:hAnsi="Cambria"/>
+          <w:sz w:val="24"/>
+          <w:szCs w:val="24"/>
+        </w:rPr>
+        <w:t>AppContext</w:t>
+      </w:r>
+      <w:proofErr w:type="spellEnd"/>
+      <w:r>
+        <w:rPr>
+          <w:rFonts w:ascii="Cambria" w:hAnsi="Cambria"/>
+          <w:sz w:val="24"/>
+          <w:szCs w:val="24"/>
+        </w:rPr>
+        <w:t xml:space="preserve"> para manejar dichos valores.</w:t>
+      </w:r>
+    </w:p>
+    <w:p>
+      <w:pPr>
+        <w:pStyle w:val="ListParagraph"/>
+        <w:rPr>
+          <w:rFonts w:ascii="Cambria" w:hAnsi="Cambria"/>
+          <w:sz w:val="24"/>
+          <w:szCs w:val="24"/>
+        </w:rPr>
+      </w:pPr>
+    </w:p>
+    <w:p>
+      <w:pPr>
+        <w:pStyle w:val="ListParagraph"/>
+        <w:numPr>
+          <w:ilvl w:val="0"/>
+          <w:numId w:val="4"/>
+        </w:numPr>
+        <w:rPr>
+          <w:rFonts w:ascii="Cambria" w:hAnsi="Cambria"/>
+          <w:sz w:val="24"/>
+          <w:szCs w:val="24"/>
+        </w:rPr>
+      </w:pPr>
+      <w:proofErr w:type="spellStart"/>
+      <w:r>
+        <w:rPr>
+          <w:rFonts w:ascii="Cambria" w:hAnsi="Cambria"/>
+          <w:sz w:val="24"/>
+          <w:szCs w:val="24"/>
+        </w:rPr>
+        <w:t>Session</w:t>
+      </w:r>
+      <w:proofErr w:type="spellEnd"/>
+      <w:r>
+        <w:rPr>
+          <w:rFonts w:ascii="Cambria" w:hAnsi="Cambria"/>
+          <w:sz w:val="24"/>
+          <w:szCs w:val="24"/>
+        </w:rPr>
+        <w:t xml:space="preserve">: Representa una sesión en particular, guardando el rol y el </w:t>
+      </w:r>
+      <w:proofErr w:type="spellStart"/>
+      <w:r>
+        <w:rPr>
+          <w:rFonts w:ascii="Cambria" w:hAnsi="Cambria"/>
+          <w:sz w:val="24"/>
+          <w:szCs w:val="24"/>
+        </w:rPr>
+        <w:t>username</w:t>
+      </w:r>
+      <w:proofErr w:type="spellEnd"/>
+      <w:r>
+        <w:rPr>
+          <w:rFonts w:ascii="Cambria" w:hAnsi="Cambria"/>
+          <w:sz w:val="24"/>
+          <w:szCs w:val="24"/>
+        </w:rPr>
+        <w:t xml:space="preserve"> del usuario </w:t>
+      </w:r>
+      <w:proofErr w:type="spellStart"/>
+      <w:r>
+        <w:rPr>
+          <w:rFonts w:ascii="Cambria" w:hAnsi="Cambria"/>
+          <w:sz w:val="24"/>
+          <w:szCs w:val="24"/>
+        </w:rPr>
+        <w:t>logueado</w:t>
+      </w:r>
+      <w:proofErr w:type="spellEnd"/>
+      <w:r>
+        <w:rPr>
+          <w:rFonts w:ascii="Cambria" w:hAnsi="Cambria"/>
+          <w:sz w:val="24"/>
+          <w:szCs w:val="24"/>
+        </w:rPr>
+        <w:t xml:space="preserve">. Esto permite utilizar dichos datos en varias partes del programa (Se implementa como un </w:t>
+      </w:r>
+      <w:proofErr w:type="spellStart"/>
+      <w:r>
+        <w:rPr>
+          <w:rFonts w:ascii="Cambria" w:hAnsi="Cambria"/>
+          <w:sz w:val="24"/>
+          <w:szCs w:val="24"/>
+        </w:rPr>
+        <w:t>Singleton</w:t>
+      </w:r>
+      <w:proofErr w:type="spellEnd"/>
+      <w:r>
+        <w:rPr>
+          <w:rFonts w:ascii="Cambria" w:hAnsi="Cambria"/>
+          <w:sz w:val="24"/>
+          <w:szCs w:val="24"/>
+        </w:rPr>
+        <w:t xml:space="preserve">, al igual que el </w:t>
+      </w:r>
+      <w:proofErr w:type="spellStart"/>
+      <w:r>
+        <w:rPr>
+          <w:rFonts w:ascii="Cambria" w:hAnsi="Cambria"/>
+          <w:sz w:val="24"/>
+          <w:szCs w:val="24"/>
+        </w:rPr>
+        <w:t>AppContext</w:t>
+      </w:r>
+      <w:proofErr w:type="spellEnd"/>
+      <w:r>
+        <w:rPr>
+          <w:rFonts w:ascii="Cambria" w:hAnsi="Cambria"/>
+          <w:sz w:val="24"/>
+          <w:szCs w:val="24"/>
+        </w:rPr>
+        <w:t xml:space="preserve"> y el </w:t>
+      </w:r>
+      <w:proofErr w:type="spellStart"/>
+      <w:r>
+        <w:rPr>
+          <w:rFonts w:ascii="Cambria" w:hAnsi="Cambria"/>
+          <w:sz w:val="24"/>
+          <w:szCs w:val="24"/>
+        </w:rPr>
+        <w:t>BDManager</w:t>
+      </w:r>
+      <w:proofErr w:type="spellEnd"/>
+      <w:r>
+        <w:rPr>
+          <w:rFonts w:ascii="Cambria" w:hAnsi="Cambria"/>
+          <w:sz w:val="24"/>
+          <w:szCs w:val="24"/>
+        </w:rPr>
+        <w:t>)</w:t>
+      </w:r>
+      <w:r>
+        <w:rPr>
+          <w:rFonts w:ascii="Cambria" w:hAnsi="Cambria"/>
+          <w:sz w:val="24"/>
+          <w:szCs w:val="24"/>
+        </w:rPr>
+        <w:t>.</w:t>
+      </w:r>
+    </w:p>
+    <w:p>
+      <w:pPr>
+        <w:pStyle w:val="ListParagraph"/>
+        <w:rPr>
+          <w:rFonts w:ascii="Cambria" w:hAnsi="Cambria"/>
+          <w:sz w:val="24"/>
+          <w:szCs w:val="24"/>
+        </w:rPr>
+      </w:pPr>
+    </w:p>
+    <w:p>
+      <w:pPr>
+        <w:pStyle w:val="ListParagraph"/>
+        <w:numPr>
+          <w:ilvl w:val="0"/>
+          <w:numId w:val="4"/>
+        </w:numPr>
+        <w:rPr>
+          <w:rFonts w:ascii="Cambria" w:hAnsi="Cambria"/>
+          <w:sz w:val="24"/>
+          <w:szCs w:val="24"/>
+        </w:rPr>
+      </w:pPr>
+      <w:proofErr w:type="spellStart"/>
+      <w:r>
+        <w:rPr>
+          <w:rFonts w:ascii="Cambria" w:hAnsi="Cambria"/>
+          <w:sz w:val="24"/>
+          <w:szCs w:val="24"/>
+        </w:rPr>
+        <w:t>SQLResponse</w:t>
+      </w:r>
+      <w:proofErr w:type="spellEnd"/>
+      <w:r>
+        <w:rPr>
+          <w:rFonts w:ascii="Cambria" w:hAnsi="Cambria"/>
+          <w:sz w:val="24"/>
+          <w:szCs w:val="24"/>
+        </w:rPr>
+        <w:t xml:space="preserve">: Esta clase posee dos atributos directamente relacionados con una consulta, a saber, la cantidad de filas afectadas y el resultado de la consulta. Lo retornado por el </w:t>
+      </w:r>
+      <w:proofErr w:type="spellStart"/>
+      <w:r>
+        <w:rPr>
+          <w:rFonts w:ascii="Cambria" w:hAnsi="Cambria"/>
+          <w:sz w:val="24"/>
+          <w:szCs w:val="24"/>
+        </w:rPr>
+        <w:t>ParamSet</w:t>
+      </w:r>
+      <w:proofErr w:type="spellEnd"/>
+      <w:r>
+        <w:rPr>
+          <w:rFonts w:ascii="Cambria" w:hAnsi="Cambria"/>
+          <w:sz w:val="24"/>
+          <w:szCs w:val="24"/>
+        </w:rPr>
+        <w:t xml:space="preserve"> al ejecutar una consulta es almacenado en esta clase.</w:t>
+      </w:r>
+    </w:p>
+    <w:p/>
     <w:sectPr>
       <w:headerReference w:type="even" r:id="rId12"/>
       <w:headerReference w:type="default" r:id="rId13"/>
@@ -4486,7 +7576,6 @@
         <w:docPartUnique/>
       </w:docPartObj>
     </w:sdtPr>
-    <w:sdtEndPr/>
     <w:sdtContent>
       <w:p>
         <w:pPr>
@@ -4506,7 +7595,7 @@
           <w:rPr>
             <w:noProof/>
           </w:rPr>
-          <w:t>7</w:t>
+          <w:t>8</w:t>
         </w:r>
         <w:r>
           <w:rPr>
@@ -4613,7 +7702,7 @@
         <v:path o:extrusionok="f" gradientshapeok="t" o:connecttype="rect"/>
         <o:lock v:ext="edit" aspectratio="t"/>
       </v:shapetype>
-      <v:shape id="_x0000_i1033" type="#_x0000_t75" style="width:11.35pt;height:11.35pt" o:bullet="t">
+      <v:shape id="_x0000_i1056" type="#_x0000_t75" style="width:11.1pt;height:11.1pt" o:bullet="t">
         <v:imagedata r:id="rId1" o:title="mso4FC9"/>
       </v:shape>
     </w:pict>
@@ -6421,6 +9510,7 @@
     <w:rsid w:val="005A73D7"/>
     <w:rsid w:val="00687858"/>
     <w:rsid w:val="00696C81"/>
+    <w:rsid w:val="008E12B5"/>
     <w:rsid w:val="00932F83"/>
     <w:rsid w:val="00A52311"/>
     <w:rsid w:val="00B14CA2"/>
@@ -7230,7 +10320,7 @@
 </file>
 
 <file path=customXml/itemProps2.xml><?xml version="1.0" encoding="utf-8"?>
-<ds:datastoreItem xmlns:ds="http://schemas.openxmlformats.org/officeDocument/2006/customXml" ds:itemID="{EAF2499F-490A-4F1E-9F03-A17735EABB17}">
+<ds:datastoreItem xmlns:ds="http://schemas.openxmlformats.org/officeDocument/2006/customXml" ds:itemID="{CADF6E14-4246-4B1E-A8B3-6F4E6AD39099}">
   <ds:schemaRefs>
     <ds:schemaRef ds:uri="http://schemas.openxmlformats.org/officeDocument/2006/bibliography"/>
   </ds:schemaRefs>

</xml_diff>